<commit_message>
docs: created UML diagram for main program
</commit_message>
<xml_diff>
--- a/Analisis de programa.docx
+++ b/Analisis de programa.docx
@@ -135,15 +135,7 @@
         <w:ind w:left="-5"/>
       </w:pPr>
       <w:r>
-        <w:t xml:space="preserve">1.1 Requisitos funcionales del sistema (5 </w:t>
-      </w:r>
-      <w:proofErr w:type="spellStart"/>
-      <w:r>
-        <w:t>pts</w:t>
-      </w:r>
-      <w:proofErr w:type="spellEnd"/>
-      <w:r>
-        <w:t xml:space="preserve">) </w:t>
+        <w:t xml:space="preserve">1.1 Requisitos funcionales del sistema (5 pts) </w:t>
       </w:r>
     </w:p>
     <w:p>
@@ -312,15 +304,7 @@
         <w:ind w:left="-5"/>
       </w:pPr>
       <w:r>
-        <w:t xml:space="preserve">1.2 Clases necesarias y su propósito (5 </w:t>
-      </w:r>
-      <w:proofErr w:type="spellStart"/>
-      <w:r>
-        <w:t>pts</w:t>
-      </w:r>
-      <w:proofErr w:type="spellEnd"/>
-      <w:r>
-        <w:t xml:space="preserve">) </w:t>
+        <w:t xml:space="preserve">1.2 Clases necesarias y su propósito (5 pts) </w:t>
       </w:r>
     </w:p>
     <w:tbl>
@@ -771,7 +755,7 @@
                 <w:rFonts w:ascii="Cambria" w:eastAsia="Cambria" w:hAnsi="Cambria" w:cs="Cambria"/>
               </w:rPr>
               <w:lastRenderedPageBreak/>
-              <w:t>Medible</w:t>
+              <w:t>Controlador</w:t>
             </w:r>
           </w:p>
         </w:tc>
@@ -796,31 +780,13 @@
               <w:rPr>
                 <w:rFonts w:ascii="Cambria" w:eastAsia="Cambria" w:hAnsi="Cambria" w:cs="Cambria"/>
               </w:rPr>
-              <w:t xml:space="preserve">Es una interfaz que contiene los métodos </w:t>
-            </w:r>
-            <w:r>
-              <w:rPr>
-                <w:rFonts w:ascii="Cambria" w:eastAsia="Cambria" w:hAnsi="Cambria" w:cs="Cambria"/>
-              </w:rPr>
-              <w:t>de medición</w:t>
-            </w:r>
-            <w:r>
-              <w:rPr>
-                <w:rFonts w:ascii="Cambria" w:eastAsia="Cambria" w:hAnsi="Cambria" w:cs="Cambria"/>
-              </w:rPr>
-              <w:t xml:space="preserve"> que cualquier</w:t>
-            </w:r>
-            <w:r>
-              <w:rPr>
-                <w:rFonts w:ascii="Cambria" w:eastAsia="Cambria" w:hAnsi="Cambria" w:cs="Cambria"/>
-              </w:rPr>
-              <w:t xml:space="preserve"> equipo tecnológico puede usar</w:t>
-            </w:r>
-            <w:r>
-              <w:rPr>
-                <w:rFonts w:ascii="Cambria" w:eastAsia="Cambria" w:hAnsi="Cambria" w:cs="Cambria"/>
-              </w:rPr>
-              <w:t>.</w:t>
+              <w:t xml:space="preserve">Esta clase se encarga de manejar las operaciones del sistema, como la creación de equipos, la </w:t>
+            </w:r>
+            <w:r>
+              <w:rPr>
+                <w:rFonts w:ascii="Cambria" w:eastAsia="Cambria" w:hAnsi="Cambria" w:cs="Cambria"/>
+              </w:rPr>
+              <w:t>búsqueda de equipos y su ordenamiento.</w:t>
             </w:r>
           </w:p>
           <w:p>
@@ -859,13 +825,7 @@
               <w:rPr>
                 <w:rFonts w:ascii="Cambria" w:eastAsia="Cambria" w:hAnsi="Cambria" w:cs="Cambria"/>
               </w:rPr>
-              <w:t>A</w:t>
-            </w:r>
-            <w:r>
-              <w:rPr>
-                <w:rFonts w:ascii="Cambria" w:eastAsia="Cambria" w:hAnsi="Cambria" w:cs="Cambria"/>
-              </w:rPr>
-              <w:t>ccionable</w:t>
+              <w:t>Consola</w:t>
             </w:r>
           </w:p>
         </w:tc>
@@ -890,25 +850,7 @@
               <w:rPr>
                 <w:rFonts w:ascii="Cambria" w:eastAsia="Cambria" w:hAnsi="Cambria" w:cs="Cambria"/>
               </w:rPr>
-              <w:t>Es una interfaz que contiene los métodos de</w:t>
-            </w:r>
-            <w:r>
-              <w:rPr>
-                <w:rFonts w:ascii="Cambria" w:eastAsia="Cambria" w:hAnsi="Cambria" w:cs="Cambria"/>
-              </w:rPr>
-              <w:t xml:space="preserve"> acción física</w:t>
-            </w:r>
-            <w:r>
-              <w:rPr>
-                <w:rFonts w:ascii="Cambria" w:eastAsia="Cambria" w:hAnsi="Cambria" w:cs="Cambria"/>
-              </w:rPr>
-              <w:t xml:space="preserve"> que cualquier equipo tecnológico puede usar</w:t>
-            </w:r>
-            <w:r>
-              <w:rPr>
-                <w:rFonts w:ascii="Cambria" w:eastAsia="Cambria" w:hAnsi="Cambria" w:cs="Cambria"/>
-              </w:rPr>
-              <w:t>.</w:t>
+              <w:t>Esta clase se encarga de mostrar y pedir información al usuario, conforme se requiera.</w:t>
             </w:r>
           </w:p>
           <w:p>
@@ -947,7 +889,7 @@
               <w:rPr>
                 <w:rFonts w:ascii="Cambria" w:eastAsia="Cambria" w:hAnsi="Cambria" w:cs="Cambria"/>
               </w:rPr>
-              <w:t>Registrable</w:t>
+              <w:t>Main</w:t>
             </w:r>
           </w:p>
         </w:tc>
@@ -972,40 +914,122 @@
               <w:rPr>
                 <w:rFonts w:ascii="Cambria" w:eastAsia="Cambria" w:hAnsi="Cambria" w:cs="Cambria"/>
               </w:rPr>
-              <w:t xml:space="preserve">Es una interfaz que contiene los métodos de </w:t>
-            </w:r>
-            <w:r>
-              <w:rPr>
-                <w:rFonts w:ascii="Cambria" w:eastAsia="Cambria" w:hAnsi="Cambria" w:cs="Cambria"/>
-              </w:rPr>
-              <w:t>registro de datos</w:t>
-            </w:r>
-            <w:r>
-              <w:rPr>
-                <w:rFonts w:ascii="Cambria" w:eastAsia="Cambria" w:hAnsi="Cambria" w:cs="Cambria"/>
-              </w:rPr>
-              <w:t xml:space="preserve"> que cualquier equipo tecnológico puede usar</w:t>
-            </w:r>
-            <w:r>
-              <w:rPr>
-                <w:rFonts w:ascii="Cambria" w:eastAsia="Cambria" w:hAnsi="Cambria" w:cs="Cambria"/>
-              </w:rPr>
-              <w:t>.</w:t>
-            </w:r>
-          </w:p>
-          <w:p>
-            <w:pPr>
-              <w:spacing w:after="0"/>
-              <w:rPr>
-                <w:rFonts w:ascii="Cambria" w:eastAsia="Cambria" w:hAnsi="Cambria" w:cs="Cambria"/>
-              </w:rPr>
-            </w:pPr>
+              <w:t>Es la clase principal, la cual lleva el flujo de procesos del programa.</w:t>
+            </w:r>
+          </w:p>
+          <w:p>
+            <w:pPr>
+              <w:spacing w:after="0"/>
+              <w:rPr>
+                <w:rFonts w:ascii="Cambria" w:eastAsia="Cambria" w:hAnsi="Cambria" w:cs="Cambria"/>
+              </w:rPr>
+            </w:pPr>
+          </w:p>
+        </w:tc>
+      </w:tr>
+    </w:tbl>
+    <w:p>
+      <w:pPr>
+        <w:spacing w:after="214"/>
+        <w:rPr>
+          <w:rFonts w:ascii="Cambria" w:eastAsia="Cambria" w:hAnsi="Cambria" w:cs="Cambria"/>
+        </w:rPr>
+      </w:pPr>
+      <w:r>
+        <w:rPr>
+          <w:rFonts w:ascii="Cambria" w:eastAsia="Cambria" w:hAnsi="Cambria" w:cs="Cambria"/>
+        </w:rPr>
+        <w:t xml:space="preserve"> </w:t>
+      </w:r>
+    </w:p>
+    <w:p>
+      <w:pPr>
+        <w:spacing w:after="214"/>
+      </w:pPr>
+    </w:p>
+    <w:p>
+      <w:pPr>
+        <w:spacing w:after="219"/>
+      </w:pPr>
+      <w:r>
+        <w:rPr>
+          <w:rFonts w:ascii="Cambria" w:eastAsia="Cambria" w:hAnsi="Cambria" w:cs="Cambria"/>
+        </w:rPr>
+        <w:t xml:space="preserve"> </w:t>
+      </w:r>
+    </w:p>
+    <w:tbl>
+      <w:tblPr>
+        <w:tblStyle w:val="TableGrid"/>
+        <w:tblW w:w="8659" w:type="dxa"/>
+        <w:tblInd w:w="-126" w:type="dxa"/>
+        <w:tblCellMar>
+          <w:top w:w="39" w:type="dxa"/>
+          <w:left w:w="110" w:type="dxa"/>
+          <w:bottom w:w="0" w:type="dxa"/>
+          <w:right w:w="115" w:type="dxa"/>
+        </w:tblCellMar>
+        <w:tblLook w:val="04A0" w:firstRow="1" w:lastRow="0" w:firstColumn="1" w:lastColumn="0" w:noHBand="0" w:noVBand="1"/>
+      </w:tblPr>
+      <w:tblGrid>
+        <w:gridCol w:w="4337"/>
+        <w:gridCol w:w="4322"/>
+      </w:tblGrid>
+      <w:tr>
+        <w:trPr>
+          <w:trHeight w:val="500"/>
+        </w:trPr>
+        <w:tc>
+          <w:tcPr>
+            <w:tcW w:w="4337" w:type="dxa"/>
+            <w:tcBorders>
+              <w:top w:val="nil"/>
+              <w:left w:val="nil"/>
+              <w:bottom w:val="single" w:sz="4" w:space="0" w:color="000000"/>
+              <w:right w:val="single" w:sz="4" w:space="0" w:color="000000"/>
+            </w:tcBorders>
+          </w:tcPr>
+          <w:p>
+            <w:pPr>
+              <w:spacing w:after="0"/>
+              <w:ind w:left="27"/>
+              <w:jc w:val="center"/>
+            </w:pPr>
+            <w:r>
+              <w:rPr>
+                <w:rFonts w:ascii="Cambria" w:eastAsia="Cambria" w:hAnsi="Cambria" w:cs="Cambria"/>
+              </w:rPr>
+              <w:t>Interfaz</w:t>
+            </w:r>
+          </w:p>
+        </w:tc>
+        <w:tc>
+          <w:tcPr>
+            <w:tcW w:w="4322" w:type="dxa"/>
+            <w:tcBorders>
+              <w:top w:val="nil"/>
+              <w:left w:val="single" w:sz="4" w:space="0" w:color="000000"/>
+              <w:bottom w:val="single" w:sz="4" w:space="0" w:color="000000"/>
+              <w:right w:val="nil"/>
+            </w:tcBorders>
+          </w:tcPr>
+          <w:p>
+            <w:pPr>
+              <w:spacing w:after="0"/>
+              <w:jc w:val="center"/>
+            </w:pPr>
+            <w:r>
+              <w:rPr>
+                <w:rFonts w:ascii="Cambria" w:eastAsia="Cambria" w:hAnsi="Cambria" w:cs="Cambria"/>
+              </w:rPr>
+              <w:t xml:space="preserve">Propósito </w:t>
+            </w:r>
           </w:p>
         </w:tc>
       </w:tr>
       <w:tr>
         <w:trPr>
-          <w:trHeight w:val="506"/>
+          <w:trHeight w:val="505"/>
         </w:trPr>
         <w:tc>
           <w:tcPr>
@@ -1021,15 +1045,12 @@
             <w:pPr>
               <w:spacing w:after="0"/>
               <w:ind w:left="16"/>
-              <w:rPr>
-                <w:rFonts w:ascii="Cambria" w:eastAsia="Cambria" w:hAnsi="Cambria" w:cs="Cambria"/>
-              </w:rPr>
-            </w:pPr>
-            <w:r>
-              <w:rPr>
-                <w:rFonts w:ascii="Cambria" w:eastAsia="Cambria" w:hAnsi="Cambria" w:cs="Cambria"/>
-              </w:rPr>
-              <w:t>Controlador</w:t>
+            </w:pPr>
+            <w:r>
+              <w:rPr>
+                <w:rFonts w:ascii="Cambria" w:eastAsia="Cambria" w:hAnsi="Cambria" w:cs="Cambria"/>
+              </w:rPr>
+              <w:t>Medible</w:t>
             </w:r>
           </w:p>
         </w:tc>
@@ -1054,28 +1075,19 @@
               <w:rPr>
                 <w:rFonts w:ascii="Cambria" w:eastAsia="Cambria" w:hAnsi="Cambria" w:cs="Cambria"/>
               </w:rPr>
-              <w:t xml:space="preserve">Esta clase se encarga de manejar las operaciones del sistema, como la creación de equipos, la </w:t>
-            </w:r>
-            <w:r>
-              <w:rPr>
-                <w:rFonts w:ascii="Cambria" w:eastAsia="Cambria" w:hAnsi="Cambria" w:cs="Cambria"/>
-              </w:rPr>
-              <w:t>búsqueda de equipos y su ordenamiento.</w:t>
-            </w:r>
-          </w:p>
-          <w:p>
-            <w:pPr>
-              <w:spacing w:after="0"/>
-              <w:rPr>
-                <w:rFonts w:ascii="Cambria" w:eastAsia="Cambria" w:hAnsi="Cambria" w:cs="Cambria"/>
-              </w:rPr>
+              <w:t>Es una interfaz que contiene los métodos de medición que cualquier equipo tecnológico puede usar.</w:t>
+            </w:r>
+          </w:p>
+          <w:p>
+            <w:pPr>
+              <w:spacing w:after="0"/>
             </w:pPr>
           </w:p>
         </w:tc>
       </w:tr>
       <w:tr>
         <w:trPr>
-          <w:trHeight w:val="506"/>
+          <w:trHeight w:val="505"/>
         </w:trPr>
         <w:tc>
           <w:tcPr>
@@ -1099,7 +1111,7 @@
               <w:rPr>
                 <w:rFonts w:ascii="Cambria" w:eastAsia="Cambria" w:hAnsi="Cambria" w:cs="Cambria"/>
               </w:rPr>
-              <w:t>Consola</w:t>
+              <w:t>Accionable</w:t>
             </w:r>
           </w:p>
         </w:tc>
@@ -1124,7 +1136,7 @@
               <w:rPr>
                 <w:rFonts w:ascii="Cambria" w:eastAsia="Cambria" w:hAnsi="Cambria" w:cs="Cambria"/>
               </w:rPr>
-              <w:t>Esta clase se encarga de mostrar y pedir información al usuario, conforme se requiera.</w:t>
+              <w:t>Es una interfaz que contiene los métodos de acción física que cualquier equipo tecnológico puede usar.</w:t>
             </w:r>
           </w:p>
           <w:p>
@@ -1139,7 +1151,7 @@
       </w:tr>
       <w:tr>
         <w:trPr>
-          <w:trHeight w:val="506"/>
+          <w:trHeight w:val="505"/>
         </w:trPr>
         <w:tc>
           <w:tcPr>
@@ -1159,14 +1171,12 @@
                 <w:rFonts w:ascii="Cambria" w:eastAsia="Cambria" w:hAnsi="Cambria" w:cs="Cambria"/>
               </w:rPr>
             </w:pPr>
-            <w:proofErr w:type="spellStart"/>
-            <w:r>
-              <w:rPr>
-                <w:rFonts w:ascii="Cambria" w:eastAsia="Cambria" w:hAnsi="Cambria" w:cs="Cambria"/>
-              </w:rPr>
-              <w:t>Main</w:t>
-            </w:r>
-            <w:proofErr w:type="spellEnd"/>
+            <w:r>
+              <w:rPr>
+                <w:rFonts w:ascii="Cambria" w:eastAsia="Cambria" w:hAnsi="Cambria" w:cs="Cambria"/>
+              </w:rPr>
+              <w:t>Registrable</w:t>
+            </w:r>
           </w:p>
         </w:tc>
         <w:tc>
@@ -1190,7 +1200,7 @@
               <w:rPr>
                 <w:rFonts w:ascii="Cambria" w:eastAsia="Cambria" w:hAnsi="Cambria" w:cs="Cambria"/>
               </w:rPr>
-              <w:t>Es la clase principal, la cual lleva el flujo de procesos del programa.</w:t>
+              <w:t>Es una interfaz que contiene los métodos de registro de datos que cualquier equipo tecnológico puede usar.</w:t>
             </w:r>
           </w:p>
           <w:p>
@@ -1206,6 +1216,22 @@
     </w:tbl>
     <w:p>
       <w:pPr>
+        <w:spacing w:after="219"/>
+      </w:pPr>
+    </w:p>
+    <w:p>
+      <w:pPr>
+        <w:spacing w:after="215"/>
+      </w:pPr>
+      <w:r>
+        <w:rPr>
+          <w:rFonts w:ascii="Cambria" w:eastAsia="Cambria" w:hAnsi="Cambria" w:cs="Cambria"/>
+        </w:rPr>
+        <w:t xml:space="preserve"> </w:t>
+      </w:r>
+    </w:p>
+    <w:p>
+      <w:pPr>
         <w:spacing w:after="214"/>
       </w:pPr>
       <w:r>
@@ -1250,73 +1276,7 @@
     </w:p>
     <w:p>
       <w:pPr>
-        <w:spacing w:after="219"/>
-      </w:pPr>
-      <w:r>
-        <w:rPr>
-          <w:rFonts w:ascii="Cambria" w:eastAsia="Cambria" w:hAnsi="Cambria" w:cs="Cambria"/>
-        </w:rPr>
-        <w:t xml:space="preserve"> </w:t>
-      </w:r>
-    </w:p>
-    <w:p>
-      <w:pPr>
-        <w:spacing w:after="215"/>
-      </w:pPr>
-      <w:r>
-        <w:rPr>
-          <w:rFonts w:ascii="Cambria" w:eastAsia="Cambria" w:hAnsi="Cambria" w:cs="Cambria"/>
-        </w:rPr>
-        <w:t xml:space="preserve"> </w:t>
-      </w:r>
-    </w:p>
-    <w:p>
-      <w:pPr>
         <w:spacing w:after="214"/>
-      </w:pPr>
-      <w:r>
-        <w:rPr>
-          <w:rFonts w:ascii="Cambria" w:eastAsia="Cambria" w:hAnsi="Cambria" w:cs="Cambria"/>
-        </w:rPr>
-        <w:t xml:space="preserve"> </w:t>
-      </w:r>
-    </w:p>
-    <w:p>
-      <w:pPr>
-        <w:spacing w:after="214"/>
-      </w:pPr>
-      <w:r>
-        <w:rPr>
-          <w:rFonts w:ascii="Cambria" w:eastAsia="Cambria" w:hAnsi="Cambria" w:cs="Cambria"/>
-        </w:rPr>
-        <w:t xml:space="preserve"> </w:t>
-      </w:r>
-    </w:p>
-    <w:p>
-      <w:pPr>
-        <w:spacing w:after="220"/>
-      </w:pPr>
-      <w:r>
-        <w:rPr>
-          <w:rFonts w:ascii="Cambria" w:eastAsia="Cambria" w:hAnsi="Cambria" w:cs="Cambria"/>
-        </w:rPr>
-        <w:t xml:space="preserve"> </w:t>
-      </w:r>
-    </w:p>
-    <w:p>
-      <w:pPr>
-        <w:spacing w:after="215"/>
-      </w:pPr>
-      <w:r>
-        <w:rPr>
-          <w:rFonts w:ascii="Cambria" w:eastAsia="Cambria" w:hAnsi="Cambria" w:cs="Cambria"/>
-        </w:rPr>
-        <w:t xml:space="preserve"> </w:t>
-      </w:r>
-    </w:p>
-    <w:p>
-      <w:pPr>
-        <w:spacing w:after="14"/>
       </w:pPr>
       <w:r>
         <w:rPr>
@@ -1328,6 +1288,39 @@
     </w:p>
     <w:p>
       <w:pPr>
+        <w:spacing w:after="220"/>
+      </w:pPr>
+      <w:r>
+        <w:rPr>
+          <w:rFonts w:ascii="Cambria" w:eastAsia="Cambria" w:hAnsi="Cambria" w:cs="Cambria"/>
+        </w:rPr>
+        <w:t xml:space="preserve"> </w:t>
+      </w:r>
+    </w:p>
+    <w:p>
+      <w:pPr>
+        <w:spacing w:after="215"/>
+      </w:pPr>
+      <w:r>
+        <w:rPr>
+          <w:rFonts w:ascii="Cambria" w:eastAsia="Cambria" w:hAnsi="Cambria" w:cs="Cambria"/>
+        </w:rPr>
+        <w:t xml:space="preserve"> </w:t>
+      </w:r>
+    </w:p>
+    <w:p>
+      <w:pPr>
+        <w:spacing w:after="14"/>
+      </w:pPr>
+      <w:r>
+        <w:rPr>
+          <w:rFonts w:ascii="Cambria" w:eastAsia="Cambria" w:hAnsi="Cambria" w:cs="Cambria"/>
+        </w:rPr>
+        <w:t xml:space="preserve"> </w:t>
+      </w:r>
+    </w:p>
+    <w:p>
+      <w:pPr>
         <w:spacing w:after="0"/>
       </w:pPr>
       <w:r>
@@ -1343,15 +1336,7 @@
         <w:ind w:left="-5"/>
       </w:pPr>
       <w:r>
-        <w:t xml:space="preserve">1.3 Atributos de cada clase (10 </w:t>
-      </w:r>
-      <w:proofErr w:type="spellStart"/>
-      <w:r>
-        <w:t>pts</w:t>
-      </w:r>
-      <w:proofErr w:type="spellEnd"/>
-      <w:r>
-        <w:t xml:space="preserve">) </w:t>
+        <w:t xml:space="preserve">1.3 Atributos de cada clase (10 pts) </w:t>
       </w:r>
     </w:p>
     <w:p>
@@ -1501,14 +1486,12 @@
                 <w:rFonts w:ascii="Cambria" w:eastAsia="Cambria" w:hAnsi="Cambria" w:cs="Cambria"/>
               </w:rPr>
             </w:pPr>
-            <w:proofErr w:type="spellStart"/>
             <w:r>
               <w:rPr>
                 <w:rFonts w:ascii="Cambria" w:eastAsia="Cambria" w:hAnsi="Cambria" w:cs="Cambria"/>
               </w:rPr>
               <w:t>Int</w:t>
             </w:r>
-            <w:proofErr w:type="spellEnd"/>
           </w:p>
         </w:tc>
         <w:tc>
@@ -1527,7 +1510,13 @@
               <w:rPr>
                 <w:rFonts w:ascii="Cambria" w:eastAsia="Cambria" w:hAnsi="Cambria" w:cs="Cambria"/>
               </w:rPr>
-              <w:t>Privada</w:t>
+              <w:t>P</w:t>
+            </w:r>
+            <w:r>
+              <w:rPr>
+                <w:rFonts w:ascii="Cambria" w:eastAsia="Cambria" w:hAnsi="Cambria" w:cs="Cambria"/>
+              </w:rPr>
+              <w:t>rotegida</w:t>
             </w:r>
           </w:p>
         </w:tc>
@@ -1610,14 +1599,12 @@
               <w:spacing w:after="215"/>
               <w:ind w:left="5"/>
             </w:pPr>
-            <w:proofErr w:type="spellStart"/>
             <w:r>
               <w:rPr>
                 <w:rFonts w:ascii="Cambria" w:eastAsia="Cambria" w:hAnsi="Cambria" w:cs="Cambria"/>
               </w:rPr>
               <w:t>String</w:t>
             </w:r>
-            <w:proofErr w:type="spellEnd"/>
             <w:r>
               <w:rPr>
                 <w:rFonts w:ascii="Cambria" w:eastAsia="Cambria" w:hAnsi="Cambria" w:cs="Cambria"/>
@@ -1663,13 +1650,7 @@
               <w:rPr>
                 <w:rFonts w:ascii="Cambria" w:eastAsia="Cambria" w:hAnsi="Cambria" w:cs="Cambria"/>
               </w:rPr>
-              <w:t>P</w:t>
-            </w:r>
-            <w:r>
-              <w:rPr>
-                <w:rFonts w:ascii="Cambria" w:eastAsia="Cambria" w:hAnsi="Cambria" w:cs="Cambria"/>
-              </w:rPr>
-              <w:t>rivada</w:t>
+              <w:t>Protegida</w:t>
             </w:r>
           </w:p>
           <w:p>
@@ -1769,14 +1750,12 @@
                 <w:rFonts w:ascii="Cambria" w:eastAsia="Cambria" w:hAnsi="Cambria" w:cs="Cambria"/>
               </w:rPr>
             </w:pPr>
-            <w:proofErr w:type="spellStart"/>
             <w:r>
               <w:rPr>
                 <w:rFonts w:ascii="Cambria" w:eastAsia="Cambria" w:hAnsi="Cambria" w:cs="Cambria"/>
               </w:rPr>
               <w:t>String</w:t>
             </w:r>
-            <w:proofErr w:type="spellEnd"/>
           </w:p>
         </w:tc>
         <w:tc>
@@ -1795,7 +1774,7 @@
               <w:rPr>
                 <w:rFonts w:ascii="Cambria" w:eastAsia="Cambria" w:hAnsi="Cambria" w:cs="Cambria"/>
               </w:rPr>
-              <w:t>Privada</w:t>
+              <w:t>Protegida</w:t>
             </w:r>
           </w:p>
         </w:tc>
@@ -1852,14 +1831,12 @@
                 <w:rFonts w:ascii="Cambria" w:eastAsia="Cambria" w:hAnsi="Cambria" w:cs="Cambria"/>
               </w:rPr>
             </w:pPr>
-            <w:proofErr w:type="spellStart"/>
             <w:r>
               <w:rPr>
                 <w:rFonts w:ascii="Cambria" w:eastAsia="Cambria" w:hAnsi="Cambria" w:cs="Cambria"/>
               </w:rPr>
               <w:t>Float</w:t>
             </w:r>
-            <w:proofErr w:type="spellEnd"/>
           </w:p>
         </w:tc>
         <w:tc>
@@ -1878,7 +1855,7 @@
               <w:rPr>
                 <w:rFonts w:ascii="Cambria" w:eastAsia="Cambria" w:hAnsi="Cambria" w:cs="Cambria"/>
               </w:rPr>
-              <w:t>Privada</w:t>
+              <w:t>Protegida</w:t>
             </w:r>
           </w:p>
         </w:tc>
@@ -1950,14 +1927,12 @@
                 <w:rFonts w:ascii="Cambria" w:eastAsia="Cambria" w:hAnsi="Cambria" w:cs="Cambria"/>
               </w:rPr>
             </w:pPr>
-            <w:proofErr w:type="spellStart"/>
             <w:r>
               <w:rPr>
                 <w:rFonts w:ascii="Cambria" w:eastAsia="Cambria" w:hAnsi="Cambria" w:cs="Cambria"/>
               </w:rPr>
               <w:t>Int</w:t>
             </w:r>
-            <w:proofErr w:type="spellEnd"/>
           </w:p>
         </w:tc>
         <w:tc>
@@ -1976,19 +1951,7 @@
               <w:rPr>
                 <w:rFonts w:ascii="Cambria" w:eastAsia="Cambria" w:hAnsi="Cambria" w:cs="Cambria"/>
               </w:rPr>
-              <w:t>Priv</w:t>
-            </w:r>
-            <w:r>
-              <w:rPr>
-                <w:rFonts w:ascii="Cambria" w:eastAsia="Cambria" w:hAnsi="Cambria" w:cs="Cambria"/>
-              </w:rPr>
-              <w:t>a</w:t>
-            </w:r>
-            <w:r>
-              <w:rPr>
-                <w:rFonts w:ascii="Cambria" w:eastAsia="Cambria" w:hAnsi="Cambria" w:cs="Cambria"/>
-              </w:rPr>
-              <w:t xml:space="preserve">da </w:t>
+              <w:t>Protegida</w:t>
             </w:r>
           </w:p>
         </w:tc>
@@ -2173,14 +2136,12 @@
                 <w:rFonts w:ascii="Cambria" w:eastAsia="Cambria" w:hAnsi="Cambria" w:cs="Cambria"/>
               </w:rPr>
             </w:pPr>
-            <w:proofErr w:type="spellStart"/>
             <w:r>
               <w:rPr>
                 <w:rFonts w:ascii="Cambria" w:eastAsia="Cambria" w:hAnsi="Cambria" w:cs="Cambria"/>
               </w:rPr>
               <w:t>Int</w:t>
             </w:r>
-            <w:proofErr w:type="spellEnd"/>
           </w:p>
         </w:tc>
         <w:tc>
@@ -2266,7 +2227,6 @@
         <w:rPr>
           <w:rFonts w:ascii="Cambria" w:eastAsia="Cambria" w:hAnsi="Cambria" w:cs="Cambria"/>
         </w:rPr>
-        <w:lastRenderedPageBreak/>
         <w:t xml:space="preserve">Clase:   </w:t>
       </w:r>
       <w:r>
@@ -2380,8 +2340,17 @@
               <w:rPr>
                 <w:rFonts w:ascii="Cambria" w:eastAsia="Cambria" w:hAnsi="Cambria" w:cs="Cambria"/>
               </w:rPr>
-              <w:t>Ninguno</w:t>
-            </w:r>
+              <w:t>Capacidad de memoria</w:t>
+            </w:r>
+          </w:p>
+          <w:p>
+            <w:pPr>
+              <w:spacing w:after="0"/>
+              <w:ind w:left="15"/>
+              <w:rPr>
+                <w:rFonts w:ascii="Cambria" w:eastAsia="Cambria" w:hAnsi="Cambria" w:cs="Cambria"/>
+              </w:rPr>
+            </w:pPr>
           </w:p>
         </w:tc>
         <w:tc>
@@ -2396,6 +2365,18 @@
                 <w:rFonts w:ascii="Cambria" w:eastAsia="Cambria" w:hAnsi="Cambria" w:cs="Cambria"/>
               </w:rPr>
             </w:pPr>
+            <w:r>
+              <w:rPr>
+                <w:rFonts w:ascii="Cambria" w:eastAsia="Cambria" w:hAnsi="Cambria" w:cs="Cambria"/>
+              </w:rPr>
+              <w:t xml:space="preserve"> </w:t>
+            </w:r>
+            <w:r>
+              <w:rPr>
+                <w:rFonts w:ascii="Cambria" w:eastAsia="Cambria" w:hAnsi="Cambria" w:cs="Cambria"/>
+              </w:rPr>
+              <w:t>Int</w:t>
+            </w:r>
           </w:p>
         </w:tc>
         <w:tc>
@@ -2410,6 +2391,12 @@
                 <w:rFonts w:ascii="Cambria" w:eastAsia="Cambria" w:hAnsi="Cambria" w:cs="Cambria"/>
               </w:rPr>
             </w:pPr>
+            <w:r>
+              <w:rPr>
+                <w:rFonts w:ascii="Cambria" w:eastAsia="Cambria" w:hAnsi="Cambria" w:cs="Cambria"/>
+              </w:rPr>
+              <w:t>Privada</w:t>
+            </w:r>
           </w:p>
         </w:tc>
         <w:tc>
@@ -2423,6 +2410,24 @@
                 <w:rFonts w:ascii="Cambria" w:eastAsia="Cambria" w:hAnsi="Cambria" w:cs="Cambria"/>
               </w:rPr>
             </w:pPr>
+            <w:r>
+              <w:rPr>
+                <w:rFonts w:ascii="Cambria" w:eastAsia="Cambria" w:hAnsi="Cambria" w:cs="Cambria"/>
+              </w:rPr>
+              <w:t xml:space="preserve">Es la cantidad máxima de </w:t>
+            </w:r>
+            <w:r>
+              <w:rPr>
+                <w:rFonts w:ascii="Cambria" w:eastAsia="Cambria" w:hAnsi="Cambria" w:cs="Cambria"/>
+              </w:rPr>
+              <w:t xml:space="preserve">fotografías que </w:t>
+            </w:r>
+            <w:r>
+              <w:rPr>
+                <w:rFonts w:ascii="Cambria" w:eastAsia="Cambria" w:hAnsi="Cambria" w:cs="Cambria"/>
+              </w:rPr>
+              <w:t>el dron puede almacenar</w:t>
+            </w:r>
           </w:p>
         </w:tc>
       </w:tr>
@@ -2569,14 +2574,12 @@
                 <w:rFonts w:ascii="Cambria" w:eastAsia="Cambria" w:hAnsi="Cambria" w:cs="Cambria"/>
               </w:rPr>
             </w:pPr>
-            <w:proofErr w:type="spellStart"/>
             <w:r>
               <w:rPr>
                 <w:rFonts w:ascii="Cambria" w:eastAsia="Cambria" w:hAnsi="Cambria" w:cs="Cambria"/>
               </w:rPr>
               <w:t>Int</w:t>
             </w:r>
-            <w:proofErr w:type="spellEnd"/>
           </w:p>
         </w:tc>
         <w:tc>
@@ -3174,6 +3177,7 @@
               <w:rPr>
                 <w:rFonts w:ascii="Cambria" w:eastAsia="Cambria" w:hAnsi="Cambria" w:cs="Cambria"/>
               </w:rPr>
+              <w:lastRenderedPageBreak/>
               <w:t>Lista de dispositivos</w:t>
             </w:r>
           </w:p>
@@ -3446,14 +3450,12 @@
         </w:rPr>
         <w:t xml:space="preserve">Clase:   </w:t>
       </w:r>
-      <w:proofErr w:type="spellStart"/>
       <w:r>
         <w:rPr>
           <w:rFonts w:ascii="Cambria" w:eastAsia="Cambria" w:hAnsi="Cambria" w:cs="Cambria"/>
         </w:rPr>
         <w:t>Main</w:t>
       </w:r>
-      <w:proofErr w:type="spellEnd"/>
     </w:p>
     <w:tbl>
       <w:tblPr>
@@ -3842,6 +3844,7 @@
         <w:rPr>
           <w:rFonts w:ascii="Cambria" w:eastAsia="Cambria" w:hAnsi="Cambria" w:cs="Cambria"/>
         </w:rPr>
+        <w:lastRenderedPageBreak/>
         <w:t xml:space="preserve"> </w:t>
       </w:r>
     </w:p>
@@ -3855,23 +3858,7 @@
           <w:color w:val="4F81BD"/>
           <w:sz w:val="26"/>
         </w:rPr>
-        <w:t xml:space="preserve">1.4 Métodos de cada clase (10 </w:t>
-      </w:r>
-      <w:proofErr w:type="spellStart"/>
-      <w:r>
-        <w:rPr>
-          <w:color w:val="4F81BD"/>
-          <w:sz w:val="26"/>
-        </w:rPr>
-        <w:t>pts</w:t>
-      </w:r>
-      <w:proofErr w:type="spellEnd"/>
-      <w:r>
-        <w:rPr>
-          <w:color w:val="4F81BD"/>
-          <w:sz w:val="26"/>
-        </w:rPr>
-        <w:t xml:space="preserve">) </w:t>
+        <w:t xml:space="preserve">1.4 Métodos de cada clase (10 pts) </w:t>
       </w:r>
     </w:p>
     <w:p>
@@ -4022,17 +4009,14 @@
               <w:rPr>
                 <w:rFonts w:ascii="Cambria" w:eastAsia="Cambria" w:hAnsi="Cambria" w:cs="Cambria"/>
               </w:rPr>
-              <w:lastRenderedPageBreak/>
               <w:t xml:space="preserve"> </w:t>
             </w:r>
-            <w:proofErr w:type="spellStart"/>
             <w:r>
               <w:rPr>
                 <w:rFonts w:ascii="Cambria" w:eastAsia="Cambria" w:hAnsi="Cambria" w:cs="Cambria"/>
               </w:rPr>
               <w:t>toString</w:t>
             </w:r>
-            <w:proofErr w:type="spellEnd"/>
           </w:p>
           <w:p>
             <w:pPr>
@@ -4118,14 +4102,12 @@
               </w:rPr>
               <w:t xml:space="preserve"> </w:t>
             </w:r>
-            <w:proofErr w:type="spellStart"/>
             <w:r>
               <w:rPr>
                 <w:rFonts w:ascii="Cambria" w:eastAsia="Cambria" w:hAnsi="Cambria" w:cs="Cambria"/>
               </w:rPr>
               <w:t>String</w:t>
             </w:r>
-            <w:proofErr w:type="spellEnd"/>
           </w:p>
           <w:p>
             <w:pPr>
@@ -4553,16 +4535,8 @@
         <w:rPr>
           <w:rFonts w:ascii="Cambria" w:eastAsia="Cambria" w:hAnsi="Cambria" w:cs="Cambria"/>
         </w:rPr>
-        <w:t xml:space="preserve">Dron de </w:t>
-      </w:r>
-      <w:proofErr w:type="spellStart"/>
-      <w:r>
-        <w:rPr>
-          <w:rFonts w:ascii="Cambria" w:eastAsia="Cambria" w:hAnsi="Cambria" w:cs="Cambria"/>
-        </w:rPr>
-        <w:t>imagenes</w:t>
-      </w:r>
-      <w:proofErr w:type="spellEnd"/>
+        <w:t>Dron de imagenes</w:t>
+      </w:r>
     </w:p>
     <w:tbl>
       <w:tblPr>
@@ -4982,6 +4956,7 @@
               <w:rPr>
                 <w:rFonts w:ascii="Cambria" w:eastAsia="Cambria" w:hAnsi="Cambria" w:cs="Cambria"/>
               </w:rPr>
+              <w:lastRenderedPageBreak/>
               <w:t>ninguno</w:t>
             </w:r>
           </w:p>
@@ -5131,7 +5106,6 @@
         <w:rPr>
           <w:rFonts w:ascii="Cambria" w:eastAsia="Cambria" w:hAnsi="Cambria" w:cs="Cambria"/>
         </w:rPr>
-        <w:lastRenderedPageBreak/>
         <w:t xml:space="preserve">Clase:  </w:t>
       </w:r>
       <w:r>
@@ -5358,11 +5332,9 @@
               <w:spacing w:after="214"/>
               <w:ind w:left="5"/>
             </w:pPr>
-            <w:proofErr w:type="spellStart"/>
             <w:r>
               <w:t>Int</w:t>
             </w:r>
-            <w:proofErr w:type="spellEnd"/>
           </w:p>
           <w:p>
             <w:pPr>
@@ -5494,11 +5466,9 @@
               <w:spacing w:after="214"/>
               <w:ind w:left="5"/>
             </w:pPr>
-            <w:proofErr w:type="spellStart"/>
             <w:r>
               <w:t>Int</w:t>
             </w:r>
-            <w:proofErr w:type="spellEnd"/>
           </w:p>
         </w:tc>
         <w:tc>
@@ -5715,11 +5685,9 @@
             <w:r>
               <w:t xml:space="preserve">Activar </w:t>
             </w:r>
-            <w:proofErr w:type="spellStart"/>
             <w:r>
               <w:t>valvulas</w:t>
             </w:r>
-            <w:proofErr w:type="spellEnd"/>
           </w:p>
           <w:p>
             <w:pPr>
@@ -5757,33 +5725,11 @@
                 <w:rFonts w:ascii="Cambria" w:eastAsia="Cambria" w:hAnsi="Cambria" w:cs="Cambria"/>
               </w:rPr>
             </w:pPr>
-            <w:proofErr w:type="spellStart"/>
-            <w:r>
-              <w:rPr>
-                <w:rFonts w:ascii="Cambria" w:eastAsia="Cambria" w:hAnsi="Cambria" w:cs="Cambria"/>
-              </w:rPr>
-              <w:t>ArrayList</w:t>
-            </w:r>
-            <w:proofErr w:type="spellEnd"/>
-            <w:r>
-              <w:rPr>
-                <w:rFonts w:ascii="Cambria" w:eastAsia="Cambria" w:hAnsi="Cambria" w:cs="Cambria"/>
-              </w:rPr>
-              <w:t>&lt;</w:t>
-            </w:r>
-            <w:proofErr w:type="spellStart"/>
-            <w:r>
-              <w:rPr>
-                <w:rFonts w:ascii="Cambria" w:eastAsia="Cambria" w:hAnsi="Cambria" w:cs="Cambria"/>
-              </w:rPr>
-              <w:t>String</w:t>
-            </w:r>
-            <w:proofErr w:type="spellEnd"/>
-            <w:r>
-              <w:rPr>
-                <w:rFonts w:ascii="Cambria" w:eastAsia="Cambria" w:hAnsi="Cambria" w:cs="Cambria"/>
-              </w:rPr>
-              <w:t xml:space="preserve">&gt;: </w:t>
+            <w:r>
+              <w:rPr>
+                <w:rFonts w:ascii="Cambria" w:eastAsia="Cambria" w:hAnsi="Cambria" w:cs="Cambria"/>
+              </w:rPr>
+              <w:t xml:space="preserve">ArrayList&lt;String&gt;: </w:t>
             </w:r>
             <w:r>
               <w:rPr>
@@ -5799,28 +5745,18 @@
                 <w:rFonts w:ascii="Cambria" w:eastAsia="Cambria" w:hAnsi="Cambria" w:cs="Cambria"/>
               </w:rPr>
             </w:pPr>
-            <w:proofErr w:type="spellStart"/>
-            <w:r>
-              <w:rPr>
-                <w:rFonts w:ascii="Cambria" w:eastAsia="Cambria" w:hAnsi="Cambria" w:cs="Cambria"/>
-              </w:rPr>
-              <w:t>ArrayList</w:t>
-            </w:r>
-            <w:proofErr w:type="spellEnd"/>
-            <w:r>
-              <w:rPr>
-                <w:rFonts w:ascii="Cambria" w:eastAsia="Cambria" w:hAnsi="Cambria" w:cs="Cambria"/>
-              </w:rPr>
-              <w:t>&lt;</w:t>
-            </w:r>
-            <w:proofErr w:type="spellStart"/>
+            <w:r>
+              <w:rPr>
+                <w:rFonts w:ascii="Cambria" w:eastAsia="Cambria" w:hAnsi="Cambria" w:cs="Cambria"/>
+              </w:rPr>
+              <w:t>ArrayList&lt;</w:t>
+            </w:r>
             <w:r>
               <w:rPr>
                 <w:rFonts w:ascii="Cambria" w:eastAsia="Cambria" w:hAnsi="Cambria" w:cs="Cambria"/>
               </w:rPr>
               <w:t>Boolean</w:t>
             </w:r>
-            <w:proofErr w:type="spellEnd"/>
             <w:r>
               <w:rPr>
                 <w:rFonts w:ascii="Cambria" w:eastAsia="Cambria" w:hAnsi="Cambria" w:cs="Cambria"/>
@@ -5855,11 +5791,9 @@
               <w:spacing w:after="0"/>
               <w:ind w:left="5"/>
             </w:pPr>
-            <w:proofErr w:type="spellStart"/>
             <w:r>
               <w:t>boolean</w:t>
             </w:r>
-            <w:proofErr w:type="spellEnd"/>
           </w:p>
         </w:tc>
         <w:tc>
@@ -5963,32 +5897,22 @@
               <w:rPr>
                 <w:rFonts w:ascii="Cambria" w:eastAsia="Cambria" w:hAnsi="Cambria" w:cs="Cambria"/>
               </w:rPr>
-              <w:t xml:space="preserve">Nombre de alarma: </w:t>
-            </w:r>
-            <w:proofErr w:type="spellStart"/>
-            <w:r>
-              <w:rPr>
-                <w:rFonts w:ascii="Cambria" w:eastAsia="Cambria" w:hAnsi="Cambria" w:cs="Cambria"/>
-              </w:rPr>
+              <w:t>Nombre de alarma: String</w:t>
+            </w:r>
+          </w:p>
+        </w:tc>
+        <w:tc>
+          <w:tcPr>
+            <w:tcW w:w="1440" w:type="dxa"/>
+          </w:tcPr>
+          <w:p>
+            <w:pPr>
+              <w:spacing w:after="214"/>
+              <w:ind w:left="5"/>
+            </w:pPr>
+            <w:r>
               <w:t>String</w:t>
             </w:r>
-            <w:proofErr w:type="spellEnd"/>
-          </w:p>
-        </w:tc>
-        <w:tc>
-          <w:tcPr>
-            <w:tcW w:w="1440" w:type="dxa"/>
-          </w:tcPr>
-          <w:p>
-            <w:pPr>
-              <w:spacing w:after="214"/>
-              <w:ind w:left="5"/>
-            </w:pPr>
-            <w:proofErr w:type="spellStart"/>
-            <w:r>
-              <w:t>String</w:t>
-            </w:r>
-            <w:proofErr w:type="spellEnd"/>
           </w:p>
         </w:tc>
         <w:tc>
@@ -6182,7 +6106,6 @@
               <w:ind w:left="20"/>
             </w:pPr>
             <w:r>
-              <w:lastRenderedPageBreak/>
               <w:t>Guardar datos</w:t>
             </w:r>
           </w:p>
@@ -6223,32 +6146,22 @@
               <w:rPr>
                 <w:rFonts w:ascii="Cambria" w:eastAsia="Cambria" w:hAnsi="Cambria" w:cs="Cambria"/>
               </w:rPr>
-              <w:t xml:space="preserve">Base de datos: </w:t>
-            </w:r>
-            <w:proofErr w:type="spellStart"/>
-            <w:r>
-              <w:rPr>
-                <w:rFonts w:ascii="Cambria" w:eastAsia="Cambria" w:hAnsi="Cambria" w:cs="Cambria"/>
-              </w:rPr>
+              <w:t>Base de datos: String</w:t>
+            </w:r>
+          </w:p>
+        </w:tc>
+        <w:tc>
+          <w:tcPr>
+            <w:tcW w:w="1440" w:type="dxa"/>
+          </w:tcPr>
+          <w:p>
+            <w:pPr>
+              <w:spacing w:after="0"/>
+              <w:ind w:left="5"/>
+            </w:pPr>
+            <w:r>
               <w:t>String</w:t>
             </w:r>
-            <w:proofErr w:type="spellEnd"/>
-          </w:p>
-        </w:tc>
-        <w:tc>
-          <w:tcPr>
-            <w:tcW w:w="1440" w:type="dxa"/>
-          </w:tcPr>
-          <w:p>
-            <w:pPr>
-              <w:spacing w:after="0"/>
-              <w:ind w:left="5"/>
-            </w:pPr>
-            <w:proofErr w:type="spellStart"/>
-            <w:r>
-              <w:t>String</w:t>
-            </w:r>
-            <w:proofErr w:type="spellEnd"/>
           </w:p>
         </w:tc>
         <w:tc>
@@ -6505,16 +6418,8 @@
               <w:rPr>
                 <w:rFonts w:ascii="Cambria" w:eastAsia="Cambria" w:hAnsi="Cambria" w:cs="Cambria"/>
               </w:rPr>
-              <w:t xml:space="preserve">Cantidad de dispositivos: </w:t>
-            </w:r>
-            <w:proofErr w:type="spellStart"/>
-            <w:r>
-              <w:rPr>
-                <w:rFonts w:ascii="Cambria" w:eastAsia="Cambria" w:hAnsi="Cambria" w:cs="Cambria"/>
-              </w:rPr>
-              <w:t>int</w:t>
-            </w:r>
-            <w:proofErr w:type="spellEnd"/>
+              <w:t>Cantidad de dispositivos: int</w:t>
+            </w:r>
           </w:p>
         </w:tc>
         <w:tc>
@@ -6526,11 +6431,9 @@
               <w:spacing w:after="0"/>
               <w:ind w:left="5"/>
             </w:pPr>
-            <w:proofErr w:type="spellStart"/>
             <w:r>
               <w:t>void</w:t>
             </w:r>
-            <w:proofErr w:type="spellEnd"/>
           </w:p>
         </w:tc>
         <w:tc>
@@ -6644,28 +6547,12 @@
               <w:spacing w:after="0"/>
               <w:ind w:left="5"/>
             </w:pPr>
-            <w:proofErr w:type="spellStart"/>
-            <w:r>
-              <w:rPr>
-                <w:rFonts w:ascii="Cambria" w:eastAsia="Cambria" w:hAnsi="Cambria" w:cs="Cambria"/>
-              </w:rPr>
-              <w:t>ArrayList</w:t>
-            </w:r>
-            <w:proofErr w:type="spellEnd"/>
-            <w:r>
-              <w:rPr>
-                <w:rFonts w:ascii="Cambria" w:eastAsia="Cambria" w:hAnsi="Cambria" w:cs="Cambria"/>
-              </w:rPr>
-              <w:t xml:space="preserve"> &lt;</w:t>
-            </w:r>
-            <w:proofErr w:type="spellStart"/>
-            <w:r>
-              <w:rPr>
-                <w:rFonts w:ascii="Cambria" w:eastAsia="Cambria" w:hAnsi="Cambria" w:cs="Cambria"/>
-              </w:rPr>
-              <w:t>String</w:t>
-            </w:r>
-            <w:proofErr w:type="spellEnd"/>
+            <w:r>
+              <w:rPr>
+                <w:rFonts w:ascii="Cambria" w:eastAsia="Cambria" w:hAnsi="Cambria" w:cs="Cambria"/>
+              </w:rPr>
+              <w:t>ArrayList &lt;String</w:t>
+            </w:r>
             <w:r>
               <w:rPr>
                 <w:rFonts w:ascii="Cambria" w:eastAsia="Cambria" w:hAnsi="Cambria" w:cs="Cambria"/>
@@ -6747,32 +6634,22 @@
               <w:rPr>
                 <w:rFonts w:ascii="Cambria" w:eastAsia="Cambria" w:hAnsi="Cambria" w:cs="Cambria"/>
               </w:rPr>
-              <w:t xml:space="preserve">Nombre de dispositivo: </w:t>
-            </w:r>
-            <w:proofErr w:type="spellStart"/>
-            <w:r>
-              <w:rPr>
-                <w:rFonts w:ascii="Cambria" w:eastAsia="Cambria" w:hAnsi="Cambria" w:cs="Cambria"/>
-              </w:rPr>
+              <w:t>Nombre de dispositivo: String</w:t>
+            </w:r>
+          </w:p>
+        </w:tc>
+        <w:tc>
+          <w:tcPr>
+            <w:tcW w:w="1433" w:type="dxa"/>
+          </w:tcPr>
+          <w:p>
+            <w:pPr>
+              <w:spacing w:after="0"/>
+              <w:ind w:left="5"/>
+            </w:pPr>
+            <w:r>
               <w:t>String</w:t>
             </w:r>
-            <w:proofErr w:type="spellEnd"/>
-          </w:p>
-        </w:tc>
-        <w:tc>
-          <w:tcPr>
-            <w:tcW w:w="1433" w:type="dxa"/>
-          </w:tcPr>
-          <w:p>
-            <w:pPr>
-              <w:spacing w:after="0"/>
-              <w:ind w:left="5"/>
-            </w:pPr>
-            <w:proofErr w:type="spellStart"/>
-            <w:r>
-              <w:t>String</w:t>
-            </w:r>
-            <w:proofErr w:type="spellEnd"/>
           </w:p>
         </w:tc>
         <w:tc>
@@ -6804,15 +6681,7 @@
               <w:ind w:left="5"/>
             </w:pPr>
             <w:r>
-              <w:t xml:space="preserve">Busca un dispositivo del sistema en base a su nombre. Si no se encuentra, se regresa </w:t>
-            </w:r>
-            <w:proofErr w:type="spellStart"/>
-            <w:r>
-              <w:t>null</w:t>
-            </w:r>
-            <w:proofErr w:type="spellEnd"/>
-            <w:r>
-              <w:t>. De lo contrario, se muestra un resumen de las características del dispositivo.</w:t>
+              <w:t>Busca un dispositivo del sistema en base a su nombre. Si no se encuentra, se regresa null. De lo contrario, se muestra un resumen de las características del dispositivo.</w:t>
             </w:r>
           </w:p>
         </w:tc>
@@ -6831,6 +6700,7 @@
               <w:ind w:left="20"/>
             </w:pPr>
             <w:r>
+              <w:lastRenderedPageBreak/>
               <w:t>Buscar dispositivo por ID</w:t>
             </w:r>
           </w:p>
@@ -6850,16 +6720,8 @@
               <w:rPr>
                 <w:rFonts w:ascii="Cambria" w:eastAsia="Cambria" w:hAnsi="Cambria" w:cs="Cambria"/>
               </w:rPr>
-              <w:t xml:space="preserve">ID de dispositivo: </w:t>
-            </w:r>
-            <w:proofErr w:type="spellStart"/>
-            <w:r>
-              <w:rPr>
-                <w:rFonts w:ascii="Cambria" w:eastAsia="Cambria" w:hAnsi="Cambria" w:cs="Cambria"/>
-              </w:rPr>
-              <w:t>int</w:t>
-            </w:r>
-            <w:proofErr w:type="spellEnd"/>
+              <w:t>ID de dispositivo: int</w:t>
+            </w:r>
           </w:p>
         </w:tc>
         <w:tc>
@@ -6871,11 +6733,9 @@
               <w:spacing w:after="0"/>
               <w:ind w:left="5"/>
             </w:pPr>
-            <w:proofErr w:type="spellStart"/>
             <w:r>
               <w:t>String</w:t>
             </w:r>
-            <w:proofErr w:type="spellEnd"/>
           </w:p>
         </w:tc>
         <w:tc>
@@ -6913,15 +6773,7 @@
               <w:t xml:space="preserve"> ID</w:t>
             </w:r>
             <w:r>
-              <w:t xml:space="preserve">. Si no se encuentra, se regresa </w:t>
-            </w:r>
-            <w:proofErr w:type="spellStart"/>
-            <w:r>
-              <w:t>null</w:t>
-            </w:r>
-            <w:proofErr w:type="spellEnd"/>
-            <w:r>
-              <w:t>. De lo contrario, se muestra un resumen de las características del dispositivo.</w:t>
+              <w:t>. Si no se encuentra, se regresa null. De lo contrario, se muestra un resumen de las características del dispositivo.</w:t>
             </w:r>
           </w:p>
         </w:tc>
@@ -6940,7 +6792,6 @@
               <w:ind w:left="20"/>
             </w:pPr>
             <w:r>
-              <w:lastRenderedPageBreak/>
               <w:t>Ordenar dispositivos</w:t>
             </w:r>
           </w:p>
@@ -6973,21 +6824,8 @@
               <w:spacing w:after="0"/>
               <w:ind w:left="5"/>
             </w:pPr>
-            <w:proofErr w:type="spellStart"/>
-            <w:r>
-              <w:t>ArrayList</w:t>
-            </w:r>
-            <w:proofErr w:type="spellEnd"/>
-            <w:r>
-              <w:t xml:space="preserve"> &lt;</w:t>
-            </w:r>
-            <w:proofErr w:type="spellStart"/>
-            <w:r>
-              <w:t>String</w:t>
-            </w:r>
-            <w:proofErr w:type="spellEnd"/>
-            <w:r>
-              <w:t>&gt;</w:t>
+            <w:r>
+              <w:t>ArrayList &lt;String&gt;</w:t>
             </w:r>
           </w:p>
         </w:tc>
@@ -7196,13 +7034,8 @@
               <w:spacing w:after="0"/>
             </w:pPr>
             <w:r>
-              <w:t xml:space="preserve">Información de tarea: </w:t>
-            </w:r>
-            <w:proofErr w:type="spellStart"/>
-            <w:r>
-              <w:t>String</w:t>
-            </w:r>
-            <w:proofErr w:type="spellEnd"/>
+              <w:t>Información de tarea: String</w:t>
+            </w:r>
           </w:p>
         </w:tc>
         <w:tc>
@@ -7214,11 +7047,9 @@
               <w:spacing w:after="0"/>
               <w:ind w:left="5"/>
             </w:pPr>
-            <w:proofErr w:type="spellStart"/>
             <w:r>
               <w:t>void</w:t>
             </w:r>
-            <w:proofErr w:type="spellEnd"/>
           </w:p>
         </w:tc>
         <w:tc>
@@ -7317,11 +7148,9 @@
               <w:spacing w:after="0"/>
               <w:ind w:left="5"/>
             </w:pPr>
-            <w:proofErr w:type="spellStart"/>
             <w:r>
               <w:t>String</w:t>
             </w:r>
-            <w:proofErr w:type="spellEnd"/>
           </w:p>
         </w:tc>
         <w:tc>
@@ -7397,11 +7226,9 @@
               <w:spacing w:after="0"/>
               <w:ind w:left="5"/>
             </w:pPr>
-            <w:proofErr w:type="spellStart"/>
             <w:r>
               <w:t>Int</w:t>
             </w:r>
-            <w:proofErr w:type="spellEnd"/>
           </w:p>
         </w:tc>
         <w:tc>
@@ -7451,6 +7278,7 @@
               <w:ind w:left="20"/>
             </w:pPr>
             <w:r>
+              <w:lastRenderedPageBreak/>
               <w:t>Mostrar menú principal</w:t>
             </w:r>
           </w:p>
@@ -7477,11 +7305,9 @@
               <w:spacing w:after="0"/>
               <w:ind w:left="5"/>
             </w:pPr>
-            <w:proofErr w:type="spellStart"/>
             <w:r>
               <w:t>Void</w:t>
             </w:r>
-            <w:proofErr w:type="spellEnd"/>
           </w:p>
         </w:tc>
         <w:tc>
@@ -7557,11 +7383,9 @@
               <w:spacing w:after="0"/>
               <w:ind w:left="5"/>
             </w:pPr>
-            <w:proofErr w:type="spellStart"/>
             <w:r>
               <w:t>Void</w:t>
             </w:r>
-            <w:proofErr w:type="spellEnd"/>
           </w:p>
         </w:tc>
         <w:tc>
@@ -7611,7 +7435,6 @@
               <w:ind w:left="20"/>
             </w:pPr>
             <w:r>
-              <w:lastRenderedPageBreak/>
               <w:t>Mostrar mensaje de despedida</w:t>
             </w:r>
           </w:p>
@@ -7638,11 +7461,9 @@
               <w:spacing w:after="0"/>
               <w:ind w:left="5"/>
             </w:pPr>
-            <w:proofErr w:type="spellStart"/>
             <w:r>
               <w:t>void</w:t>
             </w:r>
-            <w:proofErr w:type="spellEnd"/>
           </w:p>
         </w:tc>
         <w:tc>
@@ -7708,14 +7529,12 @@
         </w:rPr>
         <w:t xml:space="preserve">Clase:  </w:t>
       </w:r>
-      <w:proofErr w:type="spellStart"/>
       <w:r>
         <w:rPr>
           <w:rFonts w:ascii="Cambria" w:eastAsia="Cambria" w:hAnsi="Cambria" w:cs="Cambria"/>
         </w:rPr>
         <w:t>Main</w:t>
       </w:r>
-      <w:proofErr w:type="spellEnd"/>
     </w:p>
     <w:tbl>
       <w:tblPr>
@@ -7916,22 +7735,27 @@
     </w:p>
     <w:p>
       <w:pPr>
-        <w:pStyle w:val="Heading2"/>
-        <w:spacing w:after="499" w:line="265" w:lineRule="auto"/>
-        <w:ind w:left="-5"/>
-      </w:pPr>
-      <w:r>
-        <w:rPr>
-          <w:color w:val="F79646"/>
-          <w:sz w:val="28"/>
-          <w:shd w:val="clear" w:color="auto" w:fill="FFFF00"/>
-        </w:rPr>
-        <w:t>Agregar las necesarias</w:t>
-      </w:r>
-      <w:r>
-        <w:rPr>
-          <w:color w:val="F79646"/>
-          <w:sz w:val="28"/>
+        <w:spacing w:after="0"/>
+      </w:pPr>
+    </w:p>
+    <w:p>
+      <w:pPr>
+        <w:spacing w:after="220"/>
+      </w:pPr>
+      <w:r>
+        <w:rPr>
+          <w:rFonts w:ascii="Cambria" w:eastAsia="Cambria" w:hAnsi="Cambria" w:cs="Cambria"/>
+        </w:rPr>
+        <w:t xml:space="preserve"> </w:t>
+      </w:r>
+    </w:p>
+    <w:p>
+      <w:pPr>
+        <w:spacing w:after="554"/>
+      </w:pPr>
+      <w:r>
+        <w:rPr>
+          <w:rFonts w:ascii="Cambria" w:eastAsia="Cambria" w:hAnsi="Cambria" w:cs="Cambria"/>
         </w:rPr>
         <w:t xml:space="preserve"> </w:t>
       </w:r>
@@ -7951,41 +7775,6 @@
     </w:p>
     <w:p>
       <w:pPr>
-        <w:spacing w:after="220"/>
-      </w:pPr>
-      <w:r>
-        <w:rPr>
-          <w:rFonts w:ascii="Cambria" w:eastAsia="Cambria" w:hAnsi="Cambria" w:cs="Cambria"/>
-        </w:rPr>
-        <w:t xml:space="preserve"> </w:t>
-      </w:r>
-    </w:p>
-    <w:p>
-      <w:pPr>
-        <w:spacing w:after="554"/>
-      </w:pPr>
-      <w:r>
-        <w:rPr>
-          <w:rFonts w:ascii="Cambria" w:eastAsia="Cambria" w:hAnsi="Cambria" w:cs="Cambria"/>
-        </w:rPr>
-        <w:t xml:space="preserve"> </w:t>
-      </w:r>
-    </w:p>
-    <w:p>
-      <w:pPr>
-        <w:spacing w:after="0"/>
-      </w:pPr>
-      <w:r>
-        <w:rPr>
-          <w:b/>
-          <w:color w:val="365F91"/>
-          <w:sz w:val="28"/>
-        </w:rPr>
-        <w:t xml:space="preserve"> </w:t>
-      </w:r>
-    </w:p>
-    <w:p>
-      <w:pPr>
         <w:spacing w:after="215"/>
       </w:pPr>
       <w:r>
@@ -8012,6 +7801,7 @@
         <w:ind w:left="-5"/>
       </w:pPr>
       <w:r>
+        <w:lastRenderedPageBreak/>
         <w:t xml:space="preserve"> 2. Diseño: Diagrama de Clases (30 puntos) </w:t>
       </w:r>
     </w:p>
@@ -8070,50 +7860,161 @@
           <w:lang w:val="en-US"/>
         </w:rPr>
       </w:pPr>
-      <w:proofErr w:type="spellStart"/>
       <w:r>
         <w:rPr>
           <w:rFonts w:ascii="Cambria" w:eastAsia="Cambria" w:hAnsi="Cambria" w:cs="Cambria"/>
           <w:lang w:val="en-US"/>
         </w:rPr>
-        <w:t>Incluye</w:t>
-      </w:r>
-      <w:proofErr w:type="spellEnd"/>
-      <w:r>
+        <w:t xml:space="preserve">Incluye el driver program (Main). </w:t>
+      </w:r>
+    </w:p>
+    <w:p>
+      <w:pPr>
+        <w:spacing w:after="554"/>
+        <w:ind w:left="125"/>
         <w:rPr>
           <w:rFonts w:ascii="Cambria" w:eastAsia="Cambria" w:hAnsi="Cambria" w:cs="Cambria"/>
           <w:lang w:val="en-US"/>
         </w:rPr>
+      </w:pPr>
+    </w:p>
+    <w:p>
+      <w:pPr>
+        <w:spacing w:after="554"/>
+      </w:pPr>
+      <w:r>
+        <w:rPr>
+          <w:rFonts w:ascii="Cambria" w:eastAsia="Cambria" w:hAnsi="Cambria" w:cs="Cambria"/>
+          <w:sz w:val="56"/>
+        </w:rPr>
+        <w:drawing>
+          <wp:inline distT="0" distB="0" distL="0" distR="0" wp14:anchorId="11165D5A" wp14:editId="3F41ED0B">
+            <wp:extent cx="5641975" cy="3220085"/>
+            <wp:effectExtent l="0" t="0" r="0" b="0"/>
+            <wp:docPr id="660681237" name="Picture 1" descr="A diagram of a computer&#10;&#10;AI-generated content may be incorrect."/>
+            <wp:cNvGraphicFramePr>
+              <a:graphicFrameLocks xmlns:a="http://schemas.openxmlformats.org/drawingml/2006/main" noChangeAspect="1"/>
+            </wp:cNvGraphicFramePr>
+            <a:graphic xmlns:a="http://schemas.openxmlformats.org/drawingml/2006/main">
+              <a:graphicData uri="http://schemas.openxmlformats.org/drawingml/2006/picture">
+                <pic:pic xmlns:pic="http://schemas.openxmlformats.org/drawingml/2006/picture">
+                  <pic:nvPicPr>
+                    <pic:cNvPr id="660681237" name="Picture 1" descr="A diagram of a computer&#10;&#10;AI-generated content may be incorrect."/>
+                    <pic:cNvPicPr/>
+                  </pic:nvPicPr>
+                  <pic:blipFill>
+                    <a:blip r:embed="rId7"/>
+                    <a:stretch>
+                      <a:fillRect/>
+                    </a:stretch>
+                  </pic:blipFill>
+                  <pic:spPr>
+                    <a:xfrm>
+                      <a:off x="0" y="0"/>
+                      <a:ext cx="5641975" cy="3220085"/>
+                    </a:xfrm>
+                    <a:prstGeom prst="rect">
+                      <a:avLst/>
+                    </a:prstGeom>
+                  </pic:spPr>
+                </pic:pic>
+              </a:graphicData>
+            </a:graphic>
+          </wp:inline>
+        </w:drawing>
+      </w:r>
+      <w:r>
+        <w:rPr>
+          <w:rFonts w:ascii="Cambria" w:eastAsia="Cambria" w:hAnsi="Cambria" w:cs="Cambria"/>
+          <w:sz w:val="56"/>
+        </w:rPr>
         <w:t xml:space="preserve"> </w:t>
       </w:r>
-      <w:proofErr w:type="spellStart"/>
-      <w:r>
-        <w:rPr>
-          <w:rFonts w:ascii="Cambria" w:eastAsia="Cambria" w:hAnsi="Cambria" w:cs="Cambria"/>
-          <w:lang w:val="en-US"/>
-        </w:rPr>
-        <w:t>el</w:t>
-      </w:r>
-      <w:proofErr w:type="spellEnd"/>
-      <w:r>
-        <w:rPr>
-          <w:rFonts w:ascii="Cambria" w:eastAsia="Cambria" w:hAnsi="Cambria" w:cs="Cambria"/>
-          <w:lang w:val="en-US"/>
-        </w:rPr>
-        <w:t xml:space="preserve"> driver program (Main). </w:t>
-      </w:r>
-    </w:p>
-    <w:p>
-      <w:pPr>
-        <w:spacing w:after="554"/>
-        <w:rPr>
-          <w:lang w:val="en-US"/>
-        </w:rPr>
-      </w:pPr>
-      <w:r>
-        <w:rPr>
-          <w:rFonts w:ascii="Cambria" w:eastAsia="Cambria" w:hAnsi="Cambria" w:cs="Cambria"/>
-          <w:lang w:val="en-US"/>
+    </w:p>
+    <w:p>
+      <w:pPr>
+        <w:spacing w:after="14"/>
+      </w:pPr>
+      <w:r>
+        <w:rPr>
+          <w:rFonts w:ascii="Cambria" w:eastAsia="Cambria" w:hAnsi="Cambria" w:cs="Cambria"/>
+        </w:rPr>
+        <w:t xml:space="preserve"> </w:t>
+      </w:r>
+    </w:p>
+    <w:p>
+      <w:pPr>
+        <w:spacing w:after="220"/>
+      </w:pPr>
+      <w:r>
+        <w:rPr>
+          <w:rFonts w:ascii="Cambria" w:eastAsia="Cambria" w:hAnsi="Cambria" w:cs="Cambria"/>
+        </w:rPr>
+        <w:t xml:space="preserve"> </w:t>
+      </w:r>
+    </w:p>
+    <w:p>
+      <w:pPr>
+        <w:spacing w:after="215"/>
+      </w:pPr>
+      <w:r>
+        <w:rPr>
+          <w:rFonts w:ascii="Cambria" w:eastAsia="Cambria" w:hAnsi="Cambria" w:cs="Cambria"/>
+        </w:rPr>
+        <w:t xml:space="preserve"> </w:t>
+      </w:r>
+    </w:p>
+    <w:p>
+      <w:pPr>
+        <w:spacing w:after="214"/>
+      </w:pPr>
+      <w:r>
+        <w:rPr>
+          <w:rFonts w:ascii="Cambria" w:eastAsia="Cambria" w:hAnsi="Cambria" w:cs="Cambria"/>
+        </w:rPr>
+        <w:t xml:space="preserve"> </w:t>
+      </w:r>
+    </w:p>
+    <w:p>
+      <w:pPr>
+        <w:spacing w:after="219"/>
+      </w:pPr>
+      <w:r>
+        <w:rPr>
+          <w:rFonts w:ascii="Cambria" w:eastAsia="Cambria" w:hAnsi="Cambria" w:cs="Cambria"/>
+        </w:rPr>
+        <w:t xml:space="preserve"> </w:t>
+      </w:r>
+    </w:p>
+    <w:p>
+      <w:pPr>
+        <w:spacing w:after="215"/>
+      </w:pPr>
+      <w:r>
+        <w:rPr>
+          <w:rFonts w:ascii="Cambria" w:eastAsia="Cambria" w:hAnsi="Cambria" w:cs="Cambria"/>
+        </w:rPr>
+        <w:t xml:space="preserve"> </w:t>
+      </w:r>
+    </w:p>
+    <w:p>
+      <w:pPr>
+        <w:spacing w:after="214"/>
+      </w:pPr>
+      <w:r>
+        <w:rPr>
+          <w:rFonts w:ascii="Cambria" w:eastAsia="Cambria" w:hAnsi="Cambria" w:cs="Cambria"/>
+        </w:rPr>
+        <w:t xml:space="preserve"> </w:t>
+      </w:r>
+    </w:p>
+    <w:p>
+      <w:pPr>
+        <w:spacing w:after="0"/>
+      </w:pPr>
+      <w:r>
+        <w:rPr>
+          <w:rFonts w:ascii="Cambria" w:eastAsia="Cambria" w:hAnsi="Cambria" w:cs="Cambria"/>
         </w:rPr>
         <w:lastRenderedPageBreak/>
         <w:t xml:space="preserve"> </w:t>
@@ -8121,177 +8022,6 @@
     </w:p>
     <w:p>
       <w:pPr>
-        <w:shd w:val="clear" w:color="auto" w:fill="FFFF00"/>
-        <w:spacing w:after="247"/>
-        <w:ind w:left="171"/>
-        <w:jc w:val="center"/>
-        <w:rPr>
-          <w:lang w:val="en-US"/>
-        </w:rPr>
-      </w:pPr>
-      <w:r>
-        <w:rPr>
-          <w:sz w:val="56"/>
-          <w:lang w:val="en-US"/>
-        </w:rPr>
-        <w:t xml:space="preserve">  </w:t>
-      </w:r>
-    </w:p>
-    <w:p>
-      <w:pPr>
-        <w:shd w:val="clear" w:color="auto" w:fill="FFFF00"/>
-        <w:spacing w:after="232"/>
-        <w:ind w:left="171"/>
-        <w:jc w:val="center"/>
-        <w:rPr>
-          <w:lang w:val="en-US"/>
-        </w:rPr>
-      </w:pPr>
-      <w:r>
-        <w:rPr>
-          <w:sz w:val="56"/>
-          <w:lang w:val="en-US"/>
-        </w:rPr>
-        <w:t xml:space="preserve"> </w:t>
-      </w:r>
-    </w:p>
-    <w:p>
-      <w:pPr>
-        <w:shd w:val="clear" w:color="auto" w:fill="FFFF00"/>
-        <w:spacing w:after="201" w:line="274" w:lineRule="auto"/>
-        <w:ind w:left="171"/>
-        <w:jc w:val="center"/>
-      </w:pPr>
-      <w:r>
-        <w:rPr>
-          <w:rFonts w:ascii="Cambria" w:eastAsia="Cambria" w:hAnsi="Cambria" w:cs="Cambria"/>
-          <w:color w:val="F79646"/>
-          <w:sz w:val="56"/>
-        </w:rPr>
-        <w:t xml:space="preserve">Diagrama de clases aquí o adjunto en un archivo aparte. </w:t>
-      </w:r>
-    </w:p>
-    <w:p>
-      <w:pPr>
-        <w:shd w:val="clear" w:color="auto" w:fill="FFFF00"/>
-        <w:spacing w:after="241"/>
-        <w:ind w:left="171"/>
-        <w:jc w:val="center"/>
-      </w:pPr>
-      <w:r>
-        <w:rPr>
-          <w:rFonts w:ascii="Cambria" w:eastAsia="Cambria" w:hAnsi="Cambria" w:cs="Cambria"/>
-          <w:color w:val="F79646"/>
-          <w:sz w:val="56"/>
-        </w:rPr>
-        <w:t xml:space="preserve"> </w:t>
-      </w:r>
-    </w:p>
-    <w:p>
-      <w:pPr>
-        <w:shd w:val="clear" w:color="auto" w:fill="FFFF00"/>
-        <w:spacing w:after="0"/>
-        <w:ind w:left="171"/>
-        <w:jc w:val="center"/>
-      </w:pPr>
-      <w:r>
-        <w:rPr>
-          <w:rFonts w:ascii="Cambria" w:eastAsia="Cambria" w:hAnsi="Cambria" w:cs="Cambria"/>
-          <w:sz w:val="56"/>
-        </w:rPr>
-        <w:t xml:space="preserve"> </w:t>
-      </w:r>
-    </w:p>
-    <w:p>
-      <w:pPr>
-        <w:spacing w:after="14"/>
-      </w:pPr>
-      <w:r>
-        <w:rPr>
-          <w:rFonts w:ascii="Cambria" w:eastAsia="Cambria" w:hAnsi="Cambria" w:cs="Cambria"/>
-        </w:rPr>
-        <w:t xml:space="preserve"> </w:t>
-      </w:r>
-    </w:p>
-    <w:p>
-      <w:pPr>
-        <w:spacing w:after="220"/>
-      </w:pPr>
-      <w:r>
-        <w:rPr>
-          <w:rFonts w:ascii="Cambria" w:eastAsia="Cambria" w:hAnsi="Cambria" w:cs="Cambria"/>
-        </w:rPr>
-        <w:t xml:space="preserve"> </w:t>
-      </w:r>
-    </w:p>
-    <w:p>
-      <w:pPr>
-        <w:spacing w:after="215"/>
-      </w:pPr>
-      <w:r>
-        <w:rPr>
-          <w:rFonts w:ascii="Cambria" w:eastAsia="Cambria" w:hAnsi="Cambria" w:cs="Cambria"/>
-        </w:rPr>
-        <w:t xml:space="preserve"> </w:t>
-      </w:r>
-    </w:p>
-    <w:p>
-      <w:pPr>
-        <w:spacing w:after="214"/>
-      </w:pPr>
-      <w:r>
-        <w:rPr>
-          <w:rFonts w:ascii="Cambria" w:eastAsia="Cambria" w:hAnsi="Cambria" w:cs="Cambria"/>
-        </w:rPr>
-        <w:t xml:space="preserve"> </w:t>
-      </w:r>
-    </w:p>
-    <w:p>
-      <w:pPr>
-        <w:spacing w:after="219"/>
-      </w:pPr>
-      <w:r>
-        <w:rPr>
-          <w:rFonts w:ascii="Cambria" w:eastAsia="Cambria" w:hAnsi="Cambria" w:cs="Cambria"/>
-        </w:rPr>
-        <w:t xml:space="preserve"> </w:t>
-      </w:r>
-    </w:p>
-    <w:p>
-      <w:pPr>
-        <w:spacing w:after="215"/>
-      </w:pPr>
-      <w:r>
-        <w:rPr>
-          <w:rFonts w:ascii="Cambria" w:eastAsia="Cambria" w:hAnsi="Cambria" w:cs="Cambria"/>
-        </w:rPr>
-        <w:t xml:space="preserve"> </w:t>
-      </w:r>
-    </w:p>
-    <w:p>
-      <w:pPr>
-        <w:spacing w:after="214"/>
-      </w:pPr>
-      <w:r>
-        <w:rPr>
-          <w:rFonts w:ascii="Cambria" w:eastAsia="Cambria" w:hAnsi="Cambria" w:cs="Cambria"/>
-        </w:rPr>
-        <w:t xml:space="preserve"> </w:t>
-      </w:r>
-    </w:p>
-    <w:p>
-      <w:pPr>
-        <w:spacing w:after="0"/>
-      </w:pPr>
-      <w:r>
-        <w:rPr>
-          <w:rFonts w:ascii="Cambria" w:eastAsia="Cambria" w:hAnsi="Cambria" w:cs="Cambria"/>
-        </w:rPr>
-        <w:t xml:space="preserve"> </w:t>
-      </w:r>
-    </w:p>
-    <w:p>
-      <w:pPr>
         <w:pStyle w:val="Heading3"/>
         <w:ind w:left="-5"/>
       </w:pPr>
@@ -8308,13 +8038,7 @@
         <w:rPr>
           <w:rFonts w:ascii="Cambria" w:eastAsia="Cambria" w:hAnsi="Cambria" w:cs="Cambria"/>
         </w:rPr>
-        <w:t xml:space="preserve">En cada </w:t>
-      </w:r>
-      <w:r>
-        <w:rPr>
-          <w:rFonts w:ascii="Cambria" w:eastAsia="Cambria" w:hAnsi="Cambria" w:cs="Cambria"/>
-        </w:rPr>
-        <w:t xml:space="preserve">archivo `.java`, asegurarse de incluir: </w:t>
+        <w:t xml:space="preserve">En cada archivo `.java`, asegurarse de incluir: </w:t>
       </w:r>
     </w:p>
     <w:p>
@@ -8358,35 +8082,7 @@
         <w:rPr>
           <w:rFonts w:ascii="Cambria" w:eastAsia="Cambria" w:hAnsi="Cambria" w:cs="Cambria"/>
         </w:rPr>
-        <w:t xml:space="preserve">Menú que debe implementar el </w:t>
-      </w:r>
-      <w:proofErr w:type="gramStart"/>
-      <w:r>
-        <w:rPr>
-          <w:rFonts w:ascii="Cambria" w:eastAsia="Cambria" w:hAnsi="Cambria" w:cs="Cambria"/>
-        </w:rPr>
-        <w:t>driver</w:t>
-      </w:r>
-      <w:proofErr w:type="gramEnd"/>
-      <w:r>
-        <w:rPr>
-          <w:rFonts w:ascii="Cambria" w:eastAsia="Cambria" w:hAnsi="Cambria" w:cs="Cambria"/>
-        </w:rPr>
-        <w:t xml:space="preserve"> </w:t>
-      </w:r>
-      <w:proofErr w:type="spellStart"/>
-      <w:r>
-        <w:rPr>
-          <w:rFonts w:ascii="Cambria" w:eastAsia="Cambria" w:hAnsi="Cambria" w:cs="Cambria"/>
-        </w:rPr>
-        <w:t>program</w:t>
-      </w:r>
-      <w:proofErr w:type="spellEnd"/>
-      <w:r>
-        <w:rPr>
-          <w:rFonts w:ascii="Cambria" w:eastAsia="Cambria" w:hAnsi="Cambria" w:cs="Cambria"/>
-        </w:rPr>
-        <w:t xml:space="preserve">: </w:t>
+        <w:t xml:space="preserve">Menú que debe implementar el driver program: </w:t>
       </w:r>
     </w:p>
     <w:p>
@@ -8478,7 +8174,6 @@
         <w:rPr>
           <w:rFonts w:ascii="Cambria" w:eastAsia="Cambria" w:hAnsi="Cambria" w:cs="Cambria"/>
         </w:rPr>
-        <w:lastRenderedPageBreak/>
         <w:t xml:space="preserve">GitHub: colocar aquí la URL: </w:t>
       </w:r>
     </w:p>
@@ -8511,13 +8206,8 @@
         <w:spacing w:after="0"/>
         <w:ind w:right="2847"/>
       </w:pPr>
-      <w:proofErr w:type="spellStart"/>
-      <w:r>
-        <w:t>Checklist</w:t>
-      </w:r>
-      <w:proofErr w:type="spellEnd"/>
-      <w:r>
-        <w:t xml:space="preserve"> antes de entregar </w:t>
+      <w:r>
+        <w:t xml:space="preserve">Checklist antes de entregar </w:t>
       </w:r>
     </w:p>
     <w:p>
@@ -8547,21 +8237,7 @@
         <w:rPr>
           <w:rFonts w:ascii="Cambria" w:eastAsia="Cambria" w:hAnsi="Cambria" w:cs="Cambria"/>
         </w:rPr>
-        <w:t xml:space="preserve"> </w:t>
-      </w:r>
-      <w:proofErr w:type="gramStart"/>
-      <w:r>
-        <w:rPr>
-          <w:rFonts w:ascii="Cambria" w:eastAsia="Cambria" w:hAnsi="Cambria" w:cs="Cambria"/>
-        </w:rPr>
-        <w:t>Está claro el análisis?</w:t>
-      </w:r>
-      <w:proofErr w:type="gramEnd"/>
-      <w:r>
-        <w:rPr>
-          <w:rFonts w:ascii="Cambria" w:eastAsia="Cambria" w:hAnsi="Cambria" w:cs="Cambria"/>
-        </w:rPr>
-        <w:t xml:space="preserve"> </w:t>
+        <w:t xml:space="preserve"> Está claro el análisis? </w:t>
       </w:r>
     </w:p>
     <w:p>
@@ -8580,21 +8256,7 @@
         <w:rPr>
           <w:rFonts w:ascii="Cambria" w:eastAsia="Cambria" w:hAnsi="Cambria" w:cs="Cambria"/>
         </w:rPr>
-        <w:t xml:space="preserve"> </w:t>
-      </w:r>
-      <w:proofErr w:type="gramStart"/>
-      <w:r>
-        <w:rPr>
-          <w:rFonts w:ascii="Cambria" w:eastAsia="Cambria" w:hAnsi="Cambria" w:cs="Cambria"/>
-        </w:rPr>
-        <w:t>El diagrama tiene los elementos UML correctamente?</w:t>
-      </w:r>
-      <w:proofErr w:type="gramEnd"/>
-      <w:r>
-        <w:rPr>
-          <w:rFonts w:ascii="Cambria" w:eastAsia="Cambria" w:hAnsi="Cambria" w:cs="Cambria"/>
-        </w:rPr>
-        <w:t xml:space="preserve"> </w:t>
+        <w:t xml:space="preserve"> El diagrama tiene los elementos UML correctamente? </w:t>
       </w:r>
     </w:p>
     <w:p>
@@ -8613,27 +8275,13 @@
         <w:rPr>
           <w:rFonts w:ascii="Cambria" w:eastAsia="Cambria" w:hAnsi="Cambria" w:cs="Cambria"/>
         </w:rPr>
-        <w:t xml:space="preserve"> </w:t>
-      </w:r>
-      <w:proofErr w:type="gramStart"/>
-      <w:r>
-        <w:rPr>
-          <w:rFonts w:ascii="Cambria" w:eastAsia="Cambria" w:hAnsi="Cambria" w:cs="Cambria"/>
-        </w:rPr>
-        <w:t>Subiste tu código a GitHub con todo lo necesario?</w:t>
-      </w:r>
-      <w:proofErr w:type="gramEnd"/>
-      <w:r>
-        <w:rPr>
-          <w:rFonts w:ascii="Cambria" w:eastAsia="Cambria" w:hAnsi="Cambria" w:cs="Cambria"/>
-        </w:rPr>
-        <w:t xml:space="preserve"> </w:t>
+        <w:t xml:space="preserve"> Subiste tu código a GitHub con todo lo necesario? </w:t>
       </w:r>
     </w:p>
     <w:sectPr>
-      <w:headerReference w:type="even" r:id="rId7"/>
-      <w:headerReference w:type="default" r:id="rId8"/>
-      <w:headerReference w:type="first" r:id="rId9"/>
+      <w:headerReference w:type="even" r:id="rId8"/>
+      <w:headerReference w:type="default" r:id="rId9"/>
+      <w:headerReference w:type="first" r:id="rId10"/>
       <w:pgSz w:w="12240" w:h="15840"/>
       <w:pgMar w:top="2106" w:right="1554" w:bottom="1467" w:left="1801" w:header="598" w:footer="720" w:gutter="0"/>
       <w:cols w:space="720"/>
@@ -8847,10 +8495,7 @@
       <w:spacing w:after="0"/>
     </w:pPr>
     <w:r>
-      <w:t xml:space="preserve">CC2008 - </w:t>
-    </w:r>
-    <w:r>
-      <w:t xml:space="preserve">Introducción a la Programación Orientada a Objetos </w:t>
+      <w:t xml:space="preserve">CC2008 - Introducción a la Programación Orientada a Objetos </w:t>
     </w:r>
   </w:p>
   <w:p>

</xml_diff>

<commit_message>
created child models from Dispositive, which are the main models for the program. Updated interfaces methods to return objects, in order to return null if necessary
</commit_message>
<xml_diff>
--- a/Analisis de programa.docx
+++ b/Analisis de programa.docx
@@ -135,7 +135,15 @@
         <w:ind w:left="-5"/>
       </w:pPr>
       <w:r>
-        <w:t xml:space="preserve">1.1 Requisitos funcionales del sistema (5 pts) </w:t>
+        <w:t xml:space="preserve">1.1 Requisitos funcionales del sistema (5 </w:t>
+      </w:r>
+      <w:proofErr w:type="spellStart"/>
+      <w:r>
+        <w:t>pts</w:t>
+      </w:r>
+      <w:proofErr w:type="spellEnd"/>
+      <w:r>
+        <w:t xml:space="preserve">) </w:t>
       </w:r>
     </w:p>
     <w:p>
@@ -182,7 +190,21 @@
         <w:rPr>
           <w:rFonts w:ascii="Cambria" w:eastAsia="Cambria" w:hAnsi="Cambria" w:cs="Cambria"/>
         </w:rPr>
-        <w:t>generar un catalogo de 10 equipos aleatorios al momento de iniciarse</w:t>
+        <w:t xml:space="preserve">generar un </w:t>
+      </w:r>
+      <w:proofErr w:type="spellStart"/>
+      <w:r>
+        <w:rPr>
+          <w:rFonts w:ascii="Cambria" w:eastAsia="Cambria" w:hAnsi="Cambria" w:cs="Cambria"/>
+        </w:rPr>
+        <w:t>catalogo</w:t>
+      </w:r>
+      <w:proofErr w:type="spellEnd"/>
+      <w:r>
+        <w:rPr>
+          <w:rFonts w:ascii="Cambria" w:eastAsia="Cambria" w:hAnsi="Cambria" w:cs="Cambria"/>
+        </w:rPr>
+        <w:t xml:space="preserve"> de 10 equipos aleatorios al momento de iniciarse</w:t>
       </w:r>
     </w:p>
     <w:p>
@@ -284,7 +306,21 @@
         <w:rPr>
           <w:rFonts w:ascii="Cambria" w:eastAsia="Cambria" w:hAnsi="Cambria" w:cs="Cambria"/>
         </w:rPr>
-        <w:t>la cual pueda usarse en el catalogo inicial y no presente mayores problemas</w:t>
+        <w:t xml:space="preserve">la cual pueda usarse en el </w:t>
+      </w:r>
+      <w:proofErr w:type="spellStart"/>
+      <w:r>
+        <w:rPr>
+          <w:rFonts w:ascii="Cambria" w:eastAsia="Cambria" w:hAnsi="Cambria" w:cs="Cambria"/>
+        </w:rPr>
+        <w:t>catalogo</w:t>
+      </w:r>
+      <w:proofErr w:type="spellEnd"/>
+      <w:r>
+        <w:rPr>
+          <w:rFonts w:ascii="Cambria" w:eastAsia="Cambria" w:hAnsi="Cambria" w:cs="Cambria"/>
+        </w:rPr>
+        <w:t xml:space="preserve"> inicial y no presente mayores problemas</w:t>
       </w:r>
     </w:p>
     <w:p>
@@ -304,7 +340,15 @@
         <w:ind w:left="-5"/>
       </w:pPr>
       <w:r>
-        <w:t xml:space="preserve">1.2 Clases necesarias y su propósito (5 pts) </w:t>
+        <w:t xml:space="preserve">1.2 Clases necesarias y su propósito (5 </w:t>
+      </w:r>
+      <w:proofErr w:type="spellStart"/>
+      <w:r>
+        <w:t>pts</w:t>
+      </w:r>
+      <w:proofErr w:type="spellEnd"/>
+      <w:r>
+        <w:t xml:space="preserve">) </w:t>
       </w:r>
     </w:p>
     <w:tbl>
@@ -315,7 +359,6 @@
         <w:tblCellMar>
           <w:top w:w="39" w:type="dxa"/>
           <w:left w:w="110" w:type="dxa"/>
-          <w:bottom w:w="0" w:type="dxa"/>
           <w:right w:w="115" w:type="dxa"/>
         </w:tblCellMar>
         <w:tblLook w:val="04A0" w:firstRow="1" w:lastRow="0" w:firstColumn="1" w:lastColumn="0" w:noHBand="0" w:noVBand="1"/>
@@ -340,7 +383,6 @@
           </w:tcPr>
           <w:p>
             <w:pPr>
-              <w:spacing w:after="0"/>
               <w:ind w:left="27"/>
               <w:jc w:val="center"/>
             </w:pPr>
@@ -364,7 +406,6 @@
           </w:tcPr>
           <w:p>
             <w:pPr>
-              <w:spacing w:after="0"/>
               <w:jc w:val="center"/>
             </w:pPr>
             <w:r>
@@ -392,7 +433,6 @@
           </w:tcPr>
           <w:p>
             <w:pPr>
-              <w:spacing w:after="0"/>
               <w:ind w:left="16"/>
             </w:pPr>
             <w:r>
@@ -433,7 +473,6 @@
           </w:tcPr>
           <w:p>
             <w:pPr>
-              <w:spacing w:after="0"/>
               <w:rPr>
                 <w:rFonts w:ascii="Cambria" w:eastAsia="Cambria" w:hAnsi="Cambria" w:cs="Cambria"/>
               </w:rPr>
@@ -445,11 +484,7 @@
               <w:t>Representa a todos los equipos tecnológicos que la cooperativa usa. Implementa el contrato medible, accionable y registrable</w:t>
             </w:r>
           </w:p>
-          <w:p>
-            <w:pPr>
-              <w:spacing w:after="0"/>
-            </w:pPr>
-          </w:p>
+          <w:p/>
         </w:tc>
       </w:tr>
       <w:tr>
@@ -468,7 +503,6 @@
           </w:tcPr>
           <w:p>
             <w:pPr>
-              <w:spacing w:after="0"/>
               <w:ind w:left="16"/>
             </w:pPr>
             <w:r>
@@ -497,27 +531,19 @@
           </w:tcPr>
           <w:p>
             <w:pPr>
-              <w:spacing w:after="0"/>
-              <w:rPr>
-                <w:rFonts w:ascii="Cambria" w:eastAsia="Cambria" w:hAnsi="Cambria" w:cs="Cambria"/>
-              </w:rPr>
-            </w:pPr>
-            <w:r>
-              <w:rPr>
-                <w:rFonts w:ascii="Cambria" w:eastAsia="Cambria" w:hAnsi="Cambria" w:cs="Cambria"/>
-              </w:rPr>
-              <w:t>Representa los sensores de suelos que la cooperativa usa en sus operaciones</w:t>
-            </w:r>
-            <w:r>
-              <w:rPr>
-                <w:rFonts w:ascii="Cambria" w:eastAsia="Cambria" w:hAnsi="Cambria" w:cs="Cambria"/>
-              </w:rPr>
-              <w:t>.</w:t>
-            </w:r>
-          </w:p>
-          <w:p>
-            <w:pPr>
-              <w:spacing w:after="0"/>
+              <w:rPr>
+                <w:rFonts w:ascii="Cambria" w:eastAsia="Cambria" w:hAnsi="Cambria" w:cs="Cambria"/>
+              </w:rPr>
+            </w:pPr>
+            <w:r>
+              <w:rPr>
+                <w:rFonts w:ascii="Cambria" w:eastAsia="Cambria" w:hAnsi="Cambria" w:cs="Cambria"/>
+              </w:rPr>
+              <w:t>Representa los sensores de suelos que la cooperativa usa en sus operaciones.</w:t>
+            </w:r>
+          </w:p>
+          <w:p>
+            <w:pPr>
               <w:rPr>
                 <w:rFonts w:ascii="Cambria" w:eastAsia="Cambria" w:hAnsi="Cambria" w:cs="Cambria"/>
               </w:rPr>
@@ -529,11 +555,7 @@
               <w:t xml:space="preserve">Hereda de la clase de Equipo tecnológico. </w:t>
             </w:r>
           </w:p>
-          <w:p>
-            <w:pPr>
-              <w:spacing w:after="0"/>
-            </w:pPr>
-          </w:p>
+          <w:p/>
         </w:tc>
       </w:tr>
       <w:tr>
@@ -552,7 +574,6 @@
           </w:tcPr>
           <w:p>
             <w:pPr>
-              <w:spacing w:after="0"/>
               <w:ind w:left="16"/>
               <w:rPr>
                 <w:rFonts w:ascii="Cambria" w:eastAsia="Cambria" w:hAnsi="Cambria" w:cs="Cambria"/>
@@ -584,7 +605,6 @@
           </w:tcPr>
           <w:p>
             <w:pPr>
-              <w:spacing w:after="0"/>
               <w:rPr>
                 <w:rFonts w:ascii="Cambria" w:eastAsia="Cambria" w:hAnsi="Cambria" w:cs="Cambria"/>
               </w:rPr>
@@ -610,7 +630,6 @@
           </w:p>
           <w:p>
             <w:pPr>
-              <w:spacing w:after="0"/>
               <w:rPr>
                 <w:rFonts w:ascii="Cambria" w:eastAsia="Cambria" w:hAnsi="Cambria" w:cs="Cambria"/>
               </w:rPr>
@@ -624,7 +643,6 @@
           </w:p>
           <w:p>
             <w:pPr>
-              <w:spacing w:after="0"/>
               <w:rPr>
                 <w:rFonts w:ascii="Cambria" w:eastAsia="Cambria" w:hAnsi="Cambria" w:cs="Cambria"/>
               </w:rPr>
@@ -654,7 +672,6 @@
           </w:tcPr>
           <w:p>
             <w:pPr>
-              <w:spacing w:after="0"/>
               <w:ind w:left="16"/>
             </w:pPr>
             <w:r>
@@ -683,33 +700,19 @@
           </w:tcPr>
           <w:p>
             <w:pPr>
-              <w:spacing w:after="0"/>
-              <w:rPr>
-                <w:rFonts w:ascii="Cambria" w:eastAsia="Cambria" w:hAnsi="Cambria" w:cs="Cambria"/>
-              </w:rPr>
-            </w:pPr>
-            <w:r>
-              <w:rPr>
-                <w:rFonts w:ascii="Cambria" w:eastAsia="Cambria" w:hAnsi="Cambria" w:cs="Cambria"/>
-              </w:rPr>
-              <w:t xml:space="preserve">Representa los sensores de </w:t>
-            </w:r>
-            <w:r>
-              <w:rPr>
-                <w:rFonts w:ascii="Cambria" w:eastAsia="Cambria" w:hAnsi="Cambria" w:cs="Cambria"/>
-              </w:rPr>
-              <w:t>atmósfera</w:t>
-            </w:r>
-            <w:r>
-              <w:rPr>
-                <w:rFonts w:ascii="Cambria" w:eastAsia="Cambria" w:hAnsi="Cambria" w:cs="Cambria"/>
-              </w:rPr>
-              <w:t xml:space="preserve"> que la cooperativa usa en sus operaciones.</w:t>
-            </w:r>
-          </w:p>
-          <w:p>
-            <w:pPr>
-              <w:spacing w:after="0"/>
+              <w:rPr>
+                <w:rFonts w:ascii="Cambria" w:eastAsia="Cambria" w:hAnsi="Cambria" w:cs="Cambria"/>
+              </w:rPr>
+            </w:pPr>
+            <w:r>
+              <w:rPr>
+                <w:rFonts w:ascii="Cambria" w:eastAsia="Cambria" w:hAnsi="Cambria" w:cs="Cambria"/>
+              </w:rPr>
+              <w:t>Representa los sensores de atmósfera que la cooperativa usa en sus operaciones.</w:t>
+            </w:r>
+          </w:p>
+          <w:p>
+            <w:pPr>
               <w:rPr>
                 <w:rFonts w:ascii="Cambria" w:eastAsia="Cambria" w:hAnsi="Cambria" w:cs="Cambria"/>
               </w:rPr>
@@ -721,11 +724,7 @@
               <w:t xml:space="preserve">Hereda de la clase de Equipo tecnológico. </w:t>
             </w:r>
           </w:p>
-          <w:p>
-            <w:pPr>
-              <w:spacing w:after="0"/>
-            </w:pPr>
-          </w:p>
+          <w:p/>
         </w:tc>
       </w:tr>
       <w:tr>
@@ -744,7 +743,6 @@
           </w:tcPr>
           <w:p>
             <w:pPr>
-              <w:spacing w:after="0"/>
               <w:ind w:left="16"/>
               <w:rPr>
                 <w:rFonts w:ascii="Cambria" w:eastAsia="Cambria" w:hAnsi="Cambria" w:cs="Cambria"/>
@@ -771,7 +769,6 @@
           </w:tcPr>
           <w:p>
             <w:pPr>
-              <w:spacing w:after="0"/>
               <w:rPr>
                 <w:rFonts w:ascii="Cambria" w:eastAsia="Cambria" w:hAnsi="Cambria" w:cs="Cambria"/>
               </w:rPr>
@@ -791,7 +788,6 @@
           </w:p>
           <w:p>
             <w:pPr>
-              <w:spacing w:after="0"/>
               <w:rPr>
                 <w:rFonts w:ascii="Cambria" w:eastAsia="Cambria" w:hAnsi="Cambria" w:cs="Cambria"/>
               </w:rPr>
@@ -815,7 +811,6 @@
           </w:tcPr>
           <w:p>
             <w:pPr>
-              <w:spacing w:after="0"/>
               <w:ind w:left="16"/>
               <w:rPr>
                 <w:rFonts w:ascii="Cambria" w:eastAsia="Cambria" w:hAnsi="Cambria" w:cs="Cambria"/>
@@ -841,7 +836,6 @@
           </w:tcPr>
           <w:p>
             <w:pPr>
-              <w:spacing w:after="0"/>
               <w:rPr>
                 <w:rFonts w:ascii="Cambria" w:eastAsia="Cambria" w:hAnsi="Cambria" w:cs="Cambria"/>
               </w:rPr>
@@ -855,7 +849,6 @@
           </w:p>
           <w:p>
             <w:pPr>
-              <w:spacing w:after="0"/>
               <w:rPr>
                 <w:rFonts w:ascii="Cambria" w:eastAsia="Cambria" w:hAnsi="Cambria" w:cs="Cambria"/>
               </w:rPr>
@@ -879,18 +872,19 @@
           </w:tcPr>
           <w:p>
             <w:pPr>
-              <w:spacing w:after="0"/>
               <w:ind w:left="16"/>
               <w:rPr>
                 <w:rFonts w:ascii="Cambria" w:eastAsia="Cambria" w:hAnsi="Cambria" w:cs="Cambria"/>
               </w:rPr>
             </w:pPr>
+            <w:proofErr w:type="spellStart"/>
             <w:r>
               <w:rPr>
                 <w:rFonts w:ascii="Cambria" w:eastAsia="Cambria" w:hAnsi="Cambria" w:cs="Cambria"/>
               </w:rPr>
               <w:t>Main</w:t>
             </w:r>
+            <w:proofErr w:type="spellEnd"/>
           </w:p>
         </w:tc>
         <w:tc>
@@ -905,7 +899,6 @@
           </w:tcPr>
           <w:p>
             <w:pPr>
-              <w:spacing w:after="0"/>
               <w:rPr>
                 <w:rFonts w:ascii="Cambria" w:eastAsia="Cambria" w:hAnsi="Cambria" w:cs="Cambria"/>
               </w:rPr>
@@ -919,7 +912,6 @@
           </w:p>
           <w:p>
             <w:pPr>
-              <w:spacing w:after="0"/>
               <w:rPr>
                 <w:rFonts w:ascii="Cambria" w:eastAsia="Cambria" w:hAnsi="Cambria" w:cs="Cambria"/>
               </w:rPr>
@@ -966,7 +958,6 @@
         <w:tblCellMar>
           <w:top w:w="39" w:type="dxa"/>
           <w:left w:w="110" w:type="dxa"/>
-          <w:bottom w:w="0" w:type="dxa"/>
           <w:right w:w="115" w:type="dxa"/>
         </w:tblCellMar>
         <w:tblLook w:val="04A0" w:firstRow="1" w:lastRow="0" w:firstColumn="1" w:lastColumn="0" w:noHBand="0" w:noVBand="1"/>
@@ -991,7 +982,6 @@
           </w:tcPr>
           <w:p>
             <w:pPr>
-              <w:spacing w:after="0"/>
               <w:ind w:left="27"/>
               <w:jc w:val="center"/>
             </w:pPr>
@@ -1015,7 +1005,6 @@
           </w:tcPr>
           <w:p>
             <w:pPr>
-              <w:spacing w:after="0"/>
               <w:jc w:val="center"/>
             </w:pPr>
             <w:r>
@@ -1043,7 +1032,6 @@
           </w:tcPr>
           <w:p>
             <w:pPr>
-              <w:spacing w:after="0"/>
               <w:ind w:left="16"/>
             </w:pPr>
             <w:r>
@@ -1066,7 +1054,6 @@
           </w:tcPr>
           <w:p>
             <w:pPr>
-              <w:spacing w:after="0"/>
               <w:rPr>
                 <w:rFonts w:ascii="Cambria" w:eastAsia="Cambria" w:hAnsi="Cambria" w:cs="Cambria"/>
               </w:rPr>
@@ -1078,11 +1065,7 @@
               <w:t>Es una interfaz que contiene los métodos de medición que cualquier equipo tecnológico puede usar.</w:t>
             </w:r>
           </w:p>
-          <w:p>
-            <w:pPr>
-              <w:spacing w:after="0"/>
-            </w:pPr>
-          </w:p>
+          <w:p/>
         </w:tc>
       </w:tr>
       <w:tr>
@@ -1101,7 +1084,6 @@
           </w:tcPr>
           <w:p>
             <w:pPr>
-              <w:spacing w:after="0"/>
               <w:ind w:left="16"/>
               <w:rPr>
                 <w:rFonts w:ascii="Cambria" w:eastAsia="Cambria" w:hAnsi="Cambria" w:cs="Cambria"/>
@@ -1127,7 +1109,6 @@
           </w:tcPr>
           <w:p>
             <w:pPr>
-              <w:spacing w:after="0"/>
               <w:rPr>
                 <w:rFonts w:ascii="Cambria" w:eastAsia="Cambria" w:hAnsi="Cambria" w:cs="Cambria"/>
               </w:rPr>
@@ -1141,7 +1122,6 @@
           </w:p>
           <w:p>
             <w:pPr>
-              <w:spacing w:after="0"/>
               <w:rPr>
                 <w:rFonts w:ascii="Cambria" w:eastAsia="Cambria" w:hAnsi="Cambria" w:cs="Cambria"/>
               </w:rPr>
@@ -1165,7 +1145,6 @@
           </w:tcPr>
           <w:p>
             <w:pPr>
-              <w:spacing w:after="0"/>
               <w:ind w:left="16"/>
               <w:rPr>
                 <w:rFonts w:ascii="Cambria" w:eastAsia="Cambria" w:hAnsi="Cambria" w:cs="Cambria"/>
@@ -1191,7 +1170,6 @@
           </w:tcPr>
           <w:p>
             <w:pPr>
-              <w:spacing w:after="0"/>
               <w:rPr>
                 <w:rFonts w:ascii="Cambria" w:eastAsia="Cambria" w:hAnsi="Cambria" w:cs="Cambria"/>
               </w:rPr>
@@ -1205,7 +1183,6 @@
           </w:p>
           <w:p>
             <w:pPr>
-              <w:spacing w:after="0"/>
               <w:rPr>
                 <w:rFonts w:ascii="Cambria" w:eastAsia="Cambria" w:hAnsi="Cambria" w:cs="Cambria"/>
               </w:rPr>
@@ -1336,7 +1313,15 @@
         <w:ind w:left="-5"/>
       </w:pPr>
       <w:r>
-        <w:t xml:space="preserve">1.3 Atributos de cada clase (10 pts) </w:t>
+        <w:t xml:space="preserve">1.3 Atributos de cada clase (10 </w:t>
+      </w:r>
+      <w:proofErr w:type="spellStart"/>
+      <w:r>
+        <w:t>pts</w:t>
+      </w:r>
+      <w:proofErr w:type="spellEnd"/>
+      <w:r>
+        <w:t xml:space="preserve">) </w:t>
       </w:r>
     </w:p>
     <w:p>
@@ -1388,7 +1373,6 @@
           </w:tcPr>
           <w:p>
             <w:pPr>
-              <w:spacing w:after="0"/>
               <w:ind w:left="15"/>
             </w:pPr>
             <w:r>
@@ -1405,7 +1389,6 @@
           </w:tcPr>
           <w:p>
             <w:pPr>
-              <w:spacing w:after="0"/>
               <w:ind w:left="5"/>
             </w:pPr>
             <w:r>
@@ -1422,7 +1405,6 @@
           </w:tcPr>
           <w:p>
             <w:pPr>
-              <w:spacing w:after="0"/>
               <w:ind w:left="5"/>
             </w:pPr>
             <w:r>
@@ -1438,9 +1420,6 @@
             <w:tcW w:w="3702" w:type="dxa"/>
           </w:tcPr>
           <w:p>
-            <w:pPr>
-              <w:spacing w:after="0"/>
-            </w:pPr>
             <w:r>
               <w:rPr>
                 <w:rFonts w:ascii="Cambria" w:eastAsia="Cambria" w:hAnsi="Cambria" w:cs="Cambria"/>
@@ -1460,7 +1439,6 @@
           </w:tcPr>
           <w:p>
             <w:pPr>
-              <w:spacing w:after="0"/>
               <w:ind w:left="15"/>
               <w:rPr>
                 <w:rFonts w:ascii="Cambria" w:eastAsia="Cambria" w:hAnsi="Cambria" w:cs="Cambria"/>
@@ -1480,18 +1458,19 @@
           </w:tcPr>
           <w:p>
             <w:pPr>
-              <w:spacing w:after="0"/>
-              <w:ind w:left="5"/>
-              <w:rPr>
-                <w:rFonts w:ascii="Cambria" w:eastAsia="Cambria" w:hAnsi="Cambria" w:cs="Cambria"/>
-              </w:rPr>
-            </w:pPr>
+              <w:ind w:left="5"/>
+              <w:rPr>
+                <w:rFonts w:ascii="Cambria" w:eastAsia="Cambria" w:hAnsi="Cambria" w:cs="Cambria"/>
+              </w:rPr>
+            </w:pPr>
+            <w:proofErr w:type="spellStart"/>
             <w:r>
               <w:rPr>
                 <w:rFonts w:ascii="Cambria" w:eastAsia="Cambria" w:hAnsi="Cambria" w:cs="Cambria"/>
               </w:rPr>
               <w:t>Int</w:t>
             </w:r>
+            <w:proofErr w:type="spellEnd"/>
           </w:p>
         </w:tc>
         <w:tc>
@@ -1500,7 +1479,6 @@
           </w:tcPr>
           <w:p>
             <w:pPr>
-              <w:spacing w:after="0"/>
               <w:ind w:left="5"/>
               <w:rPr>
                 <w:rFonts w:ascii="Cambria" w:eastAsia="Cambria" w:hAnsi="Cambria" w:cs="Cambria"/>
@@ -1526,21 +1504,33 @@
           </w:tcPr>
           <w:p>
             <w:pPr>
-              <w:spacing w:after="0"/>
-              <w:rPr>
-                <w:rFonts w:ascii="Cambria" w:eastAsia="Cambria" w:hAnsi="Cambria" w:cs="Cambria"/>
-              </w:rPr>
-            </w:pPr>
-            <w:r>
-              <w:rPr>
-                <w:rFonts w:ascii="Cambria" w:eastAsia="Cambria" w:hAnsi="Cambria" w:cs="Cambria"/>
-              </w:rPr>
-              <w:t>Es un numero que funciona como identificador del equipo</w:t>
-            </w:r>
-          </w:p>
-          <w:p>
-            <w:pPr>
-              <w:spacing w:after="0"/>
+              <w:rPr>
+                <w:rFonts w:ascii="Cambria" w:eastAsia="Cambria" w:hAnsi="Cambria" w:cs="Cambria"/>
+              </w:rPr>
+            </w:pPr>
+            <w:r>
+              <w:rPr>
+                <w:rFonts w:ascii="Cambria" w:eastAsia="Cambria" w:hAnsi="Cambria" w:cs="Cambria"/>
+              </w:rPr>
+              <w:t xml:space="preserve">Es un </w:t>
+            </w:r>
+            <w:proofErr w:type="spellStart"/>
+            <w:r>
+              <w:rPr>
+                <w:rFonts w:ascii="Cambria" w:eastAsia="Cambria" w:hAnsi="Cambria" w:cs="Cambria"/>
+              </w:rPr>
+              <w:t>numero</w:t>
+            </w:r>
+            <w:proofErr w:type="spellEnd"/>
+            <w:r>
+              <w:rPr>
+                <w:rFonts w:ascii="Cambria" w:eastAsia="Cambria" w:hAnsi="Cambria" w:cs="Cambria"/>
+              </w:rPr>
+              <w:t xml:space="preserve"> que funciona como identificador del equipo</w:t>
+            </w:r>
+          </w:p>
+          <w:p>
+            <w:pPr>
               <w:rPr>
                 <w:rFonts w:ascii="Cambria" w:eastAsia="Cambria" w:hAnsi="Cambria" w:cs="Cambria"/>
               </w:rPr>
@@ -1579,7 +1569,6 @@
           </w:p>
           <w:p>
             <w:pPr>
-              <w:spacing w:after="0"/>
               <w:ind w:left="15"/>
             </w:pPr>
             <w:r>
@@ -1599,12 +1588,14 @@
               <w:spacing w:after="215"/>
               <w:ind w:left="5"/>
             </w:pPr>
+            <w:proofErr w:type="spellStart"/>
             <w:r>
               <w:rPr>
                 <w:rFonts w:ascii="Cambria" w:eastAsia="Cambria" w:hAnsi="Cambria" w:cs="Cambria"/>
               </w:rPr>
               <w:t>String</w:t>
             </w:r>
+            <w:proofErr w:type="spellEnd"/>
             <w:r>
               <w:rPr>
                 <w:rFonts w:ascii="Cambria" w:eastAsia="Cambria" w:hAnsi="Cambria" w:cs="Cambria"/>
@@ -1626,7 +1617,6 @@
           </w:p>
           <w:p>
             <w:pPr>
-              <w:spacing w:after="0"/>
               <w:ind w:left="5"/>
             </w:pPr>
             <w:r>
@@ -1667,7 +1657,6 @@
           </w:p>
           <w:p>
             <w:pPr>
-              <w:spacing w:after="0"/>
               <w:ind w:left="5"/>
             </w:pPr>
             <w:r>
@@ -1708,9 +1697,6 @@
             </w:r>
           </w:p>
           <w:p>
-            <w:pPr>
-              <w:spacing w:after="0"/>
-            </w:pPr>
             <w:r>
               <w:rPr>
                 <w:rFonts w:ascii="Cambria" w:eastAsia="Cambria" w:hAnsi="Cambria" w:cs="Cambria"/>
@@ -1750,12 +1736,14 @@
                 <w:rFonts w:ascii="Cambria" w:eastAsia="Cambria" w:hAnsi="Cambria" w:cs="Cambria"/>
               </w:rPr>
             </w:pPr>
+            <w:proofErr w:type="spellStart"/>
             <w:r>
               <w:rPr>
                 <w:rFonts w:ascii="Cambria" w:eastAsia="Cambria" w:hAnsi="Cambria" w:cs="Cambria"/>
               </w:rPr>
               <w:t>String</w:t>
             </w:r>
+            <w:proofErr w:type="spellEnd"/>
           </w:p>
         </w:tc>
         <w:tc>
@@ -1831,12 +1819,14 @@
                 <w:rFonts w:ascii="Cambria" w:eastAsia="Cambria" w:hAnsi="Cambria" w:cs="Cambria"/>
               </w:rPr>
             </w:pPr>
+            <w:proofErr w:type="spellStart"/>
             <w:r>
               <w:rPr>
                 <w:rFonts w:ascii="Cambria" w:eastAsia="Cambria" w:hAnsi="Cambria" w:cs="Cambria"/>
               </w:rPr>
               <w:t>Float</w:t>
             </w:r>
+            <w:proofErr w:type="spellEnd"/>
           </w:p>
         </w:tc>
         <w:tc>
@@ -1927,12 +1917,14 @@
                 <w:rFonts w:ascii="Cambria" w:eastAsia="Cambria" w:hAnsi="Cambria" w:cs="Cambria"/>
               </w:rPr>
             </w:pPr>
+            <w:proofErr w:type="spellStart"/>
             <w:r>
               <w:rPr>
                 <w:rFonts w:ascii="Cambria" w:eastAsia="Cambria" w:hAnsi="Cambria" w:cs="Cambria"/>
               </w:rPr>
               <w:t>Int</w:t>
             </w:r>
+            <w:proofErr w:type="spellEnd"/>
           </w:p>
         </w:tc>
         <w:tc>
@@ -2038,7 +2030,6 @@
           </w:tcPr>
           <w:p>
             <w:pPr>
-              <w:spacing w:after="0"/>
               <w:ind w:left="15"/>
             </w:pPr>
             <w:r>
@@ -2055,7 +2046,6 @@
           </w:tcPr>
           <w:p>
             <w:pPr>
-              <w:spacing w:after="0"/>
               <w:ind w:left="5"/>
             </w:pPr>
             <w:r>
@@ -2072,7 +2062,6 @@
           </w:tcPr>
           <w:p>
             <w:pPr>
-              <w:spacing w:after="0"/>
               <w:ind w:left="5"/>
             </w:pPr>
             <w:r>
@@ -2088,9 +2077,6 @@
             <w:tcW w:w="3702" w:type="dxa"/>
           </w:tcPr>
           <w:p>
-            <w:pPr>
-              <w:spacing w:after="0"/>
-            </w:pPr>
             <w:r>
               <w:rPr>
                 <w:rFonts w:ascii="Cambria" w:eastAsia="Cambria" w:hAnsi="Cambria" w:cs="Cambria"/>
@@ -2110,7 +2096,6 @@
           </w:tcPr>
           <w:p>
             <w:pPr>
-              <w:spacing w:after="0"/>
               <w:ind w:left="15"/>
               <w:rPr>
                 <w:rFonts w:ascii="Cambria" w:eastAsia="Cambria" w:hAnsi="Cambria" w:cs="Cambria"/>
@@ -2130,18 +2115,19 @@
           </w:tcPr>
           <w:p>
             <w:pPr>
-              <w:spacing w:after="0"/>
-              <w:ind w:left="5"/>
-              <w:rPr>
-                <w:rFonts w:ascii="Cambria" w:eastAsia="Cambria" w:hAnsi="Cambria" w:cs="Cambria"/>
-              </w:rPr>
-            </w:pPr>
+              <w:ind w:left="5"/>
+              <w:rPr>
+                <w:rFonts w:ascii="Cambria" w:eastAsia="Cambria" w:hAnsi="Cambria" w:cs="Cambria"/>
+              </w:rPr>
+            </w:pPr>
+            <w:proofErr w:type="spellStart"/>
             <w:r>
               <w:rPr>
                 <w:rFonts w:ascii="Cambria" w:eastAsia="Cambria" w:hAnsi="Cambria" w:cs="Cambria"/>
               </w:rPr>
               <w:t>Int</w:t>
             </w:r>
+            <w:proofErr w:type="spellEnd"/>
           </w:p>
         </w:tc>
         <w:tc>
@@ -2150,7 +2136,6 @@
           </w:tcPr>
           <w:p>
             <w:pPr>
-              <w:spacing w:after="0"/>
               <w:ind w:left="5"/>
               <w:rPr>
                 <w:rFonts w:ascii="Cambria" w:eastAsia="Cambria" w:hAnsi="Cambria" w:cs="Cambria"/>
@@ -2170,7 +2155,6 @@
           </w:tcPr>
           <w:p>
             <w:pPr>
-              <w:spacing w:after="0"/>
               <w:rPr>
                 <w:rFonts w:ascii="Cambria" w:eastAsia="Cambria" w:hAnsi="Cambria" w:cs="Cambria"/>
               </w:rPr>
@@ -2196,7 +2180,6 @@
           </w:p>
           <w:p>
             <w:pPr>
-              <w:spacing w:after="0"/>
               <w:rPr>
                 <w:rFonts w:ascii="Cambria" w:eastAsia="Cambria" w:hAnsi="Cambria" w:cs="Cambria"/>
               </w:rPr>
@@ -2227,13 +2210,7 @@
         <w:rPr>
           <w:rFonts w:ascii="Cambria" w:eastAsia="Cambria" w:hAnsi="Cambria" w:cs="Cambria"/>
         </w:rPr>
-        <w:t xml:space="preserve">Clase:   </w:t>
-      </w:r>
-      <w:r>
-        <w:rPr>
-          <w:rFonts w:ascii="Cambria" w:eastAsia="Cambria" w:hAnsi="Cambria" w:cs="Cambria"/>
-        </w:rPr>
-        <w:t>Dron de imágenes</w:t>
+        <w:t>Clase:   Dron de imágenes</w:t>
       </w:r>
     </w:p>
     <w:tbl>
@@ -2258,7 +2235,6 @@
           </w:tcPr>
           <w:p>
             <w:pPr>
-              <w:spacing w:after="0"/>
               <w:ind w:left="15"/>
             </w:pPr>
             <w:r>
@@ -2275,7 +2251,6 @@
           </w:tcPr>
           <w:p>
             <w:pPr>
-              <w:spacing w:after="0"/>
               <w:ind w:left="5"/>
             </w:pPr>
             <w:r>
@@ -2292,7 +2267,6 @@
           </w:tcPr>
           <w:p>
             <w:pPr>
-              <w:spacing w:after="0"/>
               <w:ind w:left="5"/>
             </w:pPr>
             <w:r>
@@ -2308,9 +2282,6 @@
             <w:tcW w:w="3702" w:type="dxa"/>
           </w:tcPr>
           <w:p>
-            <w:pPr>
-              <w:spacing w:after="0"/>
-            </w:pPr>
             <w:r>
               <w:rPr>
                 <w:rFonts w:ascii="Cambria" w:eastAsia="Cambria" w:hAnsi="Cambria" w:cs="Cambria"/>
@@ -2330,7 +2301,6 @@
           </w:tcPr>
           <w:p>
             <w:pPr>
-              <w:spacing w:after="0"/>
               <w:ind w:left="15"/>
               <w:rPr>
                 <w:rFonts w:ascii="Cambria" w:eastAsia="Cambria" w:hAnsi="Cambria" w:cs="Cambria"/>
@@ -2345,7 +2315,6 @@
           </w:p>
           <w:p>
             <w:pPr>
-              <w:spacing w:after="0"/>
               <w:ind w:left="15"/>
               <w:rPr>
                 <w:rFonts w:ascii="Cambria" w:eastAsia="Cambria" w:hAnsi="Cambria" w:cs="Cambria"/>
@@ -2359,7 +2328,6 @@
           </w:tcPr>
           <w:p>
             <w:pPr>
-              <w:spacing w:after="0"/>
               <w:ind w:left="5"/>
               <w:rPr>
                 <w:rFonts w:ascii="Cambria" w:eastAsia="Cambria" w:hAnsi="Cambria" w:cs="Cambria"/>
@@ -2371,12 +2339,14 @@
               </w:rPr>
               <w:t xml:space="preserve"> </w:t>
             </w:r>
+            <w:proofErr w:type="spellStart"/>
             <w:r>
               <w:rPr>
                 <w:rFonts w:ascii="Cambria" w:eastAsia="Cambria" w:hAnsi="Cambria" w:cs="Cambria"/>
               </w:rPr>
               <w:t>Int</w:t>
             </w:r>
+            <w:proofErr w:type="spellEnd"/>
           </w:p>
         </w:tc>
         <w:tc>
@@ -2385,7 +2355,6 @@
           </w:tcPr>
           <w:p>
             <w:pPr>
-              <w:spacing w:after="0"/>
               <w:ind w:left="5"/>
               <w:rPr>
                 <w:rFonts w:ascii="Cambria" w:eastAsia="Cambria" w:hAnsi="Cambria" w:cs="Cambria"/>
@@ -2405,7 +2374,6 @@
           </w:tcPr>
           <w:p>
             <w:pPr>
-              <w:spacing w:after="0"/>
               <w:rPr>
                 <w:rFonts w:ascii="Cambria" w:eastAsia="Cambria" w:hAnsi="Cambria" w:cs="Cambria"/>
               </w:rPr>
@@ -2445,13 +2413,7 @@
         <w:rPr>
           <w:rFonts w:ascii="Cambria" w:eastAsia="Cambria" w:hAnsi="Cambria" w:cs="Cambria"/>
         </w:rPr>
-        <w:t xml:space="preserve">Clase:   </w:t>
-      </w:r>
-      <w:r>
-        <w:rPr>
-          <w:rFonts w:ascii="Cambria" w:eastAsia="Cambria" w:hAnsi="Cambria" w:cs="Cambria"/>
-        </w:rPr>
-        <w:t>Sensor de atmosfera</w:t>
+        <w:t>Clase:   Sensor de atmosfera</w:t>
       </w:r>
     </w:p>
     <w:tbl>
@@ -2476,7 +2438,6 @@
           </w:tcPr>
           <w:p>
             <w:pPr>
-              <w:spacing w:after="0"/>
               <w:ind w:left="15"/>
             </w:pPr>
             <w:r>
@@ -2493,7 +2454,6 @@
           </w:tcPr>
           <w:p>
             <w:pPr>
-              <w:spacing w:after="0"/>
               <w:ind w:left="5"/>
             </w:pPr>
             <w:r>
@@ -2510,7 +2470,6 @@
           </w:tcPr>
           <w:p>
             <w:pPr>
-              <w:spacing w:after="0"/>
               <w:ind w:left="5"/>
             </w:pPr>
             <w:r>
@@ -2526,9 +2485,6 @@
             <w:tcW w:w="3702" w:type="dxa"/>
           </w:tcPr>
           <w:p>
-            <w:pPr>
-              <w:spacing w:after="0"/>
-            </w:pPr>
             <w:r>
               <w:rPr>
                 <w:rFonts w:ascii="Cambria" w:eastAsia="Cambria" w:hAnsi="Cambria" w:cs="Cambria"/>
@@ -2548,7 +2504,6 @@
           </w:tcPr>
           <w:p>
             <w:pPr>
-              <w:spacing w:after="0"/>
               <w:ind w:left="15"/>
               <w:rPr>
                 <w:rFonts w:ascii="Cambria" w:eastAsia="Cambria" w:hAnsi="Cambria" w:cs="Cambria"/>
@@ -2568,18 +2523,19 @@
           </w:tcPr>
           <w:p>
             <w:pPr>
-              <w:spacing w:after="0"/>
-              <w:ind w:left="5"/>
-              <w:rPr>
-                <w:rFonts w:ascii="Cambria" w:eastAsia="Cambria" w:hAnsi="Cambria" w:cs="Cambria"/>
-              </w:rPr>
-            </w:pPr>
+              <w:ind w:left="5"/>
+              <w:rPr>
+                <w:rFonts w:ascii="Cambria" w:eastAsia="Cambria" w:hAnsi="Cambria" w:cs="Cambria"/>
+              </w:rPr>
+            </w:pPr>
+            <w:proofErr w:type="spellStart"/>
             <w:r>
               <w:rPr>
                 <w:rFonts w:ascii="Cambria" w:eastAsia="Cambria" w:hAnsi="Cambria" w:cs="Cambria"/>
               </w:rPr>
               <w:t>Int</w:t>
             </w:r>
+            <w:proofErr w:type="spellEnd"/>
           </w:p>
         </w:tc>
         <w:tc>
@@ -2588,7 +2544,6 @@
           </w:tcPr>
           <w:p>
             <w:pPr>
-              <w:spacing w:after="0"/>
               <w:ind w:left="5"/>
               <w:rPr>
                 <w:rFonts w:ascii="Cambria" w:eastAsia="Cambria" w:hAnsi="Cambria" w:cs="Cambria"/>
@@ -2608,7 +2563,6 @@
           </w:tcPr>
           <w:p>
             <w:pPr>
-              <w:spacing w:after="0"/>
               <w:rPr>
                 <w:rFonts w:ascii="Cambria" w:eastAsia="Cambria" w:hAnsi="Cambria" w:cs="Cambria"/>
               </w:rPr>
@@ -2628,15 +2582,13 @@
           </w:p>
           <w:p>
             <w:pPr>
-              <w:spacing w:after="0"/>
-              <w:rPr>
-                <w:rFonts w:ascii="Cambria" w:eastAsia="Cambria" w:hAnsi="Cambria" w:cs="Cambria"/>
-              </w:rPr>
-            </w:pPr>
-          </w:p>
-          <w:p>
-            <w:pPr>
-              <w:spacing w:after="0"/>
+              <w:rPr>
+                <w:rFonts w:ascii="Cambria" w:eastAsia="Cambria" w:hAnsi="Cambria" w:cs="Cambria"/>
+              </w:rPr>
+            </w:pPr>
+          </w:p>
+          <w:p>
+            <w:pPr>
               <w:rPr>
                 <w:rFonts w:ascii="Cambria" w:eastAsia="Cambria" w:hAnsi="Cambria" w:cs="Cambria"/>
               </w:rPr>
@@ -2656,7 +2608,6 @@
           </w:p>
           <w:p>
             <w:pPr>
-              <w:spacing w:after="0"/>
               <w:rPr>
                 <w:rFonts w:ascii="Cambria" w:eastAsia="Cambria" w:hAnsi="Cambria" w:cs="Cambria"/>
               </w:rPr>
@@ -2670,7 +2621,6 @@
           </w:p>
           <w:p>
             <w:pPr>
-              <w:spacing w:after="0"/>
               <w:rPr>
                 <w:rFonts w:ascii="Cambria" w:eastAsia="Cambria" w:hAnsi="Cambria" w:cs="Cambria"/>
               </w:rPr>
@@ -2684,7 +2634,6 @@
           </w:p>
           <w:p>
             <w:pPr>
-              <w:spacing w:after="0"/>
               <w:rPr>
                 <w:rFonts w:ascii="Cambria" w:eastAsia="Cambria" w:hAnsi="Cambria" w:cs="Cambria"/>
               </w:rPr>
@@ -2743,7 +2692,6 @@
           </w:tcPr>
           <w:p>
             <w:pPr>
-              <w:spacing w:after="0"/>
               <w:ind w:left="15"/>
             </w:pPr>
             <w:r>
@@ -2760,7 +2708,6 @@
           </w:tcPr>
           <w:p>
             <w:pPr>
-              <w:spacing w:after="0"/>
               <w:ind w:left="5"/>
             </w:pPr>
             <w:r>
@@ -2777,7 +2724,6 @@
           </w:tcPr>
           <w:p>
             <w:pPr>
-              <w:spacing w:after="0"/>
               <w:ind w:left="5"/>
             </w:pPr>
             <w:r>
@@ -2793,9 +2739,6 @@
             <w:tcW w:w="3702" w:type="dxa"/>
           </w:tcPr>
           <w:p>
-            <w:pPr>
-              <w:spacing w:after="0"/>
-            </w:pPr>
             <w:r>
               <w:rPr>
                 <w:rFonts w:ascii="Cambria" w:eastAsia="Cambria" w:hAnsi="Cambria" w:cs="Cambria"/>
@@ -2815,7 +2758,6 @@
           </w:tcPr>
           <w:p>
             <w:pPr>
-              <w:spacing w:after="0"/>
               <w:ind w:left="15"/>
               <w:rPr>
                 <w:rFonts w:ascii="Cambria" w:eastAsia="Cambria" w:hAnsi="Cambria" w:cs="Cambria"/>
@@ -2835,7 +2777,6 @@
           </w:tcPr>
           <w:p>
             <w:pPr>
-              <w:spacing w:after="0"/>
               <w:ind w:left="5"/>
               <w:rPr>
                 <w:rFonts w:ascii="Cambria" w:eastAsia="Cambria" w:hAnsi="Cambria" w:cs="Cambria"/>
@@ -2849,7 +2790,6 @@
           </w:tcPr>
           <w:p>
             <w:pPr>
-              <w:spacing w:after="0"/>
               <w:ind w:left="5"/>
               <w:rPr>
                 <w:rFonts w:ascii="Cambria" w:eastAsia="Cambria" w:hAnsi="Cambria" w:cs="Cambria"/>
@@ -2863,7 +2803,6 @@
           </w:tcPr>
           <w:p>
             <w:pPr>
-              <w:spacing w:after="0"/>
               <w:rPr>
                 <w:rFonts w:ascii="Cambria" w:eastAsia="Cambria" w:hAnsi="Cambria" w:cs="Cambria"/>
               </w:rPr>
@@ -2922,7 +2861,6 @@
           </w:tcPr>
           <w:p>
             <w:pPr>
-              <w:spacing w:after="0"/>
               <w:ind w:left="15"/>
             </w:pPr>
             <w:r>
@@ -2939,7 +2877,6 @@
           </w:tcPr>
           <w:p>
             <w:pPr>
-              <w:spacing w:after="0"/>
               <w:ind w:left="5"/>
             </w:pPr>
             <w:r>
@@ -2956,7 +2893,6 @@
           </w:tcPr>
           <w:p>
             <w:pPr>
-              <w:spacing w:after="0"/>
               <w:ind w:left="5"/>
             </w:pPr>
             <w:r>
@@ -2972,9 +2908,6 @@
             <w:tcW w:w="3702" w:type="dxa"/>
           </w:tcPr>
           <w:p>
-            <w:pPr>
-              <w:spacing w:after="0"/>
-            </w:pPr>
             <w:r>
               <w:rPr>
                 <w:rFonts w:ascii="Cambria" w:eastAsia="Cambria" w:hAnsi="Cambria" w:cs="Cambria"/>
@@ -2994,7 +2927,6 @@
           </w:tcPr>
           <w:p>
             <w:pPr>
-              <w:spacing w:after="0"/>
               <w:ind w:left="15"/>
               <w:rPr>
                 <w:rFonts w:ascii="Cambria" w:eastAsia="Cambria" w:hAnsi="Cambria" w:cs="Cambria"/>
@@ -3014,7 +2946,6 @@
           </w:tcPr>
           <w:p>
             <w:pPr>
-              <w:spacing w:after="0"/>
               <w:ind w:left="5"/>
               <w:rPr>
                 <w:rFonts w:ascii="Cambria" w:eastAsia="Cambria" w:hAnsi="Cambria" w:cs="Cambria"/>
@@ -3028,7 +2959,6 @@
           </w:tcPr>
           <w:p>
             <w:pPr>
-              <w:spacing w:after="0"/>
               <w:ind w:left="5"/>
               <w:rPr>
                 <w:rFonts w:ascii="Cambria" w:eastAsia="Cambria" w:hAnsi="Cambria" w:cs="Cambria"/>
@@ -3042,7 +2972,6 @@
           </w:tcPr>
           <w:p>
             <w:pPr>
-              <w:spacing w:after="0"/>
               <w:rPr>
                 <w:rFonts w:ascii="Cambria" w:eastAsia="Cambria" w:hAnsi="Cambria" w:cs="Cambria"/>
               </w:rPr>
@@ -3095,7 +3024,6 @@
           </w:tcPr>
           <w:p>
             <w:pPr>
-              <w:spacing w:after="0"/>
               <w:ind w:left="15"/>
             </w:pPr>
             <w:r>
@@ -3112,7 +3040,6 @@
           </w:tcPr>
           <w:p>
             <w:pPr>
-              <w:spacing w:after="0"/>
               <w:ind w:left="5"/>
             </w:pPr>
             <w:r>
@@ -3129,7 +3056,6 @@
           </w:tcPr>
           <w:p>
             <w:pPr>
-              <w:spacing w:after="0"/>
               <w:ind w:left="5"/>
             </w:pPr>
             <w:r>
@@ -3145,9 +3071,6 @@
             <w:tcW w:w="3702" w:type="dxa"/>
           </w:tcPr>
           <w:p>
-            <w:pPr>
-              <w:spacing w:after="0"/>
-            </w:pPr>
             <w:r>
               <w:rPr>
                 <w:rFonts w:ascii="Cambria" w:eastAsia="Cambria" w:hAnsi="Cambria" w:cs="Cambria"/>
@@ -3167,7 +3090,6 @@
           </w:tcPr>
           <w:p>
             <w:pPr>
-              <w:spacing w:after="0"/>
               <w:ind w:left="15"/>
               <w:rPr>
                 <w:rFonts w:ascii="Cambria" w:eastAsia="Cambria" w:hAnsi="Cambria" w:cs="Cambria"/>
@@ -3183,7 +3105,6 @@
           </w:p>
           <w:p>
             <w:pPr>
-              <w:spacing w:after="0"/>
               <w:ind w:left="15"/>
               <w:rPr>
                 <w:rFonts w:ascii="Cambria" w:eastAsia="Cambria" w:hAnsi="Cambria" w:cs="Cambria"/>
@@ -3197,7 +3118,6 @@
           </w:tcPr>
           <w:p>
             <w:pPr>
-              <w:spacing w:after="0"/>
               <w:ind w:left="5"/>
               <w:rPr>
                 <w:rFonts w:ascii="Cambria" w:eastAsia="Cambria" w:hAnsi="Cambria" w:cs="Cambria"/>
@@ -3211,7 +3131,6 @@
           </w:tcPr>
           <w:p>
             <w:pPr>
-              <w:spacing w:after="0"/>
               <w:ind w:left="5"/>
               <w:rPr>
                 <w:rFonts w:ascii="Cambria" w:eastAsia="Cambria" w:hAnsi="Cambria" w:cs="Cambria"/>
@@ -3225,7 +3144,6 @@
           </w:tcPr>
           <w:p>
             <w:pPr>
-              <w:spacing w:after="0"/>
               <w:rPr>
                 <w:rFonts w:ascii="Cambria" w:eastAsia="Cambria" w:hAnsi="Cambria" w:cs="Cambria"/>
               </w:rPr>
@@ -3247,13 +3165,7 @@
         <w:rPr>
           <w:rFonts w:ascii="Cambria" w:eastAsia="Cambria" w:hAnsi="Cambria" w:cs="Cambria"/>
         </w:rPr>
-        <w:t xml:space="preserve">Clase:   </w:t>
-      </w:r>
-      <w:r>
-        <w:rPr>
-          <w:rFonts w:ascii="Cambria" w:eastAsia="Cambria" w:hAnsi="Cambria" w:cs="Cambria"/>
-        </w:rPr>
-        <w:t>Consola</w:t>
+        <w:t>Clase:   Consola</w:t>
       </w:r>
     </w:p>
     <w:tbl>
@@ -3278,7 +3190,6 @@
           </w:tcPr>
           <w:p>
             <w:pPr>
-              <w:spacing w:after="0"/>
               <w:ind w:left="15"/>
             </w:pPr>
             <w:r>
@@ -3295,7 +3206,6 @@
           </w:tcPr>
           <w:p>
             <w:pPr>
-              <w:spacing w:after="0"/>
               <w:ind w:left="5"/>
             </w:pPr>
             <w:r>
@@ -3312,7 +3222,6 @@
           </w:tcPr>
           <w:p>
             <w:pPr>
-              <w:spacing w:after="0"/>
               <w:ind w:left="5"/>
             </w:pPr>
             <w:r>
@@ -3328,9 +3237,6 @@
             <w:tcW w:w="3702" w:type="dxa"/>
           </w:tcPr>
           <w:p>
-            <w:pPr>
-              <w:spacing w:after="0"/>
-            </w:pPr>
             <w:r>
               <w:rPr>
                 <w:rFonts w:ascii="Cambria" w:eastAsia="Cambria" w:hAnsi="Cambria" w:cs="Cambria"/>
@@ -3350,7 +3256,6 @@
           </w:tcPr>
           <w:p>
             <w:pPr>
-              <w:spacing w:after="0"/>
               <w:ind w:left="15"/>
               <w:rPr>
                 <w:rFonts w:ascii="Cambria" w:eastAsia="Cambria" w:hAnsi="Cambria" w:cs="Cambria"/>
@@ -3370,7 +3275,6 @@
           </w:tcPr>
           <w:p>
             <w:pPr>
-              <w:spacing w:after="0"/>
               <w:ind w:left="5"/>
               <w:rPr>
                 <w:rFonts w:ascii="Cambria" w:eastAsia="Cambria" w:hAnsi="Cambria" w:cs="Cambria"/>
@@ -3390,7 +3294,6 @@
           </w:tcPr>
           <w:p>
             <w:pPr>
-              <w:spacing w:after="0"/>
               <w:ind w:left="5"/>
               <w:rPr>
                 <w:rFonts w:ascii="Cambria" w:eastAsia="Cambria" w:hAnsi="Cambria" w:cs="Cambria"/>
@@ -3410,7 +3313,6 @@
           </w:tcPr>
           <w:p>
             <w:pPr>
-              <w:spacing w:after="0"/>
               <w:rPr>
                 <w:rFonts w:ascii="Cambria" w:eastAsia="Cambria" w:hAnsi="Cambria" w:cs="Cambria"/>
               </w:rPr>
@@ -3424,7 +3326,6 @@
           </w:p>
           <w:p>
             <w:pPr>
-              <w:spacing w:after="0"/>
               <w:rPr>
                 <w:rFonts w:ascii="Cambria" w:eastAsia="Cambria" w:hAnsi="Cambria" w:cs="Cambria"/>
               </w:rPr>
@@ -3450,12 +3351,14 @@
         </w:rPr>
         <w:t xml:space="preserve">Clase:   </w:t>
       </w:r>
+      <w:proofErr w:type="spellStart"/>
       <w:r>
         <w:rPr>
           <w:rFonts w:ascii="Cambria" w:eastAsia="Cambria" w:hAnsi="Cambria" w:cs="Cambria"/>
         </w:rPr>
         <w:t>Main</w:t>
       </w:r>
+      <w:proofErr w:type="spellEnd"/>
     </w:p>
     <w:tbl>
       <w:tblPr>
@@ -3479,7 +3382,6 @@
           </w:tcPr>
           <w:p>
             <w:pPr>
-              <w:spacing w:after="0"/>
               <w:ind w:left="15"/>
             </w:pPr>
             <w:r>
@@ -3496,7 +3398,6 @@
           </w:tcPr>
           <w:p>
             <w:pPr>
-              <w:spacing w:after="0"/>
               <w:ind w:left="5"/>
             </w:pPr>
             <w:r>
@@ -3513,7 +3414,6 @@
           </w:tcPr>
           <w:p>
             <w:pPr>
-              <w:spacing w:after="0"/>
               <w:ind w:left="5"/>
             </w:pPr>
             <w:r>
@@ -3529,9 +3429,6 @@
             <w:tcW w:w="3702" w:type="dxa"/>
           </w:tcPr>
           <w:p>
-            <w:pPr>
-              <w:spacing w:after="0"/>
-            </w:pPr>
             <w:r>
               <w:rPr>
                 <w:rFonts w:ascii="Cambria" w:eastAsia="Cambria" w:hAnsi="Cambria" w:cs="Cambria"/>
@@ -3551,7 +3448,6 @@
           </w:tcPr>
           <w:p>
             <w:pPr>
-              <w:spacing w:after="0"/>
               <w:ind w:left="15"/>
               <w:rPr>
                 <w:rFonts w:ascii="Cambria" w:eastAsia="Cambria" w:hAnsi="Cambria" w:cs="Cambria"/>
@@ -3571,7 +3467,6 @@
           </w:tcPr>
           <w:p>
             <w:pPr>
-              <w:spacing w:after="0"/>
               <w:ind w:left="5"/>
               <w:rPr>
                 <w:rFonts w:ascii="Cambria" w:eastAsia="Cambria" w:hAnsi="Cambria" w:cs="Cambria"/>
@@ -3591,7 +3486,6 @@
           </w:tcPr>
           <w:p>
             <w:pPr>
-              <w:spacing w:after="0"/>
               <w:ind w:left="5"/>
               <w:rPr>
                 <w:rFonts w:ascii="Cambria" w:eastAsia="Cambria" w:hAnsi="Cambria" w:cs="Cambria"/>
@@ -3611,7 +3505,6 @@
           </w:tcPr>
           <w:p>
             <w:pPr>
-              <w:spacing w:after="0"/>
               <w:rPr>
                 <w:rFonts w:ascii="Cambria" w:eastAsia="Cambria" w:hAnsi="Cambria" w:cs="Cambria"/>
               </w:rPr>
@@ -3625,7 +3518,6 @@
           </w:p>
           <w:p>
             <w:pPr>
-              <w:spacing w:after="0"/>
               <w:rPr>
                 <w:rFonts w:ascii="Cambria" w:eastAsia="Cambria" w:hAnsi="Cambria" w:cs="Cambria"/>
               </w:rPr>
@@ -3643,7 +3535,6 @@
           </w:tcPr>
           <w:p>
             <w:pPr>
-              <w:spacing w:after="0"/>
               <w:ind w:left="15"/>
               <w:rPr>
                 <w:rFonts w:ascii="Cambria" w:eastAsia="Cambria" w:hAnsi="Cambria" w:cs="Cambria"/>
@@ -3663,7 +3554,6 @@
           </w:tcPr>
           <w:p>
             <w:pPr>
-              <w:spacing w:after="0"/>
               <w:ind w:left="5"/>
               <w:rPr>
                 <w:rFonts w:ascii="Cambria" w:eastAsia="Cambria" w:hAnsi="Cambria" w:cs="Cambria"/>
@@ -3683,7 +3573,6 @@
           </w:tcPr>
           <w:p>
             <w:pPr>
-              <w:spacing w:after="0"/>
               <w:ind w:left="5"/>
               <w:rPr>
                 <w:rFonts w:ascii="Cambria" w:eastAsia="Cambria" w:hAnsi="Cambria" w:cs="Cambria"/>
@@ -3703,7 +3592,6 @@
           </w:tcPr>
           <w:p>
             <w:pPr>
-              <w:spacing w:after="0"/>
               <w:rPr>
                 <w:rFonts w:ascii="Cambria" w:eastAsia="Cambria" w:hAnsi="Cambria" w:cs="Cambria"/>
               </w:rPr>
@@ -3723,7 +3611,6 @@
           </w:p>
           <w:p>
             <w:pPr>
-              <w:spacing w:after="0"/>
               <w:rPr>
                 <w:rFonts w:ascii="Cambria" w:eastAsia="Cambria" w:hAnsi="Cambria" w:cs="Cambria"/>
               </w:rPr>
@@ -3858,7 +3745,23 @@
           <w:color w:val="4F81BD"/>
           <w:sz w:val="26"/>
         </w:rPr>
-        <w:t xml:space="preserve">1.4 Métodos de cada clase (10 pts) </w:t>
+        <w:t xml:space="preserve">1.4 Métodos de cada clase (10 </w:t>
+      </w:r>
+      <w:proofErr w:type="spellStart"/>
+      <w:r>
+        <w:rPr>
+          <w:color w:val="4F81BD"/>
+          <w:sz w:val="26"/>
+        </w:rPr>
+        <w:t>pts</w:t>
+      </w:r>
+      <w:proofErr w:type="spellEnd"/>
+      <w:r>
+        <w:rPr>
+          <w:color w:val="4F81BD"/>
+          <w:sz w:val="26"/>
+        </w:rPr>
+        <w:t xml:space="preserve">) </w:t>
       </w:r>
     </w:p>
     <w:p>
@@ -3902,7 +3805,6 @@
           </w:tcPr>
           <w:p>
             <w:pPr>
-              <w:spacing w:after="0"/>
               <w:ind w:left="20"/>
             </w:pPr>
             <w:r>
@@ -3930,9 +3832,6 @@
             </w:r>
           </w:p>
           <w:p>
-            <w:pPr>
-              <w:spacing w:after="0"/>
-            </w:pPr>
             <w:r>
               <w:rPr>
                 <w:rFonts w:ascii="Cambria" w:eastAsia="Cambria" w:hAnsi="Cambria" w:cs="Cambria"/>
@@ -3947,7 +3846,6 @@
           </w:tcPr>
           <w:p>
             <w:pPr>
-              <w:spacing w:after="0"/>
               <w:ind w:left="5"/>
             </w:pPr>
             <w:r>
@@ -3963,9 +3861,6 @@
             <w:tcW w:w="1260" w:type="dxa"/>
           </w:tcPr>
           <w:p>
-            <w:pPr>
-              <w:spacing w:after="0"/>
-            </w:pPr>
             <w:r>
               <w:rPr>
                 <w:rFonts w:ascii="Cambria" w:eastAsia="Cambria" w:hAnsi="Cambria" w:cs="Cambria"/>
@@ -3980,7 +3875,6 @@
           </w:tcPr>
           <w:p>
             <w:pPr>
-              <w:spacing w:after="0"/>
               <w:ind w:left="5"/>
             </w:pPr>
             <w:r>
@@ -4011,12 +3905,14 @@
               </w:rPr>
               <w:t xml:space="preserve"> </w:t>
             </w:r>
+            <w:proofErr w:type="spellStart"/>
             <w:r>
               <w:rPr>
                 <w:rFonts w:ascii="Cambria" w:eastAsia="Cambria" w:hAnsi="Cambria" w:cs="Cambria"/>
               </w:rPr>
               <w:t>toString</w:t>
             </w:r>
+            <w:proofErr w:type="spellEnd"/>
           </w:p>
           <w:p>
             <w:pPr>
@@ -4032,7 +3928,6 @@
           </w:p>
           <w:p>
             <w:pPr>
-              <w:spacing w:after="0"/>
               <w:ind w:left="20"/>
             </w:pPr>
             <w:r>
@@ -4076,9 +3971,6 @@
             </w:r>
           </w:p>
           <w:p>
-            <w:pPr>
-              <w:spacing w:after="0"/>
-            </w:pPr>
             <w:r>
               <w:rPr>
                 <w:rFonts w:ascii="Cambria" w:eastAsia="Cambria" w:hAnsi="Cambria" w:cs="Cambria"/>
@@ -4102,12 +3994,14 @@
               </w:rPr>
               <w:t xml:space="preserve"> </w:t>
             </w:r>
+            <w:proofErr w:type="spellStart"/>
             <w:r>
               <w:rPr>
                 <w:rFonts w:ascii="Cambria" w:eastAsia="Cambria" w:hAnsi="Cambria" w:cs="Cambria"/>
               </w:rPr>
               <w:t>String</w:t>
             </w:r>
+            <w:proofErr w:type="spellEnd"/>
           </w:p>
           <w:p>
             <w:pPr>
@@ -4123,7 +4017,6 @@
           </w:p>
           <w:p>
             <w:pPr>
-              <w:spacing w:after="0"/>
               <w:ind w:left="5"/>
             </w:pPr>
             <w:r>
@@ -4146,8 +4039,13 @@
               <w:rPr>
                 <w:rFonts w:ascii="Cambria" w:eastAsia="Cambria" w:hAnsi="Cambria" w:cs="Cambria"/>
               </w:rPr>
-              <w:t>Publica</w:t>
-            </w:r>
+              <w:t xml:space="preserve">Publica </w:t>
+            </w:r>
+          </w:p>
+          <w:p>
+            <w:pPr>
+              <w:spacing w:after="214"/>
+            </w:pPr>
             <w:r>
               <w:rPr>
                 <w:rFonts w:ascii="Cambria" w:eastAsia="Cambria" w:hAnsi="Cambria" w:cs="Cambria"/>
@@ -4156,8 +4054,34 @@
             </w:r>
           </w:p>
           <w:p>
+            <w:r>
+              <w:rPr>
+                <w:rFonts w:ascii="Cambria" w:eastAsia="Cambria" w:hAnsi="Cambria" w:cs="Cambria"/>
+              </w:rPr>
+              <w:t xml:space="preserve"> </w:t>
+            </w:r>
+          </w:p>
+        </w:tc>
+        <w:tc>
+          <w:tcPr>
+            <w:tcW w:w="3150" w:type="dxa"/>
+          </w:tcPr>
+          <w:p>
+            <w:pPr>
+              <w:spacing w:after="219"/>
+              <w:ind w:left="5"/>
+            </w:pPr>
+            <w:r>
+              <w:t xml:space="preserve">Crea una lista con las </w:t>
+            </w:r>
+            <w:r>
+              <w:t>características del equipo</w:t>
+            </w:r>
+          </w:p>
+          <w:p>
             <w:pPr>
               <w:spacing w:after="214"/>
+              <w:ind w:left="5"/>
             </w:pPr>
             <w:r>
               <w:rPr>
@@ -4168,47 +4092,6 @@
           </w:p>
           <w:p>
             <w:pPr>
-              <w:spacing w:after="0"/>
-            </w:pPr>
-            <w:r>
-              <w:rPr>
-                <w:rFonts w:ascii="Cambria" w:eastAsia="Cambria" w:hAnsi="Cambria" w:cs="Cambria"/>
-              </w:rPr>
-              <w:t xml:space="preserve"> </w:t>
-            </w:r>
-          </w:p>
-        </w:tc>
-        <w:tc>
-          <w:tcPr>
-            <w:tcW w:w="3150" w:type="dxa"/>
-          </w:tcPr>
-          <w:p>
-            <w:pPr>
-              <w:spacing w:after="219"/>
-              <w:ind w:left="5"/>
-            </w:pPr>
-            <w:r>
-              <w:t xml:space="preserve">Crea una lista con las </w:t>
-            </w:r>
-            <w:r>
-              <w:t>características del equipo</w:t>
-            </w:r>
-          </w:p>
-          <w:p>
-            <w:pPr>
-              <w:spacing w:after="214"/>
-              <w:ind w:left="5"/>
-            </w:pPr>
-            <w:r>
-              <w:rPr>
-                <w:rFonts w:ascii="Cambria" w:eastAsia="Cambria" w:hAnsi="Cambria" w:cs="Cambria"/>
-              </w:rPr>
-              <w:t xml:space="preserve"> </w:t>
-            </w:r>
-          </w:p>
-          <w:p>
-            <w:pPr>
-              <w:spacing w:after="0"/>
               <w:ind w:left="5"/>
             </w:pPr>
             <w:r>
@@ -4241,13 +4124,7 @@
         <w:rPr>
           <w:rFonts w:ascii="Cambria" w:eastAsia="Cambria" w:hAnsi="Cambria" w:cs="Cambria"/>
         </w:rPr>
-        <w:t xml:space="preserve">Clase:  </w:t>
-      </w:r>
-      <w:r>
-        <w:rPr>
-          <w:rFonts w:ascii="Cambria" w:eastAsia="Cambria" w:hAnsi="Cambria" w:cs="Cambria"/>
-        </w:rPr>
-        <w:t>Sensor de suelos</w:t>
+        <w:t>Clase:  Sensor de suelos</w:t>
       </w:r>
     </w:p>
     <w:tbl>
@@ -4273,7 +4150,6 @@
           </w:tcPr>
           <w:p>
             <w:pPr>
-              <w:spacing w:after="0"/>
               <w:ind w:left="20"/>
             </w:pPr>
             <w:r>
@@ -4301,9 +4177,6 @@
             </w:r>
           </w:p>
           <w:p>
-            <w:pPr>
-              <w:spacing w:after="0"/>
-            </w:pPr>
             <w:r>
               <w:rPr>
                 <w:rFonts w:ascii="Cambria" w:eastAsia="Cambria" w:hAnsi="Cambria" w:cs="Cambria"/>
@@ -4318,7 +4191,6 @@
           </w:tcPr>
           <w:p>
             <w:pPr>
-              <w:spacing w:after="0"/>
               <w:ind w:left="5"/>
             </w:pPr>
             <w:r>
@@ -4334,9 +4206,6 @@
             <w:tcW w:w="1260" w:type="dxa"/>
           </w:tcPr>
           <w:p>
-            <w:pPr>
-              <w:spacing w:after="0"/>
-            </w:pPr>
             <w:r>
               <w:rPr>
                 <w:rFonts w:ascii="Cambria" w:eastAsia="Cambria" w:hAnsi="Cambria" w:cs="Cambria"/>
@@ -4351,7 +4220,6 @@
           </w:tcPr>
           <w:p>
             <w:pPr>
-              <w:spacing w:after="0"/>
               <w:ind w:left="5"/>
             </w:pPr>
             <w:r>
@@ -4397,7 +4265,6 @@
           </w:p>
           <w:p>
             <w:pPr>
-              <w:spacing w:after="0"/>
               <w:ind w:left="20"/>
             </w:pPr>
             <w:r>
@@ -4435,9 +4302,6 @@
             </w:r>
           </w:p>
           <w:p>
-            <w:pPr>
-              <w:spacing w:after="0"/>
-            </w:pPr>
             <w:r>
               <w:rPr>
                 <w:rFonts w:ascii="Cambria" w:eastAsia="Cambria" w:hAnsi="Cambria" w:cs="Cambria"/>
@@ -4458,7 +4322,6 @@
           </w:p>
           <w:p>
             <w:pPr>
-              <w:spacing w:after="0"/>
               <w:ind w:left="5"/>
             </w:pPr>
             <w:r>
@@ -4479,9 +4342,6 @@
             </w:pPr>
           </w:p>
           <w:p>
-            <w:pPr>
-              <w:spacing w:after="0"/>
-            </w:pPr>
             <w:r>
               <w:rPr>
                 <w:rFonts w:ascii="Cambria" w:eastAsia="Cambria" w:hAnsi="Cambria" w:cs="Cambria"/>
@@ -4502,7 +4362,6 @@
           </w:p>
           <w:p>
             <w:pPr>
-              <w:spacing w:after="0"/>
               <w:ind w:left="5"/>
             </w:pPr>
             <w:r>
@@ -4529,14 +4388,16 @@
         <w:rPr>
           <w:rFonts w:ascii="Cambria" w:eastAsia="Cambria" w:hAnsi="Cambria" w:cs="Cambria"/>
         </w:rPr>
-        <w:t xml:space="preserve">Clase:  </w:t>
-      </w:r>
-      <w:r>
-        <w:rPr>
-          <w:rFonts w:ascii="Cambria" w:eastAsia="Cambria" w:hAnsi="Cambria" w:cs="Cambria"/>
-        </w:rPr>
-        <w:t>Dron de imagenes</w:t>
-      </w:r>
+        <w:t xml:space="preserve">Clase:  Dron de </w:t>
+      </w:r>
+      <w:proofErr w:type="spellStart"/>
+      <w:r>
+        <w:rPr>
+          <w:rFonts w:ascii="Cambria" w:eastAsia="Cambria" w:hAnsi="Cambria" w:cs="Cambria"/>
+        </w:rPr>
+        <w:t>imagenes</w:t>
+      </w:r>
+      <w:proofErr w:type="spellEnd"/>
     </w:p>
     <w:tbl>
       <w:tblPr>
@@ -4561,7 +4422,6 @@
           </w:tcPr>
           <w:p>
             <w:pPr>
-              <w:spacing w:after="0"/>
               <w:ind w:left="20"/>
             </w:pPr>
             <w:r>
@@ -4589,9 +4449,6 @@
             </w:r>
           </w:p>
           <w:p>
-            <w:pPr>
-              <w:spacing w:after="0"/>
-            </w:pPr>
             <w:r>
               <w:rPr>
                 <w:rFonts w:ascii="Cambria" w:eastAsia="Cambria" w:hAnsi="Cambria" w:cs="Cambria"/>
@@ -4606,7 +4463,6 @@
           </w:tcPr>
           <w:p>
             <w:pPr>
-              <w:spacing w:after="0"/>
               <w:ind w:left="5"/>
             </w:pPr>
             <w:r>
@@ -4622,9 +4478,6 @@
             <w:tcW w:w="1260" w:type="dxa"/>
           </w:tcPr>
           <w:p>
-            <w:pPr>
-              <w:spacing w:after="0"/>
-            </w:pPr>
             <w:r>
               <w:rPr>
                 <w:rFonts w:ascii="Cambria" w:eastAsia="Cambria" w:hAnsi="Cambria" w:cs="Cambria"/>
@@ -4639,7 +4492,6 @@
           </w:tcPr>
           <w:p>
             <w:pPr>
-              <w:spacing w:after="0"/>
               <w:ind w:left="5"/>
             </w:pPr>
             <w:r>
@@ -4685,7 +4537,6 @@
           </w:p>
           <w:p>
             <w:pPr>
-              <w:spacing w:after="0"/>
               <w:ind w:left="20"/>
             </w:pPr>
             <w:r>
@@ -4723,9 +4574,6 @@
             </w:r>
           </w:p>
           <w:p>
-            <w:pPr>
-              <w:spacing w:after="0"/>
-            </w:pPr>
             <w:r>
               <w:rPr>
                 <w:rFonts w:ascii="Cambria" w:eastAsia="Cambria" w:hAnsi="Cambria" w:cs="Cambria"/>
@@ -4746,7 +4594,6 @@
           </w:p>
           <w:p>
             <w:pPr>
-              <w:spacing w:after="0"/>
               <w:ind w:left="5"/>
             </w:pPr>
             <w:r>
@@ -4767,9 +4614,6 @@
             </w:pPr>
           </w:p>
           <w:p>
-            <w:pPr>
-              <w:spacing w:after="0"/>
-            </w:pPr>
             <w:r>
               <w:rPr>
                 <w:rFonts w:ascii="Cambria" w:eastAsia="Cambria" w:hAnsi="Cambria" w:cs="Cambria"/>
@@ -4790,7 +4634,6 @@
           </w:p>
           <w:p>
             <w:pPr>
-              <w:spacing w:after="0"/>
               <w:ind w:left="5"/>
             </w:pPr>
             <w:r>
@@ -4817,13 +4660,7 @@
         <w:rPr>
           <w:rFonts w:ascii="Cambria" w:eastAsia="Cambria" w:hAnsi="Cambria" w:cs="Cambria"/>
         </w:rPr>
-        <w:t xml:space="preserve">Clase:  Sensor </w:t>
-      </w:r>
-      <w:r>
-        <w:rPr>
-          <w:rFonts w:ascii="Cambria" w:eastAsia="Cambria" w:hAnsi="Cambria" w:cs="Cambria"/>
-        </w:rPr>
-        <w:t>de atmosfera</w:t>
+        <w:t>Clase:  Sensor de atmosfera</w:t>
       </w:r>
     </w:p>
     <w:tbl>
@@ -4849,7 +4686,6 @@
           </w:tcPr>
           <w:p>
             <w:pPr>
-              <w:spacing w:after="0"/>
               <w:ind w:left="20"/>
             </w:pPr>
             <w:r>
@@ -4877,9 +4713,6 @@
             </w:r>
           </w:p>
           <w:p>
-            <w:pPr>
-              <w:spacing w:after="0"/>
-            </w:pPr>
             <w:r>
               <w:rPr>
                 <w:rFonts w:ascii="Cambria" w:eastAsia="Cambria" w:hAnsi="Cambria" w:cs="Cambria"/>
@@ -4894,7 +4727,6 @@
           </w:tcPr>
           <w:p>
             <w:pPr>
-              <w:spacing w:after="0"/>
               <w:ind w:left="5"/>
             </w:pPr>
             <w:r>
@@ -4910,9 +4742,6 @@
             <w:tcW w:w="1260" w:type="dxa"/>
           </w:tcPr>
           <w:p>
-            <w:pPr>
-              <w:spacing w:after="0"/>
-            </w:pPr>
             <w:r>
               <w:rPr>
                 <w:rFonts w:ascii="Cambria" w:eastAsia="Cambria" w:hAnsi="Cambria" w:cs="Cambria"/>
@@ -4927,7 +4756,6 @@
           </w:tcPr>
           <w:p>
             <w:pPr>
-              <w:spacing w:after="0"/>
               <w:ind w:left="5"/>
             </w:pPr>
             <w:r>
@@ -4974,7 +4802,6 @@
           </w:p>
           <w:p>
             <w:pPr>
-              <w:spacing w:after="0"/>
               <w:ind w:left="20"/>
             </w:pPr>
             <w:r>
@@ -5012,9 +4839,6 @@
             </w:r>
           </w:p>
           <w:p>
-            <w:pPr>
-              <w:spacing w:after="0"/>
-            </w:pPr>
             <w:r>
               <w:rPr>
                 <w:rFonts w:ascii="Cambria" w:eastAsia="Cambria" w:hAnsi="Cambria" w:cs="Cambria"/>
@@ -5035,7 +4859,6 @@
           </w:p>
           <w:p>
             <w:pPr>
-              <w:spacing w:after="0"/>
               <w:ind w:left="5"/>
             </w:pPr>
             <w:r>
@@ -5056,9 +4879,6 @@
             </w:pPr>
           </w:p>
           <w:p>
-            <w:pPr>
-              <w:spacing w:after="0"/>
-            </w:pPr>
             <w:r>
               <w:rPr>
                 <w:rFonts w:ascii="Cambria" w:eastAsia="Cambria" w:hAnsi="Cambria" w:cs="Cambria"/>
@@ -5079,7 +4899,6 @@
           </w:p>
           <w:p>
             <w:pPr>
-              <w:spacing w:after="0"/>
               <w:ind w:left="5"/>
             </w:pPr>
             <w:r>
@@ -5144,7 +4963,6 @@
           </w:tcPr>
           <w:p>
             <w:pPr>
-              <w:spacing w:after="0"/>
               <w:ind w:left="20"/>
             </w:pPr>
             <w:r>
@@ -5172,9 +4990,6 @@
             </w:r>
           </w:p>
           <w:p>
-            <w:pPr>
-              <w:spacing w:after="0"/>
-            </w:pPr>
             <w:r>
               <w:rPr>
                 <w:rFonts w:ascii="Cambria" w:eastAsia="Cambria" w:hAnsi="Cambria" w:cs="Cambria"/>
@@ -5189,7 +5004,6 @@
           </w:tcPr>
           <w:p>
             <w:pPr>
-              <w:spacing w:after="0"/>
               <w:ind w:left="5"/>
             </w:pPr>
             <w:r>
@@ -5205,9 +5019,6 @@
             <w:tcW w:w="1260" w:type="dxa"/>
           </w:tcPr>
           <w:p>
-            <w:pPr>
-              <w:spacing w:after="0"/>
-            </w:pPr>
             <w:r>
               <w:rPr>
                 <w:rFonts w:ascii="Cambria" w:eastAsia="Cambria" w:hAnsi="Cambria" w:cs="Cambria"/>
@@ -5222,7 +5033,6 @@
           </w:tcPr>
           <w:p>
             <w:pPr>
-              <w:spacing w:after="0"/>
               <w:ind w:left="5"/>
             </w:pPr>
             <w:r>
@@ -5268,7 +5078,6 @@
           </w:p>
           <w:p>
             <w:pPr>
-              <w:spacing w:after="0"/>
               <w:ind w:left="20"/>
             </w:pPr>
             <w:r>
@@ -5312,9 +5121,6 @@
             </w:r>
           </w:p>
           <w:p>
-            <w:pPr>
-              <w:spacing w:after="0"/>
-            </w:pPr>
             <w:r>
               <w:rPr>
                 <w:rFonts w:ascii="Cambria" w:eastAsia="Cambria" w:hAnsi="Cambria" w:cs="Cambria"/>
@@ -5332,13 +5138,14 @@
               <w:spacing w:after="214"/>
               <w:ind w:left="5"/>
             </w:pPr>
+            <w:proofErr w:type="spellStart"/>
             <w:r>
               <w:t>Int</w:t>
             </w:r>
-          </w:p>
-          <w:p>
-            <w:pPr>
-              <w:spacing w:after="0"/>
+            <w:proofErr w:type="spellEnd"/>
+          </w:p>
+          <w:p>
+            <w:pPr>
               <w:ind w:left="5"/>
             </w:pPr>
             <w:r>
@@ -5376,9 +5183,6 @@
             </w:r>
           </w:p>
           <w:p>
-            <w:pPr>
-              <w:spacing w:after="0"/>
-            </w:pPr>
             <w:r>
               <w:rPr>
                 <w:rFonts w:ascii="Cambria" w:eastAsia="Cambria" w:hAnsi="Cambria" w:cs="Cambria"/>
@@ -5405,7 +5209,6 @@
           </w:p>
           <w:p>
             <w:pPr>
-              <w:spacing w:after="0"/>
               <w:ind w:left="5"/>
             </w:pPr>
             <w:r>
@@ -5466,9 +5269,11 @@
               <w:spacing w:after="214"/>
               <w:ind w:left="5"/>
             </w:pPr>
+            <w:proofErr w:type="spellStart"/>
             <w:r>
               <w:t>Int</w:t>
             </w:r>
+            <w:proofErr w:type="spellEnd"/>
           </w:p>
         </w:tc>
         <w:tc>
@@ -5500,10 +5305,7 @@
               <w:ind w:left="5"/>
             </w:pPr>
             <w:r>
-              <w:t>Da la cantidad de</w:t>
-            </w:r>
-            <w:r>
-              <w:t xml:space="preserve"> grados Celsius </w:t>
+              <w:t xml:space="preserve">Da la cantidad de grados Celsius </w:t>
             </w:r>
             <w:r>
               <w:t>actuales en el ambiente del sensor</w:t>
@@ -5547,13 +5349,7 @@
         <w:rPr>
           <w:rFonts w:ascii="Cambria" w:eastAsia="Cambria" w:hAnsi="Cambria" w:cs="Cambria"/>
         </w:rPr>
-        <w:t>ccionable</w:t>
-      </w:r>
-      <w:r>
-        <w:rPr>
-          <w:rFonts w:ascii="Cambria" w:eastAsia="Cambria" w:hAnsi="Cambria" w:cs="Cambria"/>
-        </w:rPr>
-        <w:t xml:space="preserve"> </w:t>
+        <w:t xml:space="preserve">ccionable </w:t>
       </w:r>
     </w:p>
     <w:tbl>
@@ -5579,7 +5375,6 @@
           </w:tcPr>
           <w:p>
             <w:pPr>
-              <w:spacing w:after="0"/>
               <w:ind w:left="20"/>
             </w:pPr>
             <w:r>
@@ -5607,9 +5402,6 @@
             </w:r>
           </w:p>
           <w:p>
-            <w:pPr>
-              <w:spacing w:after="0"/>
-            </w:pPr>
             <w:r>
               <w:rPr>
                 <w:rFonts w:ascii="Cambria" w:eastAsia="Cambria" w:hAnsi="Cambria" w:cs="Cambria"/>
@@ -5624,7 +5416,6 @@
           </w:tcPr>
           <w:p>
             <w:pPr>
-              <w:spacing w:after="0"/>
               <w:ind w:left="5"/>
             </w:pPr>
             <w:r>
@@ -5640,9 +5431,6 @@
             <w:tcW w:w="1260" w:type="dxa"/>
           </w:tcPr>
           <w:p>
-            <w:pPr>
-              <w:spacing w:after="0"/>
-            </w:pPr>
             <w:r>
               <w:rPr>
                 <w:rFonts w:ascii="Cambria" w:eastAsia="Cambria" w:hAnsi="Cambria" w:cs="Cambria"/>
@@ -5657,7 +5445,6 @@
           </w:tcPr>
           <w:p>
             <w:pPr>
-              <w:spacing w:after="0"/>
               <w:ind w:left="5"/>
             </w:pPr>
             <w:r>
@@ -5685,9 +5472,11 @@
             <w:r>
               <w:t xml:space="preserve">Activar </w:t>
             </w:r>
+            <w:proofErr w:type="spellStart"/>
             <w:r>
               <w:t>valvulas</w:t>
             </w:r>
+            <w:proofErr w:type="spellEnd"/>
           </w:p>
           <w:p>
             <w:pPr>
@@ -5703,7 +5492,6 @@
           </w:p>
           <w:p>
             <w:pPr>
-              <w:spacing w:after="0"/>
               <w:ind w:left="20"/>
             </w:pPr>
             <w:r>
@@ -5725,11 +5513,33 @@
                 <w:rFonts w:ascii="Cambria" w:eastAsia="Cambria" w:hAnsi="Cambria" w:cs="Cambria"/>
               </w:rPr>
             </w:pPr>
-            <w:r>
-              <w:rPr>
-                <w:rFonts w:ascii="Cambria" w:eastAsia="Cambria" w:hAnsi="Cambria" w:cs="Cambria"/>
-              </w:rPr>
-              <w:t xml:space="preserve">ArrayList&lt;String&gt;: </w:t>
+            <w:proofErr w:type="spellStart"/>
+            <w:r>
+              <w:rPr>
+                <w:rFonts w:ascii="Cambria" w:eastAsia="Cambria" w:hAnsi="Cambria" w:cs="Cambria"/>
+              </w:rPr>
+              <w:t>ArrayList</w:t>
+            </w:r>
+            <w:proofErr w:type="spellEnd"/>
+            <w:r>
+              <w:rPr>
+                <w:rFonts w:ascii="Cambria" w:eastAsia="Cambria" w:hAnsi="Cambria" w:cs="Cambria"/>
+              </w:rPr>
+              <w:t>&lt;</w:t>
+            </w:r>
+            <w:proofErr w:type="spellStart"/>
+            <w:r>
+              <w:rPr>
+                <w:rFonts w:ascii="Cambria" w:eastAsia="Cambria" w:hAnsi="Cambria" w:cs="Cambria"/>
+              </w:rPr>
+              <w:t>String</w:t>
+            </w:r>
+            <w:proofErr w:type="spellEnd"/>
+            <w:r>
+              <w:rPr>
+                <w:rFonts w:ascii="Cambria" w:eastAsia="Cambria" w:hAnsi="Cambria" w:cs="Cambria"/>
+              </w:rPr>
+              <w:t xml:space="preserve">&gt;: </w:t>
             </w:r>
             <w:r>
               <w:rPr>
@@ -5745,35 +5555,36 @@
                 <w:rFonts w:ascii="Cambria" w:eastAsia="Cambria" w:hAnsi="Cambria" w:cs="Cambria"/>
               </w:rPr>
             </w:pPr>
-            <w:r>
-              <w:rPr>
-                <w:rFonts w:ascii="Cambria" w:eastAsia="Cambria" w:hAnsi="Cambria" w:cs="Cambria"/>
-              </w:rPr>
-              <w:t>ArrayList&lt;</w:t>
-            </w:r>
+            <w:proofErr w:type="spellStart"/>
+            <w:r>
+              <w:rPr>
+                <w:rFonts w:ascii="Cambria" w:eastAsia="Cambria" w:hAnsi="Cambria" w:cs="Cambria"/>
+              </w:rPr>
+              <w:t>ArrayList</w:t>
+            </w:r>
+            <w:proofErr w:type="spellEnd"/>
+            <w:r>
+              <w:rPr>
+                <w:rFonts w:ascii="Cambria" w:eastAsia="Cambria" w:hAnsi="Cambria" w:cs="Cambria"/>
+              </w:rPr>
+              <w:t>&lt;</w:t>
+            </w:r>
+            <w:proofErr w:type="spellStart"/>
             <w:r>
               <w:rPr>
                 <w:rFonts w:ascii="Cambria" w:eastAsia="Cambria" w:hAnsi="Cambria" w:cs="Cambria"/>
               </w:rPr>
               <w:t>Boolean</w:t>
             </w:r>
-            <w:r>
-              <w:rPr>
-                <w:rFonts w:ascii="Cambria" w:eastAsia="Cambria" w:hAnsi="Cambria" w:cs="Cambria"/>
-              </w:rPr>
-              <w:t xml:space="preserve">&gt;: Lista de </w:t>
-            </w:r>
-            <w:r>
-              <w:rPr>
-                <w:rFonts w:ascii="Cambria" w:eastAsia="Cambria" w:hAnsi="Cambria" w:cs="Cambria"/>
-              </w:rPr>
-              <w:t>estado de válvulas</w:t>
-            </w:r>
-          </w:p>
-          <w:p>
-            <w:pPr>
-              <w:spacing w:after="0"/>
-            </w:pPr>
+            <w:proofErr w:type="spellEnd"/>
+            <w:r>
+              <w:rPr>
+                <w:rFonts w:ascii="Cambria" w:eastAsia="Cambria" w:hAnsi="Cambria" w:cs="Cambria"/>
+              </w:rPr>
+              <w:t>&gt;: Lista de estado de válvulas</w:t>
+            </w:r>
+          </w:p>
+          <w:p>
             <w:r>
               <w:rPr>
                 <w:rFonts w:ascii="Cambria" w:eastAsia="Cambria" w:hAnsi="Cambria" w:cs="Cambria"/>
@@ -5788,12 +5599,13 @@
           </w:tcPr>
           <w:p>
             <w:pPr>
-              <w:spacing w:after="0"/>
-              <w:ind w:left="5"/>
-            </w:pPr>
+              <w:ind w:left="5"/>
+            </w:pPr>
+            <w:proofErr w:type="spellStart"/>
             <w:r>
               <w:t>boolean</w:t>
             </w:r>
+            <w:proofErr w:type="spellEnd"/>
           </w:p>
         </w:tc>
         <w:tc>
@@ -5823,9 +5635,6 @@
             </w:r>
           </w:p>
           <w:p>
-            <w:pPr>
-              <w:spacing w:after="0"/>
-            </w:pPr>
             <w:r>
               <w:rPr>
                 <w:rFonts w:ascii="Cambria" w:eastAsia="Cambria" w:hAnsi="Cambria" w:cs="Cambria"/>
@@ -5852,7 +5661,6 @@
           </w:p>
           <w:p>
             <w:pPr>
-              <w:spacing w:after="0"/>
               <w:ind w:left="5"/>
             </w:pPr>
             <w:r>
@@ -5897,8 +5705,16 @@
               <w:rPr>
                 <w:rFonts w:ascii="Cambria" w:eastAsia="Cambria" w:hAnsi="Cambria" w:cs="Cambria"/>
               </w:rPr>
-              <w:t>Nombre de alarma: String</w:t>
-            </w:r>
+              <w:t xml:space="preserve">Nombre de alarma: </w:t>
+            </w:r>
+            <w:proofErr w:type="spellStart"/>
+            <w:r>
+              <w:rPr>
+                <w:rFonts w:ascii="Cambria" w:eastAsia="Cambria" w:hAnsi="Cambria" w:cs="Cambria"/>
+              </w:rPr>
+              <w:t>String</w:t>
+            </w:r>
+            <w:proofErr w:type="spellEnd"/>
           </w:p>
         </w:tc>
         <w:tc>
@@ -5910,9 +5726,11 @@
               <w:spacing w:after="214"/>
               <w:ind w:left="5"/>
             </w:pPr>
+            <w:proofErr w:type="spellStart"/>
             <w:r>
               <w:t>String</w:t>
             </w:r>
+            <w:proofErr w:type="spellEnd"/>
           </w:p>
         </w:tc>
         <w:tc>
@@ -5964,19 +5782,7 @@
         <w:rPr>
           <w:rFonts w:ascii="Cambria" w:eastAsia="Cambria" w:hAnsi="Cambria" w:cs="Cambria"/>
         </w:rPr>
-        <w:t xml:space="preserve">Clase:  </w:t>
-      </w:r>
-      <w:r>
-        <w:rPr>
-          <w:rFonts w:ascii="Cambria" w:eastAsia="Cambria" w:hAnsi="Cambria" w:cs="Cambria"/>
-        </w:rPr>
-        <w:t>Registrable</w:t>
-      </w:r>
-      <w:r>
-        <w:rPr>
-          <w:rFonts w:ascii="Cambria" w:eastAsia="Cambria" w:hAnsi="Cambria" w:cs="Cambria"/>
-        </w:rPr>
-        <w:t xml:space="preserve"> </w:t>
+        <w:t xml:space="preserve">Clase:  Registrable </w:t>
       </w:r>
     </w:p>
     <w:tbl>
@@ -6002,7 +5808,6 @@
           </w:tcPr>
           <w:p>
             <w:pPr>
-              <w:spacing w:after="0"/>
               <w:ind w:left="20"/>
             </w:pPr>
             <w:r>
@@ -6030,9 +5835,6 @@
             </w:r>
           </w:p>
           <w:p>
-            <w:pPr>
-              <w:spacing w:after="0"/>
-            </w:pPr>
             <w:r>
               <w:rPr>
                 <w:rFonts w:ascii="Cambria" w:eastAsia="Cambria" w:hAnsi="Cambria" w:cs="Cambria"/>
@@ -6047,7 +5849,6 @@
           </w:tcPr>
           <w:p>
             <w:pPr>
-              <w:spacing w:after="0"/>
               <w:ind w:left="5"/>
             </w:pPr>
             <w:r>
@@ -6063,9 +5864,6 @@
             <w:tcW w:w="1260" w:type="dxa"/>
           </w:tcPr>
           <w:p>
-            <w:pPr>
-              <w:spacing w:after="0"/>
-            </w:pPr>
             <w:r>
               <w:rPr>
                 <w:rFonts w:ascii="Cambria" w:eastAsia="Cambria" w:hAnsi="Cambria" w:cs="Cambria"/>
@@ -6080,7 +5878,6 @@
           </w:tcPr>
           <w:p>
             <w:pPr>
-              <w:spacing w:after="0"/>
               <w:ind w:left="5"/>
             </w:pPr>
             <w:r>
@@ -6123,7 +5920,6 @@
           </w:p>
           <w:p>
             <w:pPr>
-              <w:spacing w:after="0"/>
               <w:ind w:left="20"/>
             </w:pPr>
             <w:r>
@@ -6139,15 +5935,20 @@
             <w:tcW w:w="1489" w:type="dxa"/>
           </w:tcPr>
           <w:p>
-            <w:pPr>
-              <w:spacing w:after="0"/>
-            </w:pPr>
-            <w:r>
-              <w:rPr>
-                <w:rFonts w:ascii="Cambria" w:eastAsia="Cambria" w:hAnsi="Cambria" w:cs="Cambria"/>
-              </w:rPr>
-              <w:t>Base de datos: String</w:t>
-            </w:r>
+            <w:r>
+              <w:rPr>
+                <w:rFonts w:ascii="Cambria" w:eastAsia="Cambria" w:hAnsi="Cambria" w:cs="Cambria"/>
+              </w:rPr>
+              <w:t xml:space="preserve">Base de datos: </w:t>
+            </w:r>
+            <w:proofErr w:type="spellStart"/>
+            <w:r>
+              <w:rPr>
+                <w:rFonts w:ascii="Cambria" w:eastAsia="Cambria" w:hAnsi="Cambria" w:cs="Cambria"/>
+              </w:rPr>
+              <w:t>String</w:t>
+            </w:r>
+            <w:proofErr w:type="spellEnd"/>
           </w:p>
         </w:tc>
         <w:tc>
@@ -6156,12 +5957,13 @@
           </w:tcPr>
           <w:p>
             <w:pPr>
-              <w:spacing w:after="0"/>
-              <w:ind w:left="5"/>
-            </w:pPr>
+              <w:ind w:left="5"/>
+            </w:pPr>
+            <w:proofErr w:type="spellStart"/>
             <w:r>
               <w:t>String</w:t>
             </w:r>
+            <w:proofErr w:type="spellEnd"/>
           </w:p>
         </w:tc>
         <w:tc>
@@ -6191,9 +5993,6 @@
             </w:r>
           </w:p>
           <w:p>
-            <w:pPr>
-              <w:spacing w:after="0"/>
-            </w:pPr>
             <w:r>
               <w:rPr>
                 <w:rFonts w:ascii="Cambria" w:eastAsia="Cambria" w:hAnsi="Cambria" w:cs="Cambria"/>
@@ -6215,12 +6014,19 @@
               <w:t>Guarda e</w:t>
             </w:r>
             <w:r>
-              <w:t>l calculo de un dato en la base de datos indicada</w:t>
-            </w:r>
-          </w:p>
-          <w:p>
-            <w:pPr>
-              <w:spacing w:after="0"/>
+              <w:t xml:space="preserve">l </w:t>
+            </w:r>
+            <w:proofErr w:type="spellStart"/>
+            <w:r>
+              <w:t>calculo</w:t>
+            </w:r>
+            <w:proofErr w:type="spellEnd"/>
+            <w:r>
+              <w:t xml:space="preserve"> de un dato en la base de datos indicada</w:t>
+            </w:r>
+          </w:p>
+          <w:p>
+            <w:pPr>
               <w:ind w:left="5"/>
             </w:pPr>
             <w:r>
@@ -6247,19 +6053,7 @@
         <w:rPr>
           <w:rFonts w:ascii="Cambria" w:eastAsia="Cambria" w:hAnsi="Cambria" w:cs="Cambria"/>
         </w:rPr>
-        <w:t xml:space="preserve">Clase:  </w:t>
-      </w:r>
-      <w:r>
-        <w:rPr>
-          <w:rFonts w:ascii="Cambria" w:eastAsia="Cambria" w:hAnsi="Cambria" w:cs="Cambria"/>
-        </w:rPr>
-        <w:t>Controlador</w:t>
-      </w:r>
-      <w:r>
-        <w:rPr>
-          <w:rFonts w:ascii="Cambria" w:eastAsia="Cambria" w:hAnsi="Cambria" w:cs="Cambria"/>
-        </w:rPr>
-        <w:t xml:space="preserve"> </w:t>
+        <w:t xml:space="preserve">Clase:  Controlador </w:t>
       </w:r>
     </w:p>
     <w:tbl>
@@ -6286,7 +6080,6 @@
           </w:tcPr>
           <w:p>
             <w:pPr>
-              <w:spacing w:after="0"/>
               <w:ind w:left="20"/>
             </w:pPr>
             <w:r>
@@ -6314,9 +6107,6 @@
             </w:r>
           </w:p>
           <w:p>
-            <w:pPr>
-              <w:spacing w:after="0"/>
-            </w:pPr>
             <w:r>
               <w:rPr>
                 <w:rFonts w:ascii="Cambria" w:eastAsia="Cambria" w:hAnsi="Cambria" w:cs="Cambria"/>
@@ -6331,7 +6121,6 @@
           </w:tcPr>
           <w:p>
             <w:pPr>
-              <w:spacing w:after="0"/>
               <w:ind w:left="5"/>
             </w:pPr>
             <w:r>
@@ -6347,9 +6136,6 @@
             <w:tcW w:w="1250" w:type="dxa"/>
           </w:tcPr>
           <w:p>
-            <w:pPr>
-              <w:spacing w:after="0"/>
-            </w:pPr>
             <w:r>
               <w:rPr>
                 <w:rFonts w:ascii="Cambria" w:eastAsia="Cambria" w:hAnsi="Cambria" w:cs="Cambria"/>
@@ -6364,7 +6150,6 @@
           </w:tcPr>
           <w:p>
             <w:pPr>
-              <w:spacing w:after="0"/>
               <w:ind w:left="5"/>
             </w:pPr>
             <w:r>
@@ -6395,7 +6180,6 @@
           </w:p>
           <w:p>
             <w:pPr>
-              <w:spacing w:after="0"/>
               <w:ind w:left="20"/>
             </w:pPr>
             <w:r>
@@ -6411,15 +6195,20 @@
             <w:tcW w:w="2051" w:type="dxa"/>
           </w:tcPr>
           <w:p>
-            <w:pPr>
-              <w:spacing w:after="0"/>
-            </w:pPr>
-            <w:r>
-              <w:rPr>
-                <w:rFonts w:ascii="Cambria" w:eastAsia="Cambria" w:hAnsi="Cambria" w:cs="Cambria"/>
-              </w:rPr>
-              <w:t>Cantidad de dispositivos: int</w:t>
-            </w:r>
+            <w:r>
+              <w:rPr>
+                <w:rFonts w:ascii="Cambria" w:eastAsia="Cambria" w:hAnsi="Cambria" w:cs="Cambria"/>
+              </w:rPr>
+              <w:t xml:space="preserve">Cantidad de dispositivos: </w:t>
+            </w:r>
+            <w:proofErr w:type="spellStart"/>
+            <w:r>
+              <w:rPr>
+                <w:rFonts w:ascii="Cambria" w:eastAsia="Cambria" w:hAnsi="Cambria" w:cs="Cambria"/>
+              </w:rPr>
+              <w:t>int</w:t>
+            </w:r>
+            <w:proofErr w:type="spellEnd"/>
           </w:p>
         </w:tc>
         <w:tc>
@@ -6428,12 +6217,13 @@
           </w:tcPr>
           <w:p>
             <w:pPr>
-              <w:spacing w:after="0"/>
-              <w:ind w:left="5"/>
-            </w:pPr>
+              <w:ind w:left="5"/>
+            </w:pPr>
+            <w:proofErr w:type="spellStart"/>
             <w:r>
               <w:t>void</w:t>
             </w:r>
+            <w:proofErr w:type="spellEnd"/>
           </w:p>
         </w:tc>
         <w:tc>
@@ -6463,9 +6253,6 @@
             </w:r>
           </w:p>
           <w:p>
-            <w:pPr>
-              <w:spacing w:after="0"/>
-            </w:pPr>
             <w:r>
               <w:rPr>
                 <w:rFonts w:ascii="Cambria" w:eastAsia="Cambria" w:hAnsi="Cambria" w:cs="Cambria"/>
@@ -6489,7 +6276,6 @@
           </w:p>
           <w:p>
             <w:pPr>
-              <w:spacing w:after="0"/>
               <w:ind w:left="5"/>
             </w:pPr>
             <w:r>
@@ -6544,15 +6330,30 @@
           </w:tcPr>
           <w:p>
             <w:pPr>
-              <w:spacing w:after="0"/>
-              <w:ind w:left="5"/>
-            </w:pPr>
-            <w:r>
-              <w:rPr>
-                <w:rFonts w:ascii="Cambria" w:eastAsia="Cambria" w:hAnsi="Cambria" w:cs="Cambria"/>
-              </w:rPr>
-              <w:t>ArrayList &lt;String</w:t>
-            </w:r>
+              <w:ind w:left="5"/>
+            </w:pPr>
+            <w:proofErr w:type="spellStart"/>
+            <w:r>
+              <w:rPr>
+                <w:rFonts w:ascii="Cambria" w:eastAsia="Cambria" w:hAnsi="Cambria" w:cs="Cambria"/>
+              </w:rPr>
+              <w:t>ArrayList</w:t>
+            </w:r>
+            <w:proofErr w:type="spellEnd"/>
+            <w:r>
+              <w:rPr>
+                <w:rFonts w:ascii="Cambria" w:eastAsia="Cambria" w:hAnsi="Cambria" w:cs="Cambria"/>
+              </w:rPr>
+              <w:t xml:space="preserve"> &lt;</w:t>
+            </w:r>
+            <w:proofErr w:type="spellStart"/>
+            <w:r>
+              <w:rPr>
+                <w:rFonts w:ascii="Cambria" w:eastAsia="Cambria" w:hAnsi="Cambria" w:cs="Cambria"/>
+              </w:rPr>
+              <w:t>String</w:t>
+            </w:r>
+            <w:proofErr w:type="spellEnd"/>
             <w:r>
               <w:rPr>
                 <w:rFonts w:ascii="Cambria" w:eastAsia="Cambria" w:hAnsi="Cambria" w:cs="Cambria"/>
@@ -6634,8 +6435,16 @@
               <w:rPr>
                 <w:rFonts w:ascii="Cambria" w:eastAsia="Cambria" w:hAnsi="Cambria" w:cs="Cambria"/>
               </w:rPr>
-              <w:t>Nombre de dispositivo: String</w:t>
-            </w:r>
+              <w:t xml:space="preserve">Nombre de dispositivo: </w:t>
+            </w:r>
+            <w:proofErr w:type="spellStart"/>
+            <w:r>
+              <w:rPr>
+                <w:rFonts w:ascii="Cambria" w:eastAsia="Cambria" w:hAnsi="Cambria" w:cs="Cambria"/>
+              </w:rPr>
+              <w:t>String</w:t>
+            </w:r>
+            <w:proofErr w:type="spellEnd"/>
           </w:p>
         </w:tc>
         <w:tc>
@@ -6644,12 +6453,13 @@
           </w:tcPr>
           <w:p>
             <w:pPr>
-              <w:spacing w:after="0"/>
-              <w:ind w:left="5"/>
-            </w:pPr>
+              <w:ind w:left="5"/>
+            </w:pPr>
+            <w:proofErr w:type="spellStart"/>
             <w:r>
               <w:t>String</w:t>
             </w:r>
+            <w:proofErr w:type="spellEnd"/>
           </w:p>
         </w:tc>
         <w:tc>
@@ -6681,7 +6491,15 @@
               <w:ind w:left="5"/>
             </w:pPr>
             <w:r>
-              <w:t>Busca un dispositivo del sistema en base a su nombre. Si no se encuentra, se regresa null. De lo contrario, se muestra un resumen de las características del dispositivo.</w:t>
+              <w:t xml:space="preserve">Busca un dispositivo del sistema en base a su nombre. Si no se encuentra, se regresa </w:t>
+            </w:r>
+            <w:proofErr w:type="spellStart"/>
+            <w:r>
+              <w:t>null</w:t>
+            </w:r>
+            <w:proofErr w:type="spellEnd"/>
+            <w:r>
+              <w:t>. De lo contrario, se muestra un resumen de las características del dispositivo.</w:t>
             </w:r>
           </w:p>
         </w:tc>
@@ -6720,8 +6538,16 @@
               <w:rPr>
                 <w:rFonts w:ascii="Cambria" w:eastAsia="Cambria" w:hAnsi="Cambria" w:cs="Cambria"/>
               </w:rPr>
-              <w:t>ID de dispositivo: int</w:t>
-            </w:r>
+              <w:t xml:space="preserve">ID de dispositivo: </w:t>
+            </w:r>
+            <w:proofErr w:type="spellStart"/>
+            <w:r>
+              <w:rPr>
+                <w:rFonts w:ascii="Cambria" w:eastAsia="Cambria" w:hAnsi="Cambria" w:cs="Cambria"/>
+              </w:rPr>
+              <w:t>int</w:t>
+            </w:r>
+            <w:proofErr w:type="spellEnd"/>
           </w:p>
         </w:tc>
         <w:tc>
@@ -6730,12 +6556,13 @@
           </w:tcPr>
           <w:p>
             <w:pPr>
-              <w:spacing w:after="0"/>
-              <w:ind w:left="5"/>
-            </w:pPr>
+              <w:ind w:left="5"/>
+            </w:pPr>
+            <w:proofErr w:type="spellStart"/>
             <w:r>
               <w:t>String</w:t>
             </w:r>
+            <w:proofErr w:type="spellEnd"/>
           </w:p>
         </w:tc>
         <w:tc>
@@ -6767,13 +6594,15 @@
               <w:ind w:left="5"/>
             </w:pPr>
             <w:r>
-              <w:t>Busca un dispositivo del sistema en base a su</w:t>
-            </w:r>
-            <w:r>
-              <w:t xml:space="preserve"> ID</w:t>
-            </w:r>
-            <w:r>
-              <w:t>. Si no se encuentra, se regresa null. De lo contrario, se muestra un resumen de las características del dispositivo.</w:t>
+              <w:t xml:space="preserve">Busca un dispositivo del sistema en base a su ID. Si no se encuentra, se regresa </w:t>
+            </w:r>
+            <w:proofErr w:type="spellStart"/>
+            <w:r>
+              <w:t>null</w:t>
+            </w:r>
+            <w:proofErr w:type="spellEnd"/>
+            <w:r>
+              <w:t>. De lo contrario, se muestra un resumen de las características del dispositivo.</w:t>
             </w:r>
           </w:p>
         </w:tc>
@@ -6821,11 +6650,23 @@
           </w:tcPr>
           <w:p>
             <w:pPr>
-              <w:spacing w:after="0"/>
-              <w:ind w:left="5"/>
-            </w:pPr>
-            <w:r>
-              <w:t>ArrayList &lt;String&gt;</w:t>
+              <w:ind w:left="5"/>
+            </w:pPr>
+            <w:proofErr w:type="spellStart"/>
+            <w:r>
+              <w:t>ArrayList</w:t>
+            </w:r>
+            <w:proofErr w:type="spellEnd"/>
+            <w:r>
+              <w:t xml:space="preserve"> &lt;</w:t>
+            </w:r>
+            <w:proofErr w:type="spellStart"/>
+            <w:r>
+              <w:t>String</w:t>
+            </w:r>
+            <w:proofErr w:type="spellEnd"/>
+            <w:r>
+              <w:t>&gt;</w:t>
             </w:r>
           </w:p>
         </w:tc>
@@ -6861,7 +6702,15 @@
               <w:t>Genera una copia de la lista de dispositivos del sistema, y la ordena en base a su consumo de energía.</w:t>
             </w:r>
             <w:r>
-              <w:t xml:space="preserve"> Después, regresa una lista con los nombres de los dispositivos, en base a el orden de la nueva lista.</w:t>
+              <w:t xml:space="preserve"> Después, regresa una lista con los nombres de los dispositivos, en base a </w:t>
+            </w:r>
+            <w:proofErr w:type="spellStart"/>
+            <w:r>
+              <w:t>el</w:t>
+            </w:r>
+            <w:proofErr w:type="spellEnd"/>
+            <w:r>
+              <w:t xml:space="preserve"> orden de la nueva lista.</w:t>
             </w:r>
           </w:p>
         </w:tc>
@@ -6881,13 +6730,7 @@
         <w:rPr>
           <w:rFonts w:ascii="Cambria" w:eastAsia="Cambria" w:hAnsi="Cambria" w:cs="Cambria"/>
         </w:rPr>
-        <w:t xml:space="preserve">Clase:  </w:t>
-      </w:r>
-      <w:r>
-        <w:rPr>
-          <w:rFonts w:ascii="Cambria" w:eastAsia="Cambria" w:hAnsi="Cambria" w:cs="Cambria"/>
-        </w:rPr>
-        <w:t>Consola</w:t>
+        <w:t>Clase:  Consola</w:t>
       </w:r>
     </w:p>
     <w:tbl>
@@ -6914,7 +6757,6 @@
           </w:tcPr>
           <w:p>
             <w:pPr>
-              <w:spacing w:after="0"/>
               <w:ind w:left="20"/>
             </w:pPr>
             <w:r>
@@ -6942,9 +6784,6 @@
             </w:r>
           </w:p>
           <w:p>
-            <w:pPr>
-              <w:spacing w:after="0"/>
-            </w:pPr>
             <w:r>
               <w:rPr>
                 <w:rFonts w:ascii="Cambria" w:eastAsia="Cambria" w:hAnsi="Cambria" w:cs="Cambria"/>
@@ -6959,7 +6798,6 @@
           </w:tcPr>
           <w:p>
             <w:pPr>
-              <w:spacing w:after="0"/>
               <w:ind w:left="5"/>
             </w:pPr>
             <w:r>
@@ -6975,9 +6813,6 @@
             <w:tcW w:w="1250" w:type="dxa"/>
           </w:tcPr>
           <w:p>
-            <w:pPr>
-              <w:spacing w:after="0"/>
-            </w:pPr>
             <w:r>
               <w:rPr>
                 <w:rFonts w:ascii="Cambria" w:eastAsia="Cambria" w:hAnsi="Cambria" w:cs="Cambria"/>
@@ -6992,7 +6827,6 @@
           </w:tcPr>
           <w:p>
             <w:pPr>
-              <w:spacing w:after="0"/>
               <w:ind w:left="5"/>
             </w:pPr>
             <w:r>
@@ -7014,7 +6848,6 @@
           </w:tcPr>
           <w:p>
             <w:pPr>
-              <w:spacing w:after="0"/>
               <w:ind w:left="20"/>
             </w:pPr>
             <w:r>
@@ -7030,12 +6863,14 @@
             <w:tcW w:w="2051" w:type="dxa"/>
           </w:tcPr>
           <w:p>
-            <w:pPr>
-              <w:spacing w:after="0"/>
-            </w:pPr>
-            <w:r>
-              <w:t>Información de tarea: String</w:t>
-            </w:r>
+            <w:r>
+              <w:t xml:space="preserve">Información de tarea: </w:t>
+            </w:r>
+            <w:proofErr w:type="spellStart"/>
+            <w:r>
+              <w:t>String</w:t>
+            </w:r>
+            <w:proofErr w:type="spellEnd"/>
           </w:p>
         </w:tc>
         <w:tc>
@@ -7044,12 +6879,13 @@
           </w:tcPr>
           <w:p>
             <w:pPr>
-              <w:spacing w:after="0"/>
-              <w:ind w:left="5"/>
-            </w:pPr>
+              <w:ind w:left="5"/>
+            </w:pPr>
+            <w:proofErr w:type="spellStart"/>
             <w:r>
               <w:t>void</w:t>
             </w:r>
+            <w:proofErr w:type="spellEnd"/>
           </w:p>
         </w:tc>
         <w:tc>
@@ -7076,9 +6912,6 @@
             </w:r>
           </w:p>
           <w:p>
-            <w:pPr>
-              <w:spacing w:after="0"/>
-            </w:pPr>
             <w:r>
               <w:rPr>
                 <w:rFonts w:ascii="Cambria" w:eastAsia="Cambria" w:hAnsi="Cambria" w:cs="Cambria"/>
@@ -7093,7 +6926,6 @@
           </w:tcPr>
           <w:p>
             <w:pPr>
-              <w:spacing w:after="0"/>
               <w:ind w:left="5"/>
             </w:pPr>
             <w:r>
@@ -7118,7 +6950,6 @@
           </w:tcPr>
           <w:p>
             <w:pPr>
-              <w:spacing w:after="0"/>
               <w:ind w:left="20"/>
             </w:pPr>
             <w:r>
@@ -7131,9 +6962,6 @@
             <w:tcW w:w="2051" w:type="dxa"/>
           </w:tcPr>
           <w:p>
-            <w:pPr>
-              <w:spacing w:after="0"/>
-            </w:pPr>
             <w:r>
               <w:t>Ninguno</w:t>
             </w:r>
@@ -7145,12 +6973,13 @@
           </w:tcPr>
           <w:p>
             <w:pPr>
-              <w:spacing w:after="0"/>
-              <w:ind w:left="5"/>
-            </w:pPr>
+              <w:ind w:left="5"/>
+            </w:pPr>
+            <w:proofErr w:type="spellStart"/>
             <w:r>
               <w:t>String</w:t>
             </w:r>
+            <w:proofErr w:type="spellEnd"/>
           </w:p>
         </w:tc>
         <w:tc>
@@ -7177,7 +7006,6 @@
           </w:tcPr>
           <w:p>
             <w:pPr>
-              <w:spacing w:after="0"/>
               <w:ind w:left="5"/>
             </w:pPr>
             <w:r>
@@ -7196,7 +7024,6 @@
           </w:tcPr>
           <w:p>
             <w:pPr>
-              <w:spacing w:after="0"/>
               <w:ind w:left="20"/>
             </w:pPr>
             <w:r>
@@ -7209,9 +7036,6 @@
             <w:tcW w:w="2051" w:type="dxa"/>
           </w:tcPr>
           <w:p>
-            <w:pPr>
-              <w:spacing w:after="0"/>
-            </w:pPr>
             <w:r>
               <w:t>Ninguno</w:t>
             </w:r>
@@ -7223,12 +7047,13 @@
           </w:tcPr>
           <w:p>
             <w:pPr>
-              <w:spacing w:after="0"/>
-              <w:ind w:left="5"/>
-            </w:pPr>
+              <w:ind w:left="5"/>
+            </w:pPr>
+            <w:proofErr w:type="spellStart"/>
             <w:r>
               <w:t>Int</w:t>
             </w:r>
+            <w:proofErr w:type="spellEnd"/>
           </w:p>
         </w:tc>
         <w:tc>
@@ -7255,7 +7080,6 @@
           </w:tcPr>
           <w:p>
             <w:pPr>
-              <w:spacing w:after="0"/>
               <w:ind w:left="5"/>
             </w:pPr>
             <w:r>
@@ -7274,7 +7098,6 @@
           </w:tcPr>
           <w:p>
             <w:pPr>
-              <w:spacing w:after="0"/>
               <w:ind w:left="20"/>
             </w:pPr>
             <w:r>
@@ -7288,9 +7111,6 @@
             <w:tcW w:w="2051" w:type="dxa"/>
           </w:tcPr>
           <w:p>
-            <w:pPr>
-              <w:spacing w:after="0"/>
-            </w:pPr>
             <w:r>
               <w:t>Ninguno</w:t>
             </w:r>
@@ -7302,12 +7122,13 @@
           </w:tcPr>
           <w:p>
             <w:pPr>
-              <w:spacing w:after="0"/>
-              <w:ind w:left="5"/>
-            </w:pPr>
+              <w:ind w:left="5"/>
+            </w:pPr>
+            <w:proofErr w:type="spellStart"/>
             <w:r>
               <w:t>Void</w:t>
             </w:r>
+            <w:proofErr w:type="spellEnd"/>
           </w:p>
         </w:tc>
         <w:tc>
@@ -7334,7 +7155,6 @@
           </w:tcPr>
           <w:p>
             <w:pPr>
-              <w:spacing w:after="0"/>
               <w:ind w:left="5"/>
             </w:pPr>
             <w:r>
@@ -7353,7 +7173,6 @@
           </w:tcPr>
           <w:p>
             <w:pPr>
-              <w:spacing w:after="0"/>
               <w:ind w:left="20"/>
             </w:pPr>
             <w:r>
@@ -7366,9 +7185,6 @@
             <w:tcW w:w="2051" w:type="dxa"/>
           </w:tcPr>
           <w:p>
-            <w:pPr>
-              <w:spacing w:after="0"/>
-            </w:pPr>
             <w:r>
               <w:t>Ninguno</w:t>
             </w:r>
@@ -7380,12 +7196,13 @@
           </w:tcPr>
           <w:p>
             <w:pPr>
-              <w:spacing w:after="0"/>
-              <w:ind w:left="5"/>
-            </w:pPr>
+              <w:ind w:left="5"/>
+            </w:pPr>
+            <w:proofErr w:type="spellStart"/>
             <w:r>
               <w:t>Void</w:t>
             </w:r>
+            <w:proofErr w:type="spellEnd"/>
           </w:p>
         </w:tc>
         <w:tc>
@@ -7412,7 +7229,6 @@
           </w:tcPr>
           <w:p>
             <w:pPr>
-              <w:spacing w:after="0"/>
               <w:ind w:left="5"/>
             </w:pPr>
             <w:r>
@@ -7431,7 +7247,6 @@
           </w:tcPr>
           <w:p>
             <w:pPr>
-              <w:spacing w:after="0"/>
               <w:ind w:left="20"/>
             </w:pPr>
             <w:r>
@@ -7444,9 +7259,6 @@
             <w:tcW w:w="2051" w:type="dxa"/>
           </w:tcPr>
           <w:p>
-            <w:pPr>
-              <w:spacing w:after="0"/>
-            </w:pPr>
             <w:r>
               <w:t>Ninguno</w:t>
             </w:r>
@@ -7458,12 +7270,13 @@
           </w:tcPr>
           <w:p>
             <w:pPr>
-              <w:spacing w:after="0"/>
-              <w:ind w:left="5"/>
-            </w:pPr>
+              <w:ind w:left="5"/>
+            </w:pPr>
+            <w:proofErr w:type="spellStart"/>
             <w:r>
               <w:t>void</w:t>
             </w:r>
+            <w:proofErr w:type="spellEnd"/>
           </w:p>
         </w:tc>
         <w:tc>
@@ -7490,7 +7303,6 @@
           </w:tcPr>
           <w:p>
             <w:pPr>
-              <w:spacing w:after="0"/>
               <w:ind w:left="5"/>
             </w:pPr>
             <w:r>
@@ -7529,12 +7341,14 @@
         </w:rPr>
         <w:t xml:space="preserve">Clase:  </w:t>
       </w:r>
+      <w:proofErr w:type="spellStart"/>
       <w:r>
         <w:rPr>
           <w:rFonts w:ascii="Cambria" w:eastAsia="Cambria" w:hAnsi="Cambria" w:cs="Cambria"/>
         </w:rPr>
         <w:t>Main</w:t>
       </w:r>
+      <w:proofErr w:type="spellEnd"/>
     </w:p>
     <w:tbl>
       <w:tblPr>
@@ -7560,7 +7374,6 @@
           </w:tcPr>
           <w:p>
             <w:pPr>
-              <w:spacing w:after="0"/>
               <w:ind w:left="20"/>
             </w:pPr>
             <w:r>
@@ -7588,9 +7401,6 @@
             </w:r>
           </w:p>
           <w:p>
-            <w:pPr>
-              <w:spacing w:after="0"/>
-            </w:pPr>
             <w:r>
               <w:rPr>
                 <w:rFonts w:ascii="Cambria" w:eastAsia="Cambria" w:hAnsi="Cambria" w:cs="Cambria"/>
@@ -7605,7 +7415,6 @@
           </w:tcPr>
           <w:p>
             <w:pPr>
-              <w:spacing w:after="0"/>
               <w:ind w:left="5"/>
             </w:pPr>
             <w:r>
@@ -7621,9 +7430,6 @@
             <w:tcW w:w="1250" w:type="dxa"/>
           </w:tcPr>
           <w:p>
-            <w:pPr>
-              <w:spacing w:after="0"/>
-            </w:pPr>
             <w:r>
               <w:rPr>
                 <w:rFonts w:ascii="Cambria" w:eastAsia="Cambria" w:hAnsi="Cambria" w:cs="Cambria"/>
@@ -7638,7 +7444,6 @@
           </w:tcPr>
           <w:p>
             <w:pPr>
-              <w:spacing w:after="0"/>
               <w:ind w:left="5"/>
             </w:pPr>
             <w:r>
@@ -7660,7 +7465,6 @@
           </w:tcPr>
           <w:p>
             <w:pPr>
-              <w:spacing w:after="0"/>
               <w:ind w:left="20"/>
             </w:pPr>
             <w:r>
@@ -7672,11 +7476,7 @@
           <w:tcPr>
             <w:tcW w:w="2051" w:type="dxa"/>
           </w:tcPr>
-          <w:p>
-            <w:pPr>
-              <w:spacing w:after="0"/>
-            </w:pPr>
-          </w:p>
+          <w:p/>
         </w:tc>
         <w:tc>
           <w:tcPr>
@@ -7684,7 +7484,6 @@
           </w:tcPr>
           <w:p>
             <w:pPr>
-              <w:spacing w:after="0"/>
               <w:ind w:left="5"/>
             </w:pPr>
           </w:p>
@@ -7699,9 +7498,6 @@
             </w:pPr>
           </w:p>
           <w:p>
-            <w:pPr>
-              <w:spacing w:after="0"/>
-            </w:pPr>
             <w:r>
               <w:rPr>
                 <w:rFonts w:ascii="Cambria" w:eastAsia="Cambria" w:hAnsi="Cambria" w:cs="Cambria"/>
@@ -7716,7 +7512,6 @@
           </w:tcPr>
           <w:p>
             <w:pPr>
-              <w:spacing w:after="0"/>
               <w:ind w:left="5"/>
             </w:pPr>
           </w:p>
@@ -7860,12 +7655,37 @@
           <w:lang w:val="en-US"/>
         </w:rPr>
       </w:pPr>
+      <w:proofErr w:type="spellStart"/>
       <w:r>
         <w:rPr>
           <w:rFonts w:ascii="Cambria" w:eastAsia="Cambria" w:hAnsi="Cambria" w:cs="Cambria"/>
           <w:lang w:val="en-US"/>
         </w:rPr>
-        <w:t xml:space="preserve">Incluye el driver program (Main). </w:t>
+        <w:t>Incluye</w:t>
+      </w:r>
+      <w:proofErr w:type="spellEnd"/>
+      <w:r>
+        <w:rPr>
+          <w:rFonts w:ascii="Cambria" w:eastAsia="Cambria" w:hAnsi="Cambria" w:cs="Cambria"/>
+          <w:lang w:val="en-US"/>
+        </w:rPr>
+        <w:t xml:space="preserve"> </w:t>
+      </w:r>
+      <w:proofErr w:type="spellStart"/>
+      <w:r>
+        <w:rPr>
+          <w:rFonts w:ascii="Cambria" w:eastAsia="Cambria" w:hAnsi="Cambria" w:cs="Cambria"/>
+          <w:lang w:val="en-US"/>
+        </w:rPr>
+        <w:t>el</w:t>
+      </w:r>
+      <w:proofErr w:type="spellEnd"/>
+      <w:r>
+        <w:rPr>
+          <w:rFonts w:ascii="Cambria" w:eastAsia="Cambria" w:hAnsi="Cambria" w:cs="Cambria"/>
+          <w:lang w:val="en-US"/>
+        </w:rPr>
+        <w:t xml:space="preserve"> driver program (Main). </w:t>
       </w:r>
     </w:p>
     <w:p>
@@ -7885,6 +7705,7 @@
       <w:r>
         <w:rPr>
           <w:rFonts w:ascii="Cambria" w:eastAsia="Cambria" w:hAnsi="Cambria" w:cs="Cambria"/>
+          <w:noProof/>
           <w:sz w:val="56"/>
         </w:rPr>
         <w:drawing>
@@ -8082,7 +7903,35 @@
         <w:rPr>
           <w:rFonts w:ascii="Cambria" w:eastAsia="Cambria" w:hAnsi="Cambria" w:cs="Cambria"/>
         </w:rPr>
-        <w:t xml:space="preserve">Menú que debe implementar el driver program: </w:t>
+        <w:t xml:space="preserve">Menú que debe implementar el </w:t>
+      </w:r>
+      <w:proofErr w:type="gramStart"/>
+      <w:r>
+        <w:rPr>
+          <w:rFonts w:ascii="Cambria" w:eastAsia="Cambria" w:hAnsi="Cambria" w:cs="Cambria"/>
+        </w:rPr>
+        <w:t>driver</w:t>
+      </w:r>
+      <w:proofErr w:type="gramEnd"/>
+      <w:r>
+        <w:rPr>
+          <w:rFonts w:ascii="Cambria" w:eastAsia="Cambria" w:hAnsi="Cambria" w:cs="Cambria"/>
+        </w:rPr>
+        <w:t xml:space="preserve"> </w:t>
+      </w:r>
+      <w:proofErr w:type="spellStart"/>
+      <w:r>
+        <w:rPr>
+          <w:rFonts w:ascii="Cambria" w:eastAsia="Cambria" w:hAnsi="Cambria" w:cs="Cambria"/>
+        </w:rPr>
+        <w:t>program</w:t>
+      </w:r>
+      <w:proofErr w:type="spellEnd"/>
+      <w:r>
+        <w:rPr>
+          <w:rFonts w:ascii="Cambria" w:eastAsia="Cambria" w:hAnsi="Cambria" w:cs="Cambria"/>
+        </w:rPr>
+        <w:t xml:space="preserve">: </w:t>
       </w:r>
     </w:p>
     <w:p>
@@ -8179,20 +8028,23 @@
     </w:p>
     <w:p>
       <w:pPr>
-        <w:spacing w:after="217"/>
-        <w:ind w:left="-5" w:hanging="10"/>
-      </w:pPr>
-      <w:r>
-        <w:rPr>
-          <w:rFonts w:ascii="Cambria" w:eastAsia="Cambria" w:hAnsi="Cambria" w:cs="Cambria"/>
-        </w:rPr>
-        <w:t xml:space="preserve">https://github.com/_____________________ </w:t>
-      </w:r>
-    </w:p>
-    <w:p>
-      <w:pPr>
         <w:spacing w:after="554"/>
       </w:pPr>
+      <w:hyperlink r:id="rId8" w:history="1">
+        <w:r>
+          <w:rPr>
+            <w:rStyle w:val="Hyperlink"/>
+            <w:rFonts w:ascii="Cambria" w:eastAsia="Cambria" w:hAnsi="Cambria" w:cs="Cambria"/>
+          </w:rPr>
+          <w:t>https://github.com/Oscarro11/Equipos-de-finca</w:t>
+        </w:r>
+      </w:hyperlink>
+      <w:r>
+        <w:rPr>
+          <w:rFonts w:ascii="Cambria" w:eastAsia="Cambria" w:hAnsi="Cambria" w:cs="Cambria"/>
+        </w:rPr>
+        <w:t xml:space="preserve"> </w:t>
+      </w:r>
       <w:r>
         <w:rPr>
           <w:rFonts w:ascii="Cambria" w:eastAsia="Cambria" w:hAnsi="Cambria" w:cs="Cambria"/>
@@ -8206,8 +8058,13 @@
         <w:spacing w:after="0"/>
         <w:ind w:right="2847"/>
       </w:pPr>
-      <w:r>
-        <w:t xml:space="preserve">Checklist antes de entregar </w:t>
+      <w:proofErr w:type="spellStart"/>
+      <w:r>
+        <w:t>Checklist</w:t>
+      </w:r>
+      <w:proofErr w:type="spellEnd"/>
+      <w:r>
+        <w:t xml:space="preserve"> antes de entregar </w:t>
       </w:r>
     </w:p>
     <w:p>
@@ -8237,7 +8094,21 @@
         <w:rPr>
           <w:rFonts w:ascii="Cambria" w:eastAsia="Cambria" w:hAnsi="Cambria" w:cs="Cambria"/>
         </w:rPr>
-        <w:t xml:space="preserve"> Está claro el análisis? </w:t>
+        <w:t xml:space="preserve"> </w:t>
+      </w:r>
+      <w:proofErr w:type="gramStart"/>
+      <w:r>
+        <w:rPr>
+          <w:rFonts w:ascii="Cambria" w:eastAsia="Cambria" w:hAnsi="Cambria" w:cs="Cambria"/>
+        </w:rPr>
+        <w:t>Está claro el análisis?</w:t>
+      </w:r>
+      <w:proofErr w:type="gramEnd"/>
+      <w:r>
+        <w:rPr>
+          <w:rFonts w:ascii="Cambria" w:eastAsia="Cambria" w:hAnsi="Cambria" w:cs="Cambria"/>
+        </w:rPr>
+        <w:t xml:space="preserve"> </w:t>
       </w:r>
     </w:p>
     <w:p>
@@ -8256,7 +8127,21 @@
         <w:rPr>
           <w:rFonts w:ascii="Cambria" w:eastAsia="Cambria" w:hAnsi="Cambria" w:cs="Cambria"/>
         </w:rPr>
-        <w:t xml:space="preserve"> El diagrama tiene los elementos UML correctamente? </w:t>
+        <w:t xml:space="preserve"> </w:t>
+      </w:r>
+      <w:proofErr w:type="gramStart"/>
+      <w:r>
+        <w:rPr>
+          <w:rFonts w:ascii="Cambria" w:eastAsia="Cambria" w:hAnsi="Cambria" w:cs="Cambria"/>
+        </w:rPr>
+        <w:t>El diagrama tiene los elementos UML correctamente?</w:t>
+      </w:r>
+      <w:proofErr w:type="gramEnd"/>
+      <w:r>
+        <w:rPr>
+          <w:rFonts w:ascii="Cambria" w:eastAsia="Cambria" w:hAnsi="Cambria" w:cs="Cambria"/>
+        </w:rPr>
+        <w:t xml:space="preserve"> </w:t>
       </w:r>
     </w:p>
     <w:p>
@@ -8275,13 +8160,27 @@
         <w:rPr>
           <w:rFonts w:ascii="Cambria" w:eastAsia="Cambria" w:hAnsi="Cambria" w:cs="Cambria"/>
         </w:rPr>
-        <w:t xml:space="preserve"> Subiste tu código a GitHub con todo lo necesario? </w:t>
+        <w:t xml:space="preserve"> </w:t>
+      </w:r>
+      <w:proofErr w:type="gramStart"/>
+      <w:r>
+        <w:rPr>
+          <w:rFonts w:ascii="Cambria" w:eastAsia="Cambria" w:hAnsi="Cambria" w:cs="Cambria"/>
+        </w:rPr>
+        <w:t>Subiste tu código a GitHub con todo lo necesario?</w:t>
+      </w:r>
+      <w:proofErr w:type="gramEnd"/>
+      <w:r>
+        <w:rPr>
+          <w:rFonts w:ascii="Cambria" w:eastAsia="Cambria" w:hAnsi="Cambria" w:cs="Cambria"/>
+        </w:rPr>
+        <w:t xml:space="preserve"> </w:t>
       </w:r>
     </w:p>
     <w:sectPr>
-      <w:headerReference w:type="even" r:id="rId8"/>
-      <w:headerReference w:type="default" r:id="rId9"/>
-      <w:headerReference w:type="first" r:id="rId10"/>
+      <w:headerReference w:type="even" r:id="rId9"/>
+      <w:headerReference w:type="default" r:id="rId10"/>
+      <w:headerReference w:type="first" r:id="rId11"/>
       <w:pgSz w:w="12240" w:h="15840"/>
       <w:pgMar w:top="2106" w:right="1554" w:bottom="1467" w:left="1801" w:header="598" w:footer="720" w:gutter="0"/>
       <w:cols w:space="720"/>
@@ -9637,6 +9536,29 @@
       </w:tblBorders>
     </w:tblPr>
   </w:style>
+  <w:style w:type="character" w:styleId="Hyperlink">
+    <w:name w:val="Hyperlink"/>
+    <w:basedOn w:val="DefaultParagraphFont"/>
+    <w:uiPriority w:val="99"/>
+    <w:unhideWhenUsed/>
+    <w:rsid w:val="00C41E8B"/>
+    <w:rPr>
+      <w:color w:val="467886" w:themeColor="hyperlink"/>
+      <w:u w:val="single"/>
+    </w:rPr>
+  </w:style>
+  <w:style w:type="character" w:styleId="UnresolvedMention">
+    <w:name w:val="Unresolved Mention"/>
+    <w:basedOn w:val="DefaultParagraphFont"/>
+    <w:uiPriority w:val="99"/>
+    <w:semiHidden/>
+    <w:unhideWhenUsed/>
+    <w:rsid w:val="00C41E8B"/>
+    <w:rPr>
+      <w:color w:val="605E5C"/>
+      <w:shd w:val="clear" w:color="auto" w:fill="E1DFDD"/>
+    </w:rPr>
+  </w:style>
 </w:styles>
 </file>
 

</xml_diff>